<commit_message>
Updated report with reverse lookup screenshots, future work section, critique on ESA and conclusion
</commit_message>
<xml_diff>
--- a/final/doc/report.docx
+++ b/final/doc/report.docx
@@ -1,6 +1,6 @@
 
 <file path=word/document.xml><?xml version="1.0" encoding="utf-8"?>
-<w:document xmlns:wpc="http://schemas.microsoft.com/office/word/2010/wordprocessingCanvas" xmlns:mc="http://schemas.openxmlformats.org/markup-compatibility/2006" xmlns:o="urn:schemas-microsoft-com:office:office" xmlns:r="http://schemas.openxmlformats.org/officeDocument/2006/relationships" xmlns:m="http://schemas.openxmlformats.org/officeDocument/2006/math" xmlns:v="urn:schemas-microsoft-com:vml" xmlns:wp14="http://schemas.microsoft.com/office/word/2010/wordprocessingDrawing" xmlns:wp="http://schemas.openxmlformats.org/drawingml/2006/wordprocessingDrawing" xmlns:w10="urn:schemas-microsoft-com:office:word" xmlns:w="http://schemas.openxmlformats.org/wordprocessingml/2006/main" xmlns:w14="http://schemas.microsoft.com/office/word/2010/wordml" xmlns:w15="http://schemas.microsoft.com/office/word/2012/wordml" xmlns:wpg="http://schemas.microsoft.com/office/word/2010/wordprocessingGroup" xmlns:wpi="http://schemas.microsoft.com/office/word/2010/wordprocessingInk" xmlns:wne="http://schemas.microsoft.com/office/word/2006/wordml" xmlns:wps="http://schemas.microsoft.com/office/word/2010/wordprocessingShape" mc:Ignorable="w14 w15 wp14">
+<w:document xmlns:wpc="http://schemas.microsoft.com/office/word/2010/wordprocessingCanvas" xmlns:mc="http://schemas.openxmlformats.org/markup-compatibility/2006" xmlns:o="urn:schemas-microsoft-com:office:office" xmlns:r="http://schemas.openxmlformats.org/officeDocument/2006/relationships" xmlns:m="http://schemas.openxmlformats.org/officeDocument/2006/math" xmlns:v="urn:schemas-microsoft-com:vml" xmlns:wp14="http://schemas.microsoft.com/office/word/2010/wordprocessingDrawing" xmlns:wp="http://schemas.openxmlformats.org/drawingml/2006/wordprocessingDrawing" xmlns:w10="urn:schemas-microsoft-com:office:word" xmlns:w="http://schemas.openxmlformats.org/wordprocessingml/2006/main" xmlns:w14="http://schemas.microsoft.com/office/word/2010/wordml" xmlns:wpg="http://schemas.microsoft.com/office/word/2010/wordprocessingGroup" xmlns:wpi="http://schemas.microsoft.com/office/word/2010/wordprocessingInk" xmlns:wne="http://schemas.microsoft.com/office/word/2006/wordml" xmlns:wps="http://schemas.microsoft.com/office/word/2010/wordprocessingShape" mc:Ignorable="w14 wp14">
   <w:body>
     <w:p>
       <w:pPr>
@@ -10,20 +10,7 @@
         <w:t>Implemen</w:t>
       </w:r>
       <w:r>
-        <w:t xml:space="preserve">ting </w:t>
-      </w:r>
-      <w:proofErr w:type="gramStart"/>
-      <w:r>
-        <w:t>A</w:t>
-      </w:r>
-      <w:proofErr w:type="gramEnd"/>
-      <w:r>
-        <w:t xml:space="preserve"> Reverse Dictionary</w:t>
-      </w:r>
-      <w:bookmarkStart w:id="0" w:name="_GoBack"/>
-      <w:bookmarkEnd w:id="0"/>
-      <w:r>
-        <w:t xml:space="preserve"> using</w:t>
+        <w:t>ting A Reverse Dictionary using</w:t>
       </w:r>
       <w:r>
         <w:br/>
@@ -38,29 +25,8 @@
         <w:jc w:val="center"/>
       </w:pPr>
       <w:r>
-        <w:t xml:space="preserve">Omar </w:t>
-      </w:r>
-      <w:proofErr w:type="spellStart"/>
-      <w:r>
-        <w:t>Khazamov</w:t>
-      </w:r>
-      <w:proofErr w:type="spellEnd"/>
-      <w:r>
-        <w:t xml:space="preserve">, Remy Oukaour, and </w:t>
-      </w:r>
-      <w:proofErr w:type="spellStart"/>
-      <w:r>
-        <w:t>Ganesa</w:t>
-      </w:r>
-      <w:proofErr w:type="spellEnd"/>
-      <w:r>
-        <w:t xml:space="preserve"> </w:t>
-      </w:r>
-      <w:proofErr w:type="spellStart"/>
-      <w:r>
-        <w:t>Thandavam</w:t>
-      </w:r>
-      <w:proofErr w:type="spellEnd"/>
+        <w:t>Omar Khazamov, Remy Oukaour, and Ganesa Thandavam</w:t>
+      </w:r>
     </w:p>
     <w:p>
       <w:pPr>
@@ -82,12 +48,16 @@
     <w:p>
       <w:pPr>
         <w:pStyle w:val="Heading1"/>
+        <w:jc w:val="both"/>
       </w:pPr>
       <w:r>
         <w:t>Abstract</w:t>
       </w:r>
     </w:p>
     <w:p>
+      <w:pPr>
+        <w:jc w:val="both"/>
+      </w:pPr>
       <w:r>
         <w:t>We present an implementation of Explicit Semantic Analysis using a recent Wikipedia database as a corpus. This technique evaluates similarity of two texts as the similarity of their concept vectors, where concepts correspond to Wikipedia articles that include the text. Compared with baseline ESA shows improvement in correlating its relatedness scores with human judgments. Extrinsic evaluation is also promising for reverse dictionary lookup and word sense disambiguation.</w:t>
       </w:r>
@@ -95,103 +65,41 @@
     <w:p>
       <w:pPr>
         <w:pStyle w:val="Heading1"/>
+        <w:jc w:val="both"/>
       </w:pPr>
       <w:r>
         <w:t>Introduction</w:t>
       </w:r>
     </w:p>
     <w:p>
+      <w:pPr>
+        <w:jc w:val="both"/>
+      </w:pPr>
       <w:r>
         <w:t xml:space="preserve">Our initial goal was to </w:t>
       </w:r>
       <w:r>
-        <w:t xml:space="preserve">improve on existing </w:t>
-      </w:r>
-      <w:proofErr w:type="spellStart"/>
-      <w:r>
-        <w:t>WordNet</w:t>
-      </w:r>
-      <w:proofErr w:type="spellEnd"/>
-      <w:r>
-        <w:t xml:space="preserve">-based visualizers, which work by displaying connections between an input word’s </w:t>
-      </w:r>
-      <w:proofErr w:type="spellStart"/>
-      <w:r>
-        <w:t>synsets</w:t>
-      </w:r>
-      <w:proofErr w:type="spellEnd"/>
-      <w:r>
-        <w:t xml:space="preserve"> and their related </w:t>
-      </w:r>
-      <w:proofErr w:type="spellStart"/>
-      <w:r>
-        <w:t>synsets</w:t>
-      </w:r>
-      <w:proofErr w:type="spellEnd"/>
-      <w:r>
-        <w:t xml:space="preserve"> (synonyms, hyponyms, </w:t>
-      </w:r>
-      <w:proofErr w:type="spellStart"/>
-      <w:r>
-        <w:t>hypernyms</w:t>
-      </w:r>
-      <w:proofErr w:type="spellEnd"/>
-      <w:r>
-        <w:t xml:space="preserve">, and other relations). Tools such as </w:t>
-      </w:r>
-      <w:proofErr w:type="spellStart"/>
-      <w:r>
-        <w:t>Visuwords</w:t>
-      </w:r>
-      <w:proofErr w:type="spellEnd"/>
-      <w:r>
-        <w:t xml:space="preserve"> and Visual Thesaurus, while effective at the specific task of looking up words in the </w:t>
-      </w:r>
-      <w:proofErr w:type="spellStart"/>
-      <w:r>
-        <w:t>WordNet</w:t>
-      </w:r>
-      <w:proofErr w:type="spellEnd"/>
-      <w:r>
-        <w:t xml:space="preserve"> hierarchy, were ineffective at providing natural semantic information about the input: they display all matching </w:t>
-      </w:r>
-      <w:proofErr w:type="spellStart"/>
-      <w:r>
-        <w:t>synsets</w:t>
-      </w:r>
-      <w:proofErr w:type="spellEnd"/>
-      <w:r>
-        <w:t>, even obscure ones, and have no way to evaluate semantic similarity between two input words.</w:t>
-      </w:r>
-    </w:p>
-    <w:p>
-      <w:r>
-        <w:t xml:space="preserve">After evaluating several techniques for measuring semantic relatedness, we settled on one that used Wikipedia, not </w:t>
-      </w:r>
-      <w:proofErr w:type="spellStart"/>
-      <w:r>
-        <w:t>WordNet</w:t>
-      </w:r>
-      <w:proofErr w:type="spellEnd"/>
-      <w:r>
-        <w:t xml:space="preserve">, as a source of data. Explicit semantic analysis of the Wikipedia database seemed promising to us for its massive amount of </w:t>
+        <w:t>improve on existing WordNet-based visualizers, which work by displaying connections between an input word’s synsets and their related synsets (synonyms, hyponyms, hypernyms, and other relations). Tools such as Visuwords and Visual Thesaurus, while effective at the specific task of looking up words in the WordNet hierarchy, were ineffective at providing natural semantic information about the input: they display all matching synsets, even obscure ones, and have no way to evaluate semantic similarity between two input words.</w:t>
+      </w:r>
+    </w:p>
+    <w:p>
+      <w:pPr>
+        <w:jc w:val="both"/>
+      </w:pPr>
+      <w:r>
+        <w:t xml:space="preserve">After evaluating several techniques for measuring semantic relatedness, we settled on one that used Wikipedia, not WordNet, as a source of data. Explicit semantic analysis of the Wikipedia database seemed promising to us for its massive amount of </w:t>
       </w:r>
       <w:r>
         <w:t>real-</w:t>
       </w:r>
       <w:r>
-        <w:t xml:space="preserve">world knowledge, despite lacking the structure of </w:t>
-      </w:r>
-      <w:proofErr w:type="spellStart"/>
-      <w:r>
-        <w:t>WordNet’s</w:t>
-      </w:r>
-      <w:proofErr w:type="spellEnd"/>
-      <w:r>
-        <w:t xml:space="preserve"> relations.</w:t>
-      </w:r>
-    </w:p>
-    <w:p>
+        <w:t>world knowledge, despite lacking the structure of WordNet’s relations.</w:t>
+      </w:r>
+    </w:p>
+    <w:p>
+      <w:pPr>
+        <w:jc w:val="both"/>
+      </w:pPr>
       <w:r>
         <w:t xml:space="preserve">We wrote an implementation of Explicit Semantic Analysis (ESA) in PHP, running on an Apache server. </w:t>
       </w:r>
@@ -202,120 +110,95 @@
     <w:p>
       <w:pPr>
         <w:pStyle w:val="Heading1"/>
+        <w:jc w:val="both"/>
       </w:pPr>
       <w:r>
         <w:t>Semantic Relatedness</w:t>
       </w:r>
     </w:p>
     <w:p>
+      <w:pPr>
+        <w:jc w:val="both"/>
+      </w:pPr>
       <w:r>
         <w:t xml:space="preserve">Standard dictionary-based measures of word pair similarity are based only on a single path linking those words in the knowledge graph. This captures the similarity of the words, but not their relatedness. Relatedness measures incorporate the notion of similarity, as well as enhancing </w:t>
       </w:r>
       <w:r>
         <w:lastRenderedPageBreak/>
-        <w:t xml:space="preserve">it with other relations such as </w:t>
-      </w:r>
-      <w:proofErr w:type="spellStart"/>
-      <w:r>
-        <w:t>antonymy</w:t>
-      </w:r>
-      <w:proofErr w:type="spellEnd"/>
-      <w:r>
-        <w:t xml:space="preserve"> and </w:t>
-      </w:r>
-      <w:proofErr w:type="spellStart"/>
-      <w:r>
-        <w:t>meronymy</w:t>
-      </w:r>
-      <w:proofErr w:type="spellEnd"/>
-      <w:r>
-        <w:t>. Therefore, a relatedness model is required that incorporates information from every explicit or implicit path connecting the two words in the graph.</w:t>
+        <w:t>it with other relations such as antonymy and meronymy. Therefore, a relatedness model is required that incorporates information from every explicit or implicit path connecting the two words in the graph.</w:t>
       </w:r>
       <w:r>
         <w:t xml:space="preserve"> We considered measures such as those discussed in [5].</w:t>
       </w:r>
     </w:p>
     <w:p>
-      <w:r>
-        <w:t xml:space="preserve">A method described in [2] uses a random walk over nodes and edges derived from </w:t>
-      </w:r>
-      <w:proofErr w:type="spellStart"/>
-      <w:r>
-        <w:t>WordNet</w:t>
-      </w:r>
-      <w:proofErr w:type="spellEnd"/>
-      <w:r>
-        <w:t xml:space="preserve"> links and corpus statistics. The authors use a novel divergence measure, </w:t>
-      </w:r>
-      <w:proofErr w:type="gramStart"/>
-      <w:r>
-        <w:t>ZKL, that</w:t>
-      </w:r>
-      <w:proofErr w:type="gramEnd"/>
-      <w:r>
-        <w:t xml:space="preserve"> outperforms existing measures for computing semantic relatedness of pairs. In their experiments, they were able to achieve a relatedness measure highly correlated with human similarity judgments by rank ordering.</w:t>
-      </w:r>
-    </w:p>
-    <w:p>
-      <w:r>
-        <w:t xml:space="preserve">In another approach, [3], the authors use a random walk over a graph derived from Wikipedia. Using both Google PageRank and HITS algorithm implementations in their experiments, they show that Wikipedia does not perform as well on the smaller datasets, but outperforms </w:t>
-      </w:r>
-      <w:proofErr w:type="spellStart"/>
-      <w:r>
-        <w:t>WordNet</w:t>
-      </w:r>
-      <w:proofErr w:type="spellEnd"/>
-      <w:r>
-        <w:t xml:space="preserve"> on large datasets by a wide margin.</w:t>
-      </w:r>
-    </w:p>
-    <w:p>
+      <w:pPr>
+        <w:jc w:val="both"/>
+      </w:pPr>
+      <w:r>
+        <w:t>A method described in [2] uses a random walk over nodes and edges derived from WordNet links and corpus statistics. The authors use a novel divergence measure, ZKL, that outperforms existing measures for computing semantic relatedness of pairs. In their experiments, they were able to achieve a relatedness measure highly correlated with human similarity judgments by rank ordering.</w:t>
+      </w:r>
+    </w:p>
+    <w:p>
+      <w:pPr>
+        <w:jc w:val="both"/>
+      </w:pPr>
+      <w:r>
+        <w:t>In another approach, [3], the authors use a random walk over a graph derived from Wikipedia. Using both Google PageRank and HITS algorithm implementations in their experiments, they show that Wikipedia does not perform as well on the smaller datasets, but outperforms WordNet on large datasets by a wide margin.</w:t>
+      </w:r>
+    </w:p>
+    <w:p>
+      <w:pPr>
+        <w:jc w:val="both"/>
+      </w:pPr>
       <w:r>
         <w:t>Using the overlap of words’</w:t>
       </w:r>
       <w:r>
+        <w:t xml:space="preserve"> WordNet glosses as semantic relatedness measure might seem to be an overly simple idea; however, in the authors of [4] show through extrinsic evaluation that extended gloss overlap improves word sense disambiguation (WSD) by as much as 89% in some cases.</w:t>
+      </w:r>
+    </w:p>
+    <w:p>
+      <w:pPr>
+        <w:pStyle w:val="Heading1"/>
+        <w:jc w:val="both"/>
+      </w:pPr>
+      <w:r>
+        <w:t>Explicit Semantic Analysis</w:t>
+      </w:r>
+    </w:p>
+    <w:p>
+      <w:pPr>
+        <w:jc w:val="both"/>
+      </w:pPr>
+      <w:r>
+        <w:t>After a survey of existing literature, we settled on using a large dataset of text from which to derive semantic world knowledge. Recognizing individual words in the data would not be a problem, since dictionaries provide word lists in any language; however, abstracting semantic concepts from raw text would be more of a challenge. We would need to somehow use predetermined natural concepts defined by humans, without requiring annotation of a huge corpus. As proposed in [1], for that we used concepts defined by Wikipedia articles.</w:t>
+      </w:r>
+    </w:p>
+    <w:p>
+      <w:pPr>
+        <w:jc w:val="both"/>
+      </w:pPr>
+      <w:r>
+        <w:t>Explicit semantic analysis treats each Wikipedia article as a semantic concept. An article is represented as a vector or weights for each unique word, where each weight is the word's TF-IDF score</w:t>
+      </w:r>
+      <w:r>
         <w:t xml:space="preserve"> </w:t>
       </w:r>
-      <w:proofErr w:type="spellStart"/>
-      <w:r>
-        <w:t>WordNet</w:t>
-      </w:r>
-      <w:proofErr w:type="spellEnd"/>
-      <w:r>
-        <w:t xml:space="preserve"> glosses as semantic relatedness measure might seem to be an overly simple idea; however, in the authors of [4] show through extrinsic evaluation that extended gloss overlap improves word sense disambiguation (WSD) by as much as 89% in some cases.</w:t>
-      </w:r>
-    </w:p>
-    <w:p>
-      <w:pPr>
-        <w:pStyle w:val="Heading1"/>
-      </w:pPr>
-      <w:r>
-        <w:t>Explicit Semantic Analysis</w:t>
-      </w:r>
-    </w:p>
-    <w:p>
-      <w:r>
-        <w:t>After a survey of existing literature, we settled on using a large dataset of text from which to derive semantic world knowledge. Recognizing individual words in the data would not be a problem, since dictionaries provide word lists in any language; however, abstracting semantic concepts from raw text would be more of a challenge. We would need to somehow use predetermined natural concepts defined by humans, without requiring annotation of a huge corpus. As proposed in [1], for that we used concepts defined by Wikipedia articles.</w:t>
-      </w:r>
-    </w:p>
-    <w:p>
-      <w:r>
-        <w:t>Explicit semantic analysis treats each Wikipedia article as a semantic concept. An article is represented as a vector or weights for each unique word, where each weight is the word's TF-IDF score</w:t>
+      <w:r>
+        <w:t>[2].</w:t>
       </w:r>
       <w:r>
         <w:t xml:space="preserve"> </w:t>
       </w:r>
       <w:r>
-        <w:t>[2].</w:t>
-      </w:r>
-      <w:r>
-        <w:t xml:space="preserve"> </w:t>
-      </w:r>
-      <w:r>
         <w:t>We build an inverted index mapping words to concept vectors, as it is more useful for looking up user-input text.</w:t>
       </w:r>
     </w:p>
     <w:p>
+      <w:pPr>
+        <w:jc w:val="both"/>
+      </w:pPr>
       <w:r>
         <w:t>Finding the concepts associated with a given word amounts to looking up the concepts with the highest TF-IDF scores for that word. For example, here are the top 10 concepts associated with the words “dog” and “cat”:</w:t>
       </w:r>
@@ -342,7 +225,7 @@
           <w:p>
             <w:pPr>
               <w:pStyle w:val="NoSpacing"/>
-              <w:jc w:val="center"/>
+              <w:jc w:val="both"/>
               <w:rPr>
                 <w:b/>
               </w:rPr>
@@ -351,28 +234,40 @@
               <w:rPr>
                 <w:b/>
               </w:rPr>
-              <w:t>dog</w:t>
-            </w:r>
-          </w:p>
-        </w:tc>
-        <w:tc>
-          <w:tcPr>
-            <w:tcW w:w="4787" w:type="dxa"/>
-            <w:gridSpan w:val="2"/>
-          </w:tcPr>
-          <w:p>
-            <w:pPr>
-              <w:pStyle w:val="NoSpacing"/>
-              <w:jc w:val="center"/>
+              <w:t>D</w:t>
+            </w:r>
+            <w:r>
               <w:rPr>
                 <w:b/>
               </w:rPr>
-            </w:pPr>
-            <w:r>
+              <w:t>og</w:t>
+            </w:r>
+          </w:p>
+        </w:tc>
+        <w:tc>
+          <w:tcPr>
+            <w:tcW w:w="4787" w:type="dxa"/>
+            <w:gridSpan w:val="2"/>
+          </w:tcPr>
+          <w:p>
+            <w:pPr>
+              <w:pStyle w:val="NoSpacing"/>
+              <w:jc w:val="both"/>
               <w:rPr>
                 <w:b/>
               </w:rPr>
-              <w:t>cat</w:t>
+            </w:pPr>
+            <w:r>
+              <w:rPr>
+                <w:b/>
+              </w:rPr>
+              <w:t>C</w:t>
+            </w:r>
+            <w:r>
+              <w:rPr>
+                <w:b/>
+              </w:rPr>
+              <w:t>at</w:t>
             </w:r>
           </w:p>
         </w:tc>
@@ -385,7 +280,7 @@
           <w:p>
             <w:pPr>
               <w:pStyle w:val="NoSpacing"/>
-              <w:jc w:val="center"/>
+              <w:jc w:val="both"/>
               <w:rPr>
                 <w:b/>
               </w:rPr>
@@ -405,7 +300,7 @@
           <w:p>
             <w:pPr>
               <w:pStyle w:val="NoSpacing"/>
-              <w:jc w:val="center"/>
+              <w:jc w:val="both"/>
               <w:rPr>
                 <w:b/>
               </w:rPr>
@@ -425,7 +320,7 @@
           <w:p>
             <w:pPr>
               <w:pStyle w:val="NoSpacing"/>
-              <w:jc w:val="center"/>
+              <w:jc w:val="both"/>
               <w:rPr>
                 <w:b/>
               </w:rPr>
@@ -445,7 +340,7 @@
           <w:p>
             <w:pPr>
               <w:pStyle w:val="NoSpacing"/>
-              <w:jc w:val="center"/>
+              <w:jc w:val="both"/>
               <w:rPr>
                 <w:b/>
               </w:rPr>
@@ -467,6 +362,7 @@
           <w:p>
             <w:pPr>
               <w:pStyle w:val="NoSpacing"/>
+              <w:jc w:val="both"/>
             </w:pPr>
             <w:r>
               <w:t>Breed-specific legislation</w:t>
@@ -480,6 +376,7 @@
           <w:p>
             <w:pPr>
               <w:pStyle w:val="NoSpacing"/>
+              <w:jc w:val="both"/>
             </w:pPr>
             <w:r>
               <w:t>21.413992572402</w:t>
@@ -493,6 +390,7 @@
           <w:p>
             <w:pPr>
               <w:pStyle w:val="NoSpacing"/>
+              <w:jc w:val="both"/>
               <w:rPr>
                 <w:i/>
               </w:rPr>
@@ -512,6 +410,7 @@
           <w:p>
             <w:pPr>
               <w:pStyle w:val="NoSpacing"/>
+              <w:jc w:val="both"/>
             </w:pPr>
             <w:r>
               <w:t>21.900153014209</w:t>
@@ -527,6 +426,7 @@
           <w:p>
             <w:pPr>
               <w:pStyle w:val="NoSpacing"/>
+              <w:jc w:val="both"/>
               <w:rPr>
                 <w:i/>
               </w:rPr>
@@ -535,39 +435,39 @@
               <w:rPr>
                 <w:i/>
               </w:rPr>
+              <w:t>Dog</w:t>
+            </w:r>
+          </w:p>
+        </w:tc>
+        <w:tc>
+          <w:tcPr>
+            <w:tcW w:w="1980" w:type="dxa"/>
+          </w:tcPr>
+          <w:p>
+            <w:pPr>
+              <w:pStyle w:val="NoSpacing"/>
+              <w:jc w:val="both"/>
+            </w:pPr>
+            <w:r>
+              <w:t>21.288740778337</w:t>
+            </w:r>
+          </w:p>
+        </w:tc>
+        <w:tc>
+          <w:tcPr>
+            <w:tcW w:w="2790" w:type="dxa"/>
+          </w:tcPr>
+          <w:p>
+            <w:pPr>
+              <w:pStyle w:val="NoSpacing"/>
+              <w:jc w:val="both"/>
+            </w:pPr>
+            <w:r>
+              <w:t xml:space="preserve">Plácido Domingo </w:t>
+            </w:r>
+            <w:r>
               <w:lastRenderedPageBreak/>
-              <w:t>Dog</w:t>
-            </w:r>
-          </w:p>
-        </w:tc>
-        <w:tc>
-          <w:tcPr>
-            <w:tcW w:w="1980" w:type="dxa"/>
-          </w:tcPr>
-          <w:p>
-            <w:pPr>
-              <w:pStyle w:val="NoSpacing"/>
-            </w:pPr>
-            <w:r>
-              <w:t>21.288740778337</w:t>
-            </w:r>
-          </w:p>
-        </w:tc>
-        <w:tc>
-          <w:tcPr>
-            <w:tcW w:w="2790" w:type="dxa"/>
-          </w:tcPr>
-          <w:p>
-            <w:pPr>
-              <w:pStyle w:val="NoSpacing"/>
-            </w:pPr>
-            <w:proofErr w:type="spellStart"/>
-            <w:r>
-              <w:t>Plácido</w:t>
-            </w:r>
-            <w:proofErr w:type="spellEnd"/>
-            <w:r>
-              <w:t xml:space="preserve"> Domingo discography</w:t>
+              <w:t>discography</w:t>
             </w:r>
           </w:p>
         </w:tc>
@@ -578,8 +478,10 @@
           <w:p>
             <w:pPr>
               <w:pStyle w:val="NoSpacing"/>
-            </w:pPr>
-            <w:r>
+              <w:jc w:val="both"/>
+            </w:pPr>
+            <w:r>
+              <w:lastRenderedPageBreak/>
               <w:t>21.292385580959</w:t>
             </w:r>
           </w:p>
@@ -593,8 +495,10 @@
           <w:p>
             <w:pPr>
               <w:pStyle w:val="NoSpacing"/>
-            </w:pPr>
-            <w:r>
+              <w:jc w:val="both"/>
+            </w:pPr>
+            <w:r>
+              <w:lastRenderedPageBreak/>
               <w:t>Dingo</w:t>
             </w:r>
           </w:p>
@@ -606,6 +510,7 @@
           <w:p>
             <w:pPr>
               <w:pStyle w:val="NoSpacing"/>
+              <w:jc w:val="both"/>
             </w:pPr>
             <w:r>
               <w:t>20.071396561365</w:t>
@@ -619,14 +524,10 @@
           <w:p>
             <w:pPr>
               <w:pStyle w:val="NoSpacing"/>
-            </w:pPr>
-            <w:proofErr w:type="spellStart"/>
-            <w:r>
-              <w:t>Iriomote</w:t>
-            </w:r>
-            <w:proofErr w:type="spellEnd"/>
-            <w:r>
-              <w:t xml:space="preserve"> cat</w:t>
+              <w:jc w:val="both"/>
+            </w:pPr>
+            <w:r>
+              <w:t>Iriomote cat</w:t>
             </w:r>
           </w:p>
         </w:tc>
@@ -637,6 +538,7 @@
           <w:p>
             <w:pPr>
               <w:pStyle w:val="NoSpacing"/>
+              <w:jc w:val="both"/>
             </w:pPr>
             <w:r>
               <w:t>19.677004277512</w:t>
@@ -652,6 +554,7 @@
           <w:p>
             <w:pPr>
               <w:pStyle w:val="NoSpacing"/>
+              <w:jc w:val="both"/>
             </w:pPr>
             <w:r>
               <w:t>Dog meat</w:t>
@@ -665,6 +568,7 @@
           <w:p>
             <w:pPr>
               <w:pStyle w:val="NoSpacing"/>
+              <w:jc w:val="both"/>
             </w:pPr>
             <w:r>
               <w:t>19.276514333065</w:t>
@@ -678,14 +582,10 @@
           <w:p>
             <w:pPr>
               <w:pStyle w:val="NoSpacing"/>
-            </w:pPr>
-            <w:proofErr w:type="spellStart"/>
-            <w:r>
-              <w:t>Rephlex</w:t>
-            </w:r>
-            <w:proofErr w:type="spellEnd"/>
-            <w:r>
-              <w:t xml:space="preserve"> Records discography</w:t>
+              <w:jc w:val="both"/>
+            </w:pPr>
+            <w:r>
+              <w:t>Rephlex Records discography</w:t>
             </w:r>
           </w:p>
         </w:tc>
@@ -696,6 +596,7 @@
           <w:p>
             <w:pPr>
               <w:pStyle w:val="NoSpacing"/>
+              <w:jc w:val="both"/>
             </w:pPr>
             <w:r>
               <w:t>19.353106214489</w:t>
@@ -711,6 +612,7 @@
           <w:p>
             <w:pPr>
               <w:pStyle w:val="NoSpacing"/>
+              <w:jc w:val="both"/>
             </w:pPr>
             <w:r>
               <w:t>Australian Cattle Dog</w:t>
@@ -724,6 +626,7 @@
           <w:p>
             <w:pPr>
               <w:pStyle w:val="NoSpacing"/>
+              <w:jc w:val="both"/>
             </w:pPr>
             <w:r>
               <w:t>18.996457036782</w:t>
@@ -737,6 +640,7 @@
           <w:p>
             <w:pPr>
               <w:pStyle w:val="NoSpacing"/>
+              <w:jc w:val="both"/>
             </w:pPr>
             <w:r>
               <w:t>Cats and humans</w:t>
@@ -750,6 +654,7 @@
           <w:p>
             <w:pPr>
               <w:pStyle w:val="NoSpacing"/>
+              <w:jc w:val="both"/>
             </w:pPr>
             <w:r>
               <w:t>18.556459603467</w:t>
@@ -765,6 +670,7 @@
           <w:p>
             <w:pPr>
               <w:pStyle w:val="NoSpacing"/>
+              <w:jc w:val="both"/>
             </w:pPr>
             <w:r>
               <w:t>Dog training</w:t>
@@ -778,6 +684,7 @@
           <w:p>
             <w:pPr>
               <w:pStyle w:val="NoSpacing"/>
+              <w:jc w:val="both"/>
             </w:pPr>
             <w:r>
               <w:t>18.823445019563</w:t>
@@ -791,6 +698,7 @@
           <w:p>
             <w:pPr>
               <w:pStyle w:val="NoSpacing"/>
+              <w:jc w:val="both"/>
             </w:pPr>
             <w:r>
               <w:t>Winged cat</w:t>
@@ -804,6 +712,7 @@
           <w:p>
             <w:pPr>
               <w:pStyle w:val="NoSpacing"/>
+              <w:jc w:val="both"/>
             </w:pPr>
             <w:r>
               <w:t>18.32730933366</w:t>
@@ -819,6 +728,7 @@
           <w:p>
             <w:pPr>
               <w:pStyle w:val="NoSpacing"/>
+              <w:jc w:val="both"/>
             </w:pPr>
             <w:r>
               <w:t>Dog health</w:t>
@@ -832,6 +742,7 @@
           <w:p>
             <w:pPr>
               <w:pStyle w:val="NoSpacing"/>
+              <w:jc w:val="both"/>
             </w:pPr>
             <w:r>
               <w:t>18.80728402844</w:t>
@@ -845,6 +756,7 @@
           <w:p>
             <w:pPr>
               <w:pStyle w:val="NoSpacing"/>
+              <w:jc w:val="both"/>
             </w:pPr>
             <w:r>
               <w:t>Black cat</w:t>
@@ -858,6 +770,7 @@
           <w:p>
             <w:pPr>
               <w:pStyle w:val="NoSpacing"/>
+              <w:jc w:val="both"/>
             </w:pPr>
             <w:r>
               <w:t>18.300950400036</w:t>
@@ -873,6 +786,7 @@
           <w:p>
             <w:pPr>
               <w:pStyle w:val="NoSpacing"/>
+              <w:jc w:val="both"/>
             </w:pPr>
             <w:r>
               <w:t>Dog breed</w:t>
@@ -886,6 +800,7 @@
           <w:p>
             <w:pPr>
               <w:pStyle w:val="NoSpacing"/>
+              <w:jc w:val="both"/>
             </w:pPr>
             <w:r>
               <w:t>18.502844414966</w:t>
@@ -899,6 +814,7 @@
           <w:p>
             <w:pPr>
               <w:pStyle w:val="NoSpacing"/>
+              <w:jc w:val="both"/>
             </w:pPr>
             <w:r>
               <w:t>Black Cat (comics)</w:t>
@@ -912,6 +828,7 @@
           <w:p>
             <w:pPr>
               <w:pStyle w:val="NoSpacing"/>
+              <w:jc w:val="both"/>
             </w:pPr>
             <w:r>
               <w:t>18.193597534497</w:t>
@@ -927,6 +844,7 @@
           <w:p>
             <w:pPr>
               <w:pStyle w:val="NoSpacing"/>
+              <w:jc w:val="both"/>
             </w:pPr>
             <w:r>
               <w:t>Dogs in warfare</w:t>
@@ -940,6 +858,7 @@
           <w:p>
             <w:pPr>
               <w:pStyle w:val="NoSpacing"/>
+              <w:jc w:val="both"/>
             </w:pPr>
             <w:r>
               <w:t>18.358541557236</w:t>
@@ -953,6 +872,7 @@
           <w:p>
             <w:pPr>
               <w:pStyle w:val="NoSpacing"/>
+              <w:jc w:val="both"/>
             </w:pPr>
             <w:r>
               <w:t>Vietnam Combat Artists Program</w:t>
@@ -966,6 +886,7 @@
           <w:p>
             <w:pPr>
               <w:pStyle w:val="NoSpacing"/>
+              <w:jc w:val="both"/>
             </w:pPr>
             <w:r>
               <w:t>18.138731130387</w:t>
@@ -981,6 +902,7 @@
           <w:p>
             <w:pPr>
               <w:pStyle w:val="NoSpacing"/>
+              <w:jc w:val="both"/>
             </w:pPr>
             <w:r>
               <w:t>Greater Swiss Mountain Dog</w:t>
@@ -994,6 +916,7 @@
           <w:p>
             <w:pPr>
               <w:pStyle w:val="NoSpacing"/>
+              <w:jc w:val="both"/>
             </w:pPr>
             <w:r>
               <w:t>18.149876307073</w:t>
@@ -1007,6 +930,7 @@
           <w:p>
             <w:pPr>
               <w:pStyle w:val="NoSpacing"/>
+              <w:jc w:val="both"/>
             </w:pPr>
             <w:r>
               <w:t>Catalogue of Women</w:t>
@@ -1020,6 +944,7 @@
           <w:p>
             <w:pPr>
               <w:pStyle w:val="NoSpacing"/>
+              <w:jc w:val="both"/>
             </w:pPr>
             <w:r>
               <w:t>17.997899920639</w:t>
@@ -1030,42 +955,33 @@
     </w:tbl>
     <w:p>
       <w:pPr>
-        <w:jc w:val="center"/>
+        <w:jc w:val="both"/>
       </w:pPr>
       <w:r>
         <w:t>Table 1: ESA results for two words.</w:t>
       </w:r>
     </w:p>
     <w:p>
-      <w:r>
-        <w:t xml:space="preserve">These results mostly fit with our intuitions of what concepts are related to the words “dog” and cat”; compared with </w:t>
-      </w:r>
-      <w:proofErr w:type="spellStart"/>
-      <w:r>
-        <w:t>WordNet</w:t>
-      </w:r>
-      <w:proofErr w:type="spellEnd"/>
-      <w:r>
-        <w:t xml:space="preserve">, there are many more available concepts than </w:t>
-      </w:r>
-      <w:proofErr w:type="spellStart"/>
-      <w:r>
-        <w:t>synsets</w:t>
-      </w:r>
-      <w:proofErr w:type="spellEnd"/>
-      <w:r>
-        <w:t>, and they avoid obscure but similar words (“andiron” for “dog”) in favor of common and closely-related ones (dog breeds and dog-related topics).</w:t>
+      <w:pPr>
+        <w:jc w:val="both"/>
+      </w:pPr>
+      <w:r>
+        <w:t>These results mostly fit with our intuitions of what concepts are related to the words “dog” and cat”; compared with WordNet, there are many more available concepts than synsets, and they avoid obscure but similar words (“andiron” for “dog”) in favor of common and closely-related ones (dog breeds and dog-related topics).</w:t>
       </w:r>
     </w:p>
     <w:p>
       <w:pPr>
         <w:pStyle w:val="Heading1"/>
+        <w:jc w:val="both"/>
       </w:pPr>
       <w:r>
         <w:t>Implementation</w:t>
       </w:r>
     </w:p>
     <w:p>
+      <w:pPr>
+        <w:jc w:val="both"/>
+      </w:pPr>
       <w:r>
         <w:t>The workflow for our application was fairly straightforward:</w:t>
       </w:r>
@@ -1077,6 +993,7 @@
           <w:ilvl w:val="0"/>
           <w:numId w:val="1"/>
         </w:numPr>
+        <w:jc w:val="both"/>
       </w:pPr>
       <w:r>
         <w:t>Download and parse the Wikipedia database</w:t>
@@ -1089,6 +1006,7 @@
           <w:ilvl w:val="0"/>
           <w:numId w:val="1"/>
         </w:numPr>
+        <w:jc w:val="both"/>
       </w:pPr>
       <w:r>
         <w:t>Compute TF-IDF scores for every (word, concept) pair</w:t>
@@ -1101,6 +1019,7 @@
           <w:ilvl w:val="0"/>
           <w:numId w:val="1"/>
         </w:numPr>
+        <w:jc w:val="both"/>
       </w:pPr>
       <w:r>
         <w:t>Build an inverted index of words to concept vectors</w:t>
@@ -1113,6 +1032,7 @@
           <w:ilvl w:val="0"/>
           <w:numId w:val="1"/>
         </w:numPr>
+        <w:jc w:val="both"/>
       </w:pPr>
       <w:r>
         <w:t>Given user input, compute its ESA vector, sorted by descending TF-IDF score</w:t>
@@ -1125,6 +1045,7 @@
           <w:ilvl w:val="0"/>
           <w:numId w:val="1"/>
         </w:numPr>
+        <w:jc w:val="both"/>
       </w:pPr>
       <w:r>
         <w:t>Compute the cosine similarity between vectors for two words (useful as a measure of semantic relatedness)</w:t>
@@ -1137,6 +1058,7 @@
           <w:ilvl w:val="0"/>
           <w:numId w:val="1"/>
         </w:numPr>
+        <w:jc w:val="both"/>
       </w:pPr>
       <w:r>
         <w:t xml:space="preserve">Use </w:t>
@@ -1145,39 +1067,18 @@
         <w:rPr>
           <w:i/>
         </w:rPr>
-        <w:t>k</w:t>
-      </w:r>
-      <w:r>
-        <w:t>-nearest neighbor (</w:t>
-      </w:r>
-      <w:proofErr w:type="spellStart"/>
-      <w:r>
-        <w:t>kNN</w:t>
-      </w:r>
-      <w:proofErr w:type="spellEnd"/>
-      <w:r>
-        <w:t>) classification to further refine the concept search</w:t>
-      </w:r>
-    </w:p>
-    <w:p>
-      <w:r>
-        <w:t xml:space="preserve">The main challenge was to parse the Wikipedia dump and handle the resulting inverted index. The raw XML file, downloaded on April 4, 2013, was 40.4 GB and had over 13 million articles. We initially tried splitting it into one file per article, but the overhead of many small files ended up being greater than just handling a single large one. We abandoned the idea of using the </w:t>
-      </w:r>
-      <w:proofErr w:type="spellStart"/>
-      <w:r>
-        <w:t>Wikiprep</w:t>
-      </w:r>
-      <w:proofErr w:type="spellEnd"/>
-      <w:r>
-        <w:t xml:space="preserve"> tool (which would strip out </w:t>
-      </w:r>
-      <w:proofErr w:type="spellStart"/>
-      <w:r>
-        <w:t>MediaWiki</w:t>
-      </w:r>
-      <w:proofErr w:type="spellEnd"/>
-      <w:r>
-        <w:t xml:space="preserve"> markup) for the same reason. Ultimately we wrote Python scripts that used a streaming XML parser to access the markup, and regular expressions to almost completely isolate the plain text. </w:t>
+        <w:t>svd</w:t>
+      </w:r>
+      <w:r>
+        <w:t xml:space="preserve"> to further refine the concept search</w:t>
+      </w:r>
+    </w:p>
+    <w:p>
+      <w:pPr>
+        <w:jc w:val="both"/>
+      </w:pPr>
+      <w:r>
+        <w:t xml:space="preserve">The main challenge was to parse the Wikipedia dump and handle the resulting inverted index. The raw XML file, downloaded on April 4, 2013, was 40.4 GB and had over 13 million articles. We initially tried splitting it into one file per article, but the overhead of many small files ended up being greater than just handling a single large one. We abandoned the idea of using the Wikiprep tool (which would strip out MediaWiki markup) for the same reason. Ultimately we wrote Python scripts that used a streaming XML parser to access the markup, and regular expressions to almost completely isolate the plain text. </w:t>
       </w:r>
       <w:r>
         <w:t>We then output the inverted index as a SQLite database file, us</w:t>
@@ -1187,9 +1088,15 @@
       </w:r>
     </w:p>
     <w:p>
+      <w:pPr>
+        <w:jc w:val="both"/>
+      </w:pPr>
+      <w:r>
+        <w:t xml:space="preserve">To query this database with user input, we tried using Amazon’s RDB service for high-performance query processing. However, the bottleneck turned out to be fetching the data from </w:t>
+      </w:r>
       <w:r>
         <w:lastRenderedPageBreak/>
-        <w:t xml:space="preserve">To query this database with user input, we tried using Amazon’s RDB service for high-performance query processing. However, the bottleneck turned out to be fetching the data from disk, so we ended up using a standard laptop to process the data and concentrated on minimizing disk access. Building an index on the word ID </w:t>
+        <w:t xml:space="preserve">disk, so we ended up using a standard laptop to process the data and concentrated on minimizing disk access. Building an index on the word ID </w:t>
       </w:r>
       <w:r>
         <w:t xml:space="preserve">and TF-IDF </w:t>
@@ -1205,6 +1112,9 @@
       </w:r>
     </w:p>
     <w:p>
+      <w:pPr>
+        <w:jc w:val="both"/>
+      </w:pPr>
       <w:r>
         <w:t>We built a web interface for users to easily query the database. Sample outputs are presented below.</w:t>
       </w:r>
@@ -1213,95 +1123,18 @@
       <w:pPr>
         <w:pStyle w:val="NoSpacing"/>
         <w:keepNext/>
-        <w:jc w:val="center"/>
+        <w:jc w:val="both"/>
       </w:pPr>
       <w:r>
         <w:rPr>
           <w:noProof/>
+          <w:lang w:val="en-IN" w:eastAsia="en-IN"/>
         </w:rPr>
         <w:drawing>
-          <wp:inline distT="0" distB="0" distL="0" distR="0" wp14:anchorId="73675026" wp14:editId="5D7AB6EB">
+          <wp:inline distT="0" distB="0" distL="0" distR="0" wp14:anchorId="236ACF9A" wp14:editId="53AAFFAA">
             <wp:extent cx="5303520" cy="3831336"/>
             <wp:effectExtent l="0" t="0" r="0" b="0"/>
             <wp:docPr id="1" name="Picture 1"/>
-            <wp:cNvGraphicFramePr>
-              <a:graphicFrameLocks xmlns:a="http://schemas.openxmlformats.org/drawingml/2006/main" noChangeAspect="1"/>
-            </wp:cNvGraphicFramePr>
-            <a:graphic xmlns:a="http://schemas.openxmlformats.org/drawingml/2006/main">
-              <a:graphicData uri="http://schemas.openxmlformats.org/drawingml/2006/picture">
-                <pic:pic xmlns:pic="http://schemas.openxmlformats.org/drawingml/2006/picture">
-                  <pic:nvPicPr>
-                    <pic:cNvPr id="1" name=""/>
-                    <pic:cNvPicPr/>
-                  </pic:nvPicPr>
-                  <pic:blipFill>
-                    <a:blip r:embed="rId5"/>
-                    <a:stretch>
-                      <a:fillRect/>
-                    </a:stretch>
-                  </pic:blipFill>
-                  <pic:spPr>
-                    <a:xfrm>
-                      <a:off x="0" y="0"/>
-                      <a:ext cx="5303520" cy="3831336"/>
-                    </a:xfrm>
-                    <a:prstGeom prst="rect">
-                      <a:avLst/>
-                    </a:prstGeom>
-                  </pic:spPr>
-                </pic:pic>
-              </a:graphicData>
-            </a:graphic>
-          </wp:inline>
-        </w:drawing>
-      </w:r>
-    </w:p>
-    <w:p>
-      <w:pPr>
-        <w:pStyle w:val="Caption"/>
-        <w:jc w:val="center"/>
-      </w:pPr>
-      <w:r>
-        <w:t xml:space="preserve">Figure </w:t>
-      </w:r>
-      <w:r>
-        <w:fldChar w:fldCharType="begin"/>
-      </w:r>
-      <w:r>
-        <w:instrText xml:space="preserve"> SEQ Figure \* ARABIC </w:instrText>
-      </w:r>
-      <w:r>
-        <w:fldChar w:fldCharType="separate"/>
-      </w:r>
-      <w:r>
-        <w:rPr>
-          <w:noProof/>
-        </w:rPr>
-        <w:t>1</w:t>
-      </w:r>
-      <w:r>
-        <w:fldChar w:fldCharType="end"/>
-      </w:r>
-      <w:r>
-        <w:t>: Evaluating the semantic relatedness of two words, firedog and andiron.</w:t>
-      </w:r>
-    </w:p>
-    <w:p>
-      <w:pPr>
-        <w:pStyle w:val="NoSpacing"/>
-        <w:keepNext/>
-        <w:jc w:val="center"/>
-      </w:pPr>
-      <w:r>
-        <w:rPr>
-          <w:noProof/>
-        </w:rPr>
-        <w:lastRenderedPageBreak/>
-        <w:drawing>
-          <wp:inline distT="0" distB="0" distL="0" distR="0" wp14:anchorId="3DF5134D" wp14:editId="7DF24903">
-            <wp:extent cx="5312664" cy="3621024"/>
-            <wp:effectExtent l="0" t="0" r="2540" b="0"/>
-            <wp:docPr id="2" name="Picture 2"/>
             <wp:cNvGraphicFramePr>
               <a:graphicFrameLocks xmlns:a="http://schemas.openxmlformats.org/drawingml/2006/main" noChangeAspect="1"/>
             </wp:cNvGraphicFramePr>
@@ -1321,7 +1154,7 @@
                   <pic:spPr>
                     <a:xfrm>
                       <a:off x="0" y="0"/>
-                      <a:ext cx="5312664" cy="3621024"/>
+                      <a:ext cx="5303520" cy="3831336"/>
                     </a:xfrm>
                     <a:prstGeom prst="rect">
                       <a:avLst/>
@@ -1337,7 +1170,7 @@
     <w:p>
       <w:pPr>
         <w:pStyle w:val="Caption"/>
-        <w:jc w:val="center"/>
+        <w:jc w:val="both"/>
       </w:pPr>
       <w:r>
         <w:t xml:space="preserve">Figure </w:t>
@@ -1355,30 +1188,35 @@
         <w:rPr>
           <w:noProof/>
         </w:rPr>
-        <w:t>2</w:t>
-      </w:r>
-      <w:r>
+        <w:t>1</w:t>
+      </w:r>
+      <w:r>
+        <w:rPr>
+          <w:noProof/>
+        </w:rPr>
         <w:fldChar w:fldCharType="end"/>
       </w:r>
       <w:r>
-        <w:t>: Evaluating the semantic relatedness of two phrases, “William Shakespeare” and “Francis Bacon.”</w:t>
+        <w:t>: Evaluating the semantic relatedness of two words, firedog and andiron.</w:t>
       </w:r>
     </w:p>
     <w:p>
       <w:pPr>
         <w:pStyle w:val="NoSpacing"/>
         <w:keepNext/>
-        <w:jc w:val="center"/>
+        <w:jc w:val="both"/>
       </w:pPr>
       <w:r>
         <w:rPr>
           <w:noProof/>
-        </w:rPr>
+          <w:lang w:val="en-IN" w:eastAsia="en-IN"/>
+        </w:rPr>
+        <w:lastRenderedPageBreak/>
         <w:drawing>
-          <wp:inline distT="0" distB="0" distL="0" distR="0" wp14:anchorId="23192934" wp14:editId="174E8829">
+          <wp:inline distT="0" distB="0" distL="0" distR="0" wp14:anchorId="621F09DA" wp14:editId="5BC9DC04">
             <wp:extent cx="5312664" cy="3621024"/>
             <wp:effectExtent l="0" t="0" r="2540" b="0"/>
-            <wp:docPr id="3" name="Picture 3"/>
+            <wp:docPr id="2" name="Picture 2"/>
             <wp:cNvGraphicFramePr>
               <a:graphicFrameLocks xmlns:a="http://schemas.openxmlformats.org/drawingml/2006/main" noChangeAspect="1"/>
             </wp:cNvGraphicFramePr>
@@ -1414,7 +1252,7 @@
     <w:p>
       <w:pPr>
         <w:pStyle w:val="Caption"/>
-        <w:jc w:val="center"/>
+        <w:jc w:val="both"/>
       </w:pPr>
       <w:r>
         <w:t xml:space="preserve">Figure </w:t>
@@ -1432,9 +1270,93 @@
         <w:rPr>
           <w:noProof/>
         </w:rPr>
+        <w:t>2</w:t>
+      </w:r>
+      <w:r>
+        <w:rPr>
+          <w:noProof/>
+        </w:rPr>
+        <w:fldChar w:fldCharType="end"/>
+      </w:r>
+      <w:r>
+        <w:t>: Evaluating the semantic relatedness of two phrases, “William Shakespeare” and “Francis Bacon.”</w:t>
+      </w:r>
+    </w:p>
+    <w:p>
+      <w:pPr>
+        <w:pStyle w:val="NoSpacing"/>
+        <w:keepNext/>
+        <w:jc w:val="both"/>
+      </w:pPr>
+      <w:r>
+        <w:rPr>
+          <w:noProof/>
+          <w:lang w:val="en-IN" w:eastAsia="en-IN"/>
+        </w:rPr>
+        <w:drawing>
+          <wp:inline distT="0" distB="0" distL="0" distR="0" wp14:anchorId="6A0A6DE7" wp14:editId="2D2718B3">
+            <wp:extent cx="5312664" cy="3621024"/>
+            <wp:effectExtent l="0" t="0" r="2540" b="0"/>
+            <wp:docPr id="3" name="Picture 3"/>
+            <wp:cNvGraphicFramePr>
+              <a:graphicFrameLocks xmlns:a="http://schemas.openxmlformats.org/drawingml/2006/main" noChangeAspect="1"/>
+            </wp:cNvGraphicFramePr>
+            <a:graphic xmlns:a="http://schemas.openxmlformats.org/drawingml/2006/main">
+              <a:graphicData uri="http://schemas.openxmlformats.org/drawingml/2006/picture">
+                <pic:pic xmlns:pic="http://schemas.openxmlformats.org/drawingml/2006/picture">
+                  <pic:nvPicPr>
+                    <pic:cNvPr id="1" name=""/>
+                    <pic:cNvPicPr/>
+                  </pic:nvPicPr>
+                  <pic:blipFill>
+                    <a:blip r:embed="rId8"/>
+                    <a:stretch>
+                      <a:fillRect/>
+                    </a:stretch>
+                  </pic:blipFill>
+                  <pic:spPr>
+                    <a:xfrm>
+                      <a:off x="0" y="0"/>
+                      <a:ext cx="5312664" cy="3621024"/>
+                    </a:xfrm>
+                    <a:prstGeom prst="rect">
+                      <a:avLst/>
+                    </a:prstGeom>
+                  </pic:spPr>
+                </pic:pic>
+              </a:graphicData>
+            </a:graphic>
+          </wp:inline>
+        </w:drawing>
+      </w:r>
+    </w:p>
+    <w:p>
+      <w:pPr>
+        <w:pStyle w:val="Caption"/>
+        <w:jc w:val="both"/>
+      </w:pPr>
+      <w:r>
+        <w:t xml:space="preserve">Figure </w:t>
+      </w:r>
+      <w:r>
+        <w:fldChar w:fldCharType="begin"/>
+      </w:r>
+      <w:r>
+        <w:instrText xml:space="preserve"> SEQ Figure \* ARABIC </w:instrText>
+      </w:r>
+      <w:r>
+        <w:fldChar w:fldCharType="separate"/>
+      </w:r>
+      <w:r>
+        <w:rPr>
+          <w:noProof/>
+        </w:rPr>
         <w:t>3</w:t>
       </w:r>
       <w:r>
+        <w:rPr>
+          <w:noProof/>
+        </w:rPr>
         <w:fldChar w:fldCharType="end"/>
       </w:r>
       <w:r>
@@ -1442,94 +1364,55 @@
       </w:r>
     </w:p>
     <w:p>
+      <w:pPr>
+        <w:pStyle w:val="Heading1"/>
+        <w:jc w:val="both"/>
+      </w:pPr>
       <w:r>
         <w:lastRenderedPageBreak/>
-        <w:t xml:space="preserve">We also tried to improve the accuracy of our tool with a machine learning interpretation vector using the Python </w:t>
-      </w:r>
-      <w:proofErr w:type="spellStart"/>
-      <w:r>
-        <w:rPr>
-          <w:rFonts w:ascii="Consolas" w:hAnsi="Consolas" w:cs="Consolas"/>
-          <w:sz w:val="20"/>
-          <w:szCs w:val="20"/>
-        </w:rPr>
-        <w:t>sklearn</w:t>
-      </w:r>
-      <w:proofErr w:type="spellEnd"/>
-      <w:r>
-        <w:t xml:space="preserve"> package. We decided to use an unsupervised approach, since determining how </w:t>
-      </w:r>
-      <w:r>
-        <w:t>close two concepts are does not</w:t>
-      </w:r>
-      <w:r>
-        <w:t xml:space="preserve"> require the concepts to be labeled. </w:t>
-      </w:r>
-      <w:proofErr w:type="spellStart"/>
-      <w:proofErr w:type="gramStart"/>
-      <w:r>
-        <w:t>kNN</w:t>
-      </w:r>
-      <w:proofErr w:type="spellEnd"/>
-      <w:proofErr w:type="gramEnd"/>
-      <w:r>
-        <w:t xml:space="preserve"> seemed to be the best fit for the task. Since we already chose cosine similarity as a metric for semantic relatedness, we decided to use it for the distance metric between data points.</w:t>
+        <w:t>Evaluation</w:t>
+      </w:r>
+    </w:p>
+    <w:p>
+      <w:pPr>
+        <w:jc w:val="both"/>
+      </w:pPr>
+      <w:r>
+        <w:t xml:space="preserve">We used extrinsic evaluation to compare our application with existing ones. To evaluate its </w:t>
+      </w:r>
+      <w:r>
+        <w:t>performance</w:t>
+      </w:r>
+      <w:r>
+        <w:t xml:space="preserve"> for semantic relatedness, we used the WordSimilarity-353 dataset, a collection of 353 pairs of words along with their average human judgment of similarity on a scale from 1 to 10.</w:t>
+      </w:r>
+      <w:r>
+        <w:t xml:space="preserve"> We computed the Pearson correlation coefficient of our method’s similarity scores and the human scores, as well as scores for competing method including WordNet and the original ESA implementation using a Wikipedia corpus from 2005.</w:t>
+      </w:r>
+    </w:p>
+    <w:p>
+      <w:pPr>
+        <w:jc w:val="both"/>
+      </w:pPr>
+      <w:r>
+        <w:t>We also tested the use of ESA for word sense disambiguation</w:t>
+      </w:r>
+      <w:r>
+        <w:t>. Using 27 instances from the SemEval-2010 Task 17 dataset for domain-specific English WSD, we replaced the measure of gloss overlap in the baseline Lesk similarity algorithm with our ESA relatedness measure.</w:t>
+      </w:r>
+    </w:p>
+    <w:p>
+      <w:pPr>
+        <w:jc w:val="both"/>
+      </w:pPr>
+      <w:r>
+        <w:t>Finally, we manually compared the output of our application with existing reverse dictionaries, in order to find which queries it handled better or worse.</w:t>
       </w:r>
     </w:p>
     <w:p>
       <w:pPr>
         <w:pStyle w:val="Heading1"/>
-      </w:pPr>
-      <w:r>
-        <w:t>Evaluation</w:t>
-      </w:r>
-    </w:p>
-    <w:p>
-      <w:r>
-        <w:t xml:space="preserve">We used extrinsic evaluation to compare our application with existing ones. To evaluate its </w:t>
-      </w:r>
-      <w:r>
-        <w:t>performance</w:t>
-      </w:r>
-      <w:r>
-        <w:t xml:space="preserve"> for semantic relatedness, we used the WordSimilarity-353 dataset, a collection of 353 pairs of words along with their average human judgment of similarity on a scale from 1 to 10.</w:t>
-      </w:r>
-      <w:r>
-        <w:t xml:space="preserve"> We computed the Pearson correlation coefficient of our method’s similarity scores and the human scores, as well as scores for competing method including </w:t>
-      </w:r>
-      <w:proofErr w:type="spellStart"/>
-      <w:r>
-        <w:t>WordNet</w:t>
-      </w:r>
-      <w:proofErr w:type="spellEnd"/>
-      <w:r>
-        <w:t xml:space="preserve"> and the original ESA implementation using a Wikipedia corpus from 2005.</w:t>
-      </w:r>
-    </w:p>
-    <w:p>
-      <w:r>
-        <w:t>We also tested the use of ESA for word sense disambiguation</w:t>
-      </w:r>
-      <w:r>
-        <w:t xml:space="preserve">. Using 27 instances from the SemEval-2010 Task 17 dataset for domain-specific English WSD, we replaced the measure of gloss overlap in the baseline </w:t>
-      </w:r>
-      <w:proofErr w:type="spellStart"/>
-      <w:r>
-        <w:t>Lesk</w:t>
-      </w:r>
-      <w:proofErr w:type="spellEnd"/>
-      <w:r>
-        <w:t xml:space="preserve"> similarity algorithm with our ESA relatedness measure.</w:t>
-      </w:r>
-    </w:p>
-    <w:p>
-      <w:r>
-        <w:t>Finally, we manually compared the output of our application with existing reverse dictionaries, in order to find which queries it handled better or worse.</w:t>
-      </w:r>
-    </w:p>
-    <w:p>
-      <w:pPr>
-        <w:pStyle w:val="Heading1"/>
+        <w:jc w:val="both"/>
       </w:pPr>
       <w:r>
         <w:t>Results</w:t>
@@ -1554,7 +1437,7 @@
           <w:p>
             <w:pPr>
               <w:pStyle w:val="NoSpacing"/>
-              <w:jc w:val="center"/>
+              <w:jc w:val="both"/>
               <w:rPr>
                 <w:b/>
               </w:rPr>
@@ -1574,7 +1457,7 @@
           <w:p>
             <w:pPr>
               <w:pStyle w:val="NoSpacing"/>
-              <w:jc w:val="center"/>
+              <w:jc w:val="both"/>
               <w:rPr>
                 <w:b/>
               </w:rPr>
@@ -1596,14 +1479,10 @@
           <w:p>
             <w:pPr>
               <w:pStyle w:val="NoSpacing"/>
-            </w:pPr>
-            <w:proofErr w:type="spellStart"/>
-            <w:r>
-              <w:t>WikiRelate</w:t>
-            </w:r>
-            <w:proofErr w:type="spellEnd"/>
-            <w:r>
-              <w:t>!</w:t>
+              <w:jc w:val="both"/>
+            </w:pPr>
+            <w:r>
+              <w:t>WikiRelate!</w:t>
             </w:r>
           </w:p>
         </w:tc>
@@ -1614,6 +1493,7 @@
           <w:p>
             <w:pPr>
               <w:pStyle w:val="NoSpacing"/>
+              <w:jc w:val="both"/>
             </w:pPr>
             <w:r>
               <w:t>0.19–0.48</w:t>
@@ -1629,12 +1509,11 @@
           <w:p>
             <w:pPr>
               <w:pStyle w:val="NoSpacing"/>
-            </w:pPr>
-            <w:proofErr w:type="spellStart"/>
+              <w:jc w:val="both"/>
+            </w:pPr>
             <w:r>
               <w:t>WordNet</w:t>
             </w:r>
-            <w:proofErr w:type="spellEnd"/>
           </w:p>
         </w:tc>
         <w:tc>
@@ -1644,6 +1523,7 @@
           <w:p>
             <w:pPr>
               <w:pStyle w:val="NoSpacing"/>
+              <w:jc w:val="both"/>
             </w:pPr>
             <w:r>
               <w:t>0.33–0.35</w:t>
@@ -1659,6 +1539,7 @@
           <w:p>
             <w:pPr>
               <w:pStyle w:val="NoSpacing"/>
+              <w:jc w:val="both"/>
             </w:pPr>
             <w:r>
               <w:t>Our ESA</w:t>
@@ -1672,6 +1553,7 @@
           <w:p>
             <w:pPr>
               <w:pStyle w:val="NoSpacing"/>
+              <w:jc w:val="both"/>
             </w:pPr>
             <w:r>
               <w:t>0.49</w:t>
@@ -1687,6 +1569,7 @@
           <w:p>
             <w:pPr>
               <w:pStyle w:val="NoSpacing"/>
+              <w:jc w:val="both"/>
             </w:pPr>
             <w:r>
               <w:t>Roget's Thesaurus</w:t>
@@ -1700,6 +1583,7 @@
           <w:p>
             <w:pPr>
               <w:pStyle w:val="NoSpacing"/>
+              <w:jc w:val="both"/>
             </w:pPr>
             <w:r>
               <w:t>0.55</w:t>
@@ -1715,6 +1599,7 @@
           <w:p>
             <w:pPr>
               <w:pStyle w:val="NoSpacing"/>
+              <w:jc w:val="both"/>
             </w:pPr>
             <w:r>
               <w:t>LSA (Latent Semantic Analysis)</w:t>
@@ -1728,6 +1613,7 @@
           <w:p>
             <w:pPr>
               <w:pStyle w:val="NoSpacing"/>
+              <w:jc w:val="both"/>
             </w:pPr>
             <w:r>
               <w:t>0.56</w:t>
@@ -1743,14 +1629,10 @@
           <w:p>
             <w:pPr>
               <w:pStyle w:val="NoSpacing"/>
-            </w:pPr>
-            <w:proofErr w:type="spellStart"/>
-            <w:r>
-              <w:t>Gabrilovich</w:t>
-            </w:r>
-            <w:proofErr w:type="spellEnd"/>
-            <w:r>
-              <w:t xml:space="preserve"> et al. ESA</w:t>
+              <w:jc w:val="both"/>
+            </w:pPr>
+            <w:r>
+              <w:t>Gabrilovich et al. ESA</w:t>
             </w:r>
           </w:p>
         </w:tc>
@@ -1761,6 +1643,7 @@
           <w:p>
             <w:pPr>
               <w:pStyle w:val="NoSpacing"/>
+              <w:jc w:val="both"/>
             </w:pPr>
             <w:r>
               <w:t>0.75</w:t>
@@ -1771,7 +1654,7 @@
     </w:tbl>
     <w:p>
       <w:pPr>
-        <w:jc w:val="center"/>
+        <w:jc w:val="both"/>
       </w:pPr>
       <w:r>
         <w:t>Table 2:</w:t>
@@ -1781,64 +1664,11 @@
       </w:r>
     </w:p>
     <w:p>
-      <w:r>
-        <w:t xml:space="preserve">Our implementation of ESA outperformed the </w:t>
-      </w:r>
-      <w:proofErr w:type="spellStart"/>
-      <w:r>
-        <w:t>WordNet</w:t>
-      </w:r>
-      <w:proofErr w:type="spellEnd"/>
-      <w:r>
-        <w:t xml:space="preserve"> and </w:t>
-      </w:r>
-      <w:proofErr w:type="spellStart"/>
-      <w:r>
-        <w:t>WikiRelate</w:t>
-      </w:r>
-      <w:proofErr w:type="spellEnd"/>
-      <w:r>
-        <w:t xml:space="preserve">! </w:t>
-      </w:r>
-      <w:proofErr w:type="gramStart"/>
-      <w:r>
-        <w:t>algorithms</w:t>
-      </w:r>
-      <w:proofErr w:type="gramEnd"/>
-      <w:r>
-        <w:t xml:space="preserve"> for computing semantic relatedness; we achieved a correlation of 0.49 with humans, compared to 0.19 to 0.48 for </w:t>
-      </w:r>
-      <w:proofErr w:type="spellStart"/>
-      <w:r>
-        <w:t>WikiRelate</w:t>
-      </w:r>
-      <w:proofErr w:type="spellEnd"/>
-      <w:r>
-        <w:t xml:space="preserve">! </w:t>
-      </w:r>
-      <w:proofErr w:type="gramStart"/>
-      <w:r>
-        <w:t>and</w:t>
-      </w:r>
-      <w:proofErr w:type="gramEnd"/>
-      <w:r>
-        <w:t xml:space="preserve"> 0.34 average for </w:t>
-      </w:r>
-      <w:proofErr w:type="spellStart"/>
-      <w:r>
-        <w:t>WordNet</w:t>
-      </w:r>
-      <w:proofErr w:type="spellEnd"/>
-      <w:r>
-        <w:t xml:space="preserve">. However, the original ESA implementation by </w:t>
-      </w:r>
-      <w:proofErr w:type="spellStart"/>
-      <w:r>
-        <w:t>Gabrilovich</w:t>
-      </w:r>
-      <w:proofErr w:type="spellEnd"/>
-      <w:r>
-        <w:t xml:space="preserve"> et al. [1] reached 0.75 correlation. We believe this is due to increased noise in our larger dataset outweighing the larger amount of relevant information compared with the 2005 Wikipedia.</w:t>
+      <w:pPr>
+        <w:jc w:val="both"/>
+      </w:pPr>
+      <w:r>
+        <w:t>Our implementation of ESA outperformed the WordNet and WikiRelate! algorithms for computing semantic relatedness; we achieved a correlation of 0.49 with humans, compared to 0.19 to 0.48 for WikiRelate! and 0.34 average for WordNet. However, the original ESA implementation by Gabrilovich et al. [1] reached 0.75 correlation. We believe this is due to increased noise in our larger dataset outweighing the larger amount of relevant information compared with the 2005 Wikipedia.</w:t>
       </w:r>
     </w:p>
     <w:tbl>
@@ -1865,7 +1695,7 @@
                 <w:tab w:val="left" w:pos="1440"/>
                 <w:tab w:val="center" w:pos="2229"/>
               </w:tabs>
-              <w:jc w:val="center"/>
+              <w:jc w:val="both"/>
               <w:rPr>
                 <w:b/>
               </w:rPr>
@@ -1885,7 +1715,7 @@
           <w:p>
             <w:pPr>
               <w:pStyle w:val="NoSpacing"/>
-              <w:jc w:val="center"/>
+              <w:jc w:val="both"/>
               <w:rPr>
                 <w:b/>
               </w:rPr>
@@ -1907,17 +1737,10 @@
           <w:p>
             <w:pPr>
               <w:pStyle w:val="NoSpacing"/>
-            </w:pPr>
-            <w:r>
-              <w:t>Baseline (</w:t>
-            </w:r>
-            <w:proofErr w:type="spellStart"/>
-            <w:r>
-              <w:t>Lesk</w:t>
-            </w:r>
-            <w:proofErr w:type="spellEnd"/>
-            <w:r>
-              <w:t>)</w:t>
+              <w:jc w:val="both"/>
+            </w:pPr>
+            <w:r>
+              <w:t>Baseline (Lesk)</w:t>
             </w:r>
           </w:p>
         </w:tc>
@@ -1928,6 +1751,7 @@
           <w:p>
             <w:pPr>
               <w:pStyle w:val="NoSpacing"/>
+              <w:jc w:val="both"/>
             </w:pPr>
             <w:r>
               <w:t>29%</w:t>
@@ -1943,16 +1767,11 @@
           <w:p>
             <w:pPr>
               <w:pStyle w:val="NoSpacing"/>
-            </w:pPr>
-            <w:r>
-              <w:lastRenderedPageBreak/>
-              <w:t xml:space="preserve">Extended </w:t>
-            </w:r>
-            <w:proofErr w:type="spellStart"/>
-            <w:r>
-              <w:t>Lesk</w:t>
-            </w:r>
-            <w:proofErr w:type="spellEnd"/>
+              <w:jc w:val="both"/>
+            </w:pPr>
+            <w:r>
+              <w:t>Extended Lesk</w:t>
+            </w:r>
           </w:p>
         </w:tc>
         <w:tc>
@@ -1962,6 +1781,7 @@
           <w:p>
             <w:pPr>
               <w:pStyle w:val="NoSpacing"/>
+              <w:jc w:val="both"/>
             </w:pPr>
             <w:r>
               <w:t>29%</w:t>
@@ -1977,14 +1797,10 @@
           <w:p>
             <w:pPr>
               <w:pStyle w:val="NoSpacing"/>
-            </w:pPr>
-            <w:proofErr w:type="spellStart"/>
-            <w:r>
-              <w:t>Lesk</w:t>
-            </w:r>
-            <w:proofErr w:type="spellEnd"/>
-            <w:r>
-              <w:t xml:space="preserve"> + ESA</w:t>
+              <w:jc w:val="both"/>
+            </w:pPr>
+            <w:r>
+              <w:t>Lesk + ESA</w:t>
             </w:r>
           </w:p>
         </w:tc>
@@ -1995,6 +1811,7 @@
           <w:p>
             <w:pPr>
               <w:pStyle w:val="NoSpacing"/>
+              <w:jc w:val="both"/>
             </w:pPr>
             <w:r>
               <w:t>51%</w:t>
@@ -2010,17 +1827,10 @@
           <w:p>
             <w:pPr>
               <w:pStyle w:val="NoSpacing"/>
-            </w:pPr>
-            <w:r>
-              <w:t xml:space="preserve">Extended </w:t>
-            </w:r>
-            <w:proofErr w:type="spellStart"/>
-            <w:r>
-              <w:t>Lesk</w:t>
-            </w:r>
-            <w:proofErr w:type="spellEnd"/>
-            <w:r>
-              <w:t xml:space="preserve"> + ESA</w:t>
+              <w:jc w:val="both"/>
+            </w:pPr>
+            <w:r>
+              <w:t>Extended Lesk + ESA</w:t>
             </w:r>
           </w:p>
         </w:tc>
@@ -2031,6 +1841,7 @@
           <w:p>
             <w:pPr>
               <w:pStyle w:val="NoSpacing"/>
+              <w:jc w:val="both"/>
             </w:pPr>
             <w:r>
               <w:t>59%</w:t>
@@ -2041,70 +1852,450 @@
     </w:tbl>
     <w:p>
       <w:pPr>
-        <w:jc w:val="center"/>
+        <w:jc w:val="both"/>
       </w:pPr>
       <w:r>
         <w:t>Table 3: Word sense disambiguation accuracy results.</w:t>
       </w:r>
     </w:p>
     <w:p>
-      <w:r>
-        <w:t xml:space="preserve">Baseline </w:t>
-      </w:r>
-      <w:proofErr w:type="spellStart"/>
-      <w:r>
-        <w:t>Lesk</w:t>
-      </w:r>
-      <w:proofErr w:type="spellEnd"/>
-      <w:r>
-        <w:t xml:space="preserve"> and extended </w:t>
-      </w:r>
-      <w:proofErr w:type="spellStart"/>
-      <w:r>
-        <w:t>Lesk</w:t>
-      </w:r>
-      <w:proofErr w:type="spellEnd"/>
-      <w:r>
-        <w:t xml:space="preserve"> performed similarly due to the small size of the data set. </w:t>
+      <w:pPr>
+        <w:jc w:val="both"/>
+      </w:pPr>
+      <w:r>
+        <w:lastRenderedPageBreak/>
+        <w:t xml:space="preserve">Baseline Lesk and extended Lesk performed similarly due to the small size of the data set. </w:t>
       </w:r>
       <w:r>
         <w:t>For larger data sets the difference is considerable; however, due to limitations on the running time of our ESA relatedness function, we had to restrict ourselves to the smaller set.</w:t>
       </w:r>
       <w:r>
-        <w:t xml:space="preserve"> Adding ESA to the extended </w:t>
-      </w:r>
-      <w:proofErr w:type="spellStart"/>
-      <w:r>
-        <w:t>Lesk</w:t>
-      </w:r>
-      <w:proofErr w:type="spellEnd"/>
-      <w:r>
-        <w:t xml:space="preserve"> algorithm nearly doubled its accuracy from 29% to 59%.</w:t>
-      </w:r>
-    </w:p>
-    <w:p>
-      <w:r>
-        <w:t>For reverse dictionary lookup, we found that our ESA implementation performs best for fact-related queries rather than dictionary definitions. Most Wikipedia articles are about people, places, and things, so inputting the definition of a verb or adjective is unlikely to succeed. On the other hand, using a recent database gives it up-to-date knowledge for factual queries about current events.</w:t>
-      </w:r>
-    </w:p>
-    <w:p>
-      <w:pPr>
+        <w:t xml:space="preserve"> Adding ESA to the extended Lesk algorithm nearly doubled its accuracy from 29% to 59%.</w:t>
+      </w:r>
+    </w:p>
+    <w:p>
+      <w:pPr>
+        <w:jc w:val="both"/>
         <w:rPr>
           <w:b/>
           <w:i/>
         </w:rPr>
       </w:pPr>
       <w:r>
+        <w:t>For reverse dictionary lookup, we found that our ESA implementation performs best for fact-related queries rather than dictionary definitions. Most Wikipedia articles are about people, places, and things, so inputting the definition of a verb or adjective is unlikely to succeed. On the other hand, using a recent database gives it up-to-date knowledge for factual queries about current events.</w:t>
+      </w:r>
+    </w:p>
+    <w:p>
+      <w:pPr>
+        <w:jc w:val="both"/>
         <w:rPr>
           <w:b/>
+        </w:rPr>
+      </w:pPr>
+      <w:r>
+        <w:rPr>
+          <w:b/>
+        </w:rPr>
+        <w:t xml:space="preserve">Query: </w:t>
+      </w:r>
+      <w:r>
+        <w:rPr>
           <w:i/>
         </w:rPr>
-        <w:t>[Put some sample output for text lookups like “fastest growing economy”.]</w:t>
+        <w:t>Fastest Growing Economy</w:t>
+      </w:r>
+    </w:p>
+    <w:p>
+      <w:pPr>
+        <w:jc w:val="both"/>
+        <w:rPr>
+          <w:b/>
+        </w:rPr>
+      </w:pPr>
+      <w:r>
+        <w:rPr>
+          <w:b/>
+        </w:rPr>
+        <w:pict>
+          <v:shapetype id="_x0000_t75" coordsize="21600,21600" o:spt="75" o:preferrelative="t" path="m@4@5l@4@11@9@11@9@5xe" filled="f" stroked="f">
+            <v:stroke joinstyle="miter"/>
+            <v:formulas>
+              <v:f eqn="if lineDrawn pixelLineWidth 0"/>
+              <v:f eqn="sum @0 1 0"/>
+              <v:f eqn="sum 0 0 @1"/>
+              <v:f eqn="prod @2 1 2"/>
+              <v:f eqn="prod @3 21600 pixelWidth"/>
+              <v:f eqn="prod @3 21600 pixelHeight"/>
+              <v:f eqn="sum @0 0 1"/>
+              <v:f eqn="prod @6 1 2"/>
+              <v:f eqn="prod @7 21600 pixelWidth"/>
+              <v:f eqn="sum @8 21600 0"/>
+              <v:f eqn="prod @7 21600 pixelHeight"/>
+              <v:f eqn="sum @10 21600 0"/>
+            </v:formulas>
+            <v:path o:extrusionok="f" gradientshapeok="t" o:connecttype="rect"/>
+            <o:lock v:ext="edit" aspectratio="t"/>
+          </v:shapetype>
+          <v:shape id="_x0000_i1025" type="#_x0000_t75" style="width:468pt;height:262.9pt">
+            <v:imagedata r:id="rId9" o:title="2-fastest-growing-economy"/>
+          </v:shape>
+        </w:pict>
       </w:r>
     </w:p>
     <w:p>
       <w:pPr>
         <w:pStyle w:val="Heading1"/>
+        <w:jc w:val="both"/>
+        <w:rPr>
+          <w:b w:val="0"/>
+          <w:i/>
+        </w:rPr>
+      </w:pPr>
+      <w:r>
+        <w:lastRenderedPageBreak/>
+        <w:t xml:space="preserve">Query: </w:t>
+      </w:r>
+      <w:r>
+        <w:rPr>
+          <w:b w:val="0"/>
+          <w:i/>
+        </w:rPr>
+        <w:t>hopping marsupial</w:t>
+      </w:r>
+    </w:p>
+    <w:p>
+      <w:pPr>
+        <w:jc w:val="both"/>
+      </w:pPr>
+      <w:r>
+        <w:pict>
+          <v:shape id="_x0000_i1026" type="#_x0000_t75" style="width:468pt;height:262.9pt">
+            <v:imagedata r:id="rId10" o:title="3-hopping-marsupial"/>
+          </v:shape>
+        </w:pict>
+      </w:r>
+    </w:p>
+    <w:p>
+      <w:pPr>
+        <w:pStyle w:val="Heading1"/>
+        <w:jc w:val="both"/>
+        <w:rPr>
+          <w:b w:val="0"/>
+          <w:i/>
+        </w:rPr>
+      </w:pPr>
+      <w:r>
+        <w:t xml:space="preserve">Query: </w:t>
+      </w:r>
+      <w:r>
+        <w:rPr>
+          <w:b w:val="0"/>
+          <w:i/>
+        </w:rPr>
+        <w:t>drummer for the beatles</w:t>
+      </w:r>
+    </w:p>
+    <w:p>
+      <w:pPr>
+        <w:jc w:val="both"/>
+      </w:pPr>
+      <w:r>
+        <w:pict>
+          <v:shape id="_x0000_i1027" type="#_x0000_t75" style="width:468pt;height:262.9pt">
+            <v:imagedata r:id="rId11" o:title="1-beatles-drummer"/>
+          </v:shape>
+        </w:pict>
+      </w:r>
+    </w:p>
+    <w:p>
+      <w:pPr>
+        <w:jc w:val="both"/>
+      </w:pPr>
+    </w:p>
+    <w:p>
+      <w:pPr>
+        <w:pStyle w:val="Heading1"/>
+        <w:jc w:val="both"/>
+        <w:rPr>
+          <w:b w:val="0"/>
+          <w:i/>
+        </w:rPr>
+      </w:pPr>
+      <w:r>
+        <w:lastRenderedPageBreak/>
+        <w:t>Query:</w:t>
+      </w:r>
+      <w:r>
+        <w:rPr>
+          <w:b w:val="0"/>
+          <w:i/>
+        </w:rPr>
+        <w:t xml:space="preserve"> tallest tower in the world</w:t>
+      </w:r>
+    </w:p>
+    <w:p>
+      <w:pPr>
+        <w:jc w:val="both"/>
+      </w:pPr>
+      <w:r>
+        <w:pict>
+          <v:shape id="_x0000_i1028" type="#_x0000_t75" style="width:468pt;height:262.9pt">
+            <v:imagedata r:id="rId12" o:title="5-tallest-tower"/>
+          </v:shape>
+        </w:pict>
+      </w:r>
+    </w:p>
+    <w:p>
+      <w:pPr>
+        <w:jc w:val="both"/>
+      </w:pPr>
+      <w:r>
+        <w:t xml:space="preserve">We noticed that our results for such world-knowledge based queries performed better than the results given by </w:t>
+      </w:r>
+      <w:hyperlink r:id="rId13" w:history="1">
+        <w:r>
+          <w:rPr>
+            <w:rStyle w:val="Hyperlink"/>
+          </w:rPr>
+          <w:t>http://www.onelook.com</w:t>
+        </w:r>
+      </w:hyperlink>
+    </w:p>
+    <w:p>
+      <w:pPr>
+        <w:jc w:val="both"/>
+        <w:rPr>
+          <w:lang w:val="en-IN"/>
+        </w:rPr>
+      </w:pPr>
+      <w:hyperlink r:id="rId14" w:tgtFrame="_blank" w:history="1">
+        <w:r>
+          <w:rPr>
+            <w:rStyle w:val="Hyperlink"/>
+            <w:lang w:val="en-IN"/>
+          </w:rPr>
+          <w:t>http://www.onelook.com/?w=*&amp;loc=revfp2&amp;clue=drummer+for+the+beatles</w:t>
+        </w:r>
+      </w:hyperlink>
+    </w:p>
+    <w:p>
+      <w:pPr>
+        <w:jc w:val="both"/>
+        <w:rPr>
+          <w:lang w:val="en-IN"/>
+        </w:rPr>
+      </w:pPr>
+      <w:hyperlink r:id="rId15" w:tgtFrame="_blank" w:history="1">
+        <w:r>
+          <w:rPr>
+            <w:rStyle w:val="Hyperlink"/>
+            <w:lang w:val="en-IN"/>
+          </w:rPr>
+          <w:t>http://www.onelook.com/?w=*&amp;loc=revfp2&amp;clue=fastest+growing+economy</w:t>
+        </w:r>
+      </w:hyperlink>
+    </w:p>
+    <w:p>
+      <w:pPr>
+        <w:jc w:val="both"/>
+        <w:rPr>
+          <w:lang w:val="en-IN"/>
+        </w:rPr>
+      </w:pPr>
+      <w:hyperlink r:id="rId16" w:tgtFrame="_blank" w:history="1">
+        <w:r>
+          <w:rPr>
+            <w:rStyle w:val="Hyperlink"/>
+            <w:lang w:val="en-IN"/>
+          </w:rPr>
+          <w:t>http://www.onelook.com/?w=*&amp;loc=revfp2&amp;clue=hopping+australian+marsupial</w:t>
+        </w:r>
+      </w:hyperlink>
+    </w:p>
+    <w:p>
+      <w:pPr>
+        <w:jc w:val="both"/>
+        <w:rPr>
+          <w:lang w:val="en-IN"/>
+        </w:rPr>
+      </w:pPr>
+      <w:hyperlink r:id="rId17" w:history="1">
+        <w:r>
+          <w:rPr>
+            <w:rStyle w:val="Hyperlink"/>
+            <w:lang w:val="en-IN"/>
+          </w:rPr>
+          <w:t>http://www.onelook.com/?w=*&amp;loc=revfp2&amp;clue=tallest+tower+in+the+world</w:t>
+        </w:r>
+      </w:hyperlink>
+    </w:p>
+    <w:p>
+      <w:pPr>
+        <w:pStyle w:val="Heading1"/>
+        <w:jc w:val="both"/>
+      </w:pPr>
+      <w:r>
+        <w:t>Critique on the ESA approach</w:t>
+      </w:r>
+      <w:r>
+        <w:t xml:space="preserve"> and Evaluation</w:t>
+      </w:r>
+      <w:bookmarkStart w:id="0" w:name="_GoBack"/>
+      <w:bookmarkEnd w:id="0"/>
+    </w:p>
+    <w:p>
+      <w:pPr>
+        <w:pStyle w:val="ListParagraph"/>
+        <w:numPr>
+          <w:ilvl w:val="0"/>
+          <w:numId w:val="2"/>
+        </w:numPr>
+        <w:jc w:val="both"/>
+      </w:pPr>
+      <w:r>
+        <w:rPr>
+          <w:b/>
+        </w:rPr>
+        <w:t>Why our ESA got only 49% Word sense similarity accuracy</w:t>
+      </w:r>
+      <w:r>
+        <w:rPr>
+          <w:b/>
+        </w:rPr>
+        <w:t>?</w:t>
+      </w:r>
+    </w:p>
+    <w:p>
+      <w:pPr>
+        <w:pStyle w:val="ListParagraph"/>
+        <w:jc w:val="both"/>
+      </w:pPr>
+      <w:r>
+        <w:t>Our ESA gives only 49% accuracy as opposed to the 75% accuracy given by ESA by the authors (</w:t>
+      </w:r>
+      <w:r>
+        <w:t>Gabrilovich et al ESA</w:t>
+      </w:r>
+      <w:r>
+        <w:t>).</w:t>
+      </w:r>
+    </w:p>
+    <w:p>
+      <w:pPr>
+        <w:pStyle w:val="ListParagraph"/>
+        <w:jc w:val="both"/>
+      </w:pPr>
+    </w:p>
+    <w:p>
+      <w:pPr>
+        <w:pStyle w:val="ListParagraph"/>
+        <w:jc w:val="both"/>
+      </w:pPr>
+      <w:r>
+        <w:t xml:space="preserve">Interesting point to note is the fact that we dealt with 40GB Wikipedia data, </w:t>
+      </w:r>
+      <w:r>
+        <w:t>whereas Gabrilovich et al ESA</w:t>
+      </w:r>
+      <w:r>
+        <w:t xml:space="preserve"> used only 4 GB of data</w:t>
+      </w:r>
+      <w:r>
+        <w:t>. Hence</w:t>
+      </w:r>
+      <w:r>
+        <w:t xml:space="preserve">, we realized the need for </w:t>
+      </w:r>
+      <w:r>
+        <w:t>performing dimensionality reduction on our feature vectors, as the spurious number of wiki-concepts are adding noise to the data.</w:t>
+      </w:r>
+    </w:p>
+    <w:p>
+      <w:pPr>
+        <w:pStyle w:val="ListParagraph"/>
+        <w:jc w:val="both"/>
+      </w:pPr>
+      <w:r>
+        <w:t xml:space="preserve"> </w:t>
+      </w:r>
+    </w:p>
+    <w:p>
+      <w:pPr>
+        <w:pStyle w:val="ListParagraph"/>
+        <w:numPr>
+          <w:ilvl w:val="0"/>
+          <w:numId w:val="2"/>
+        </w:numPr>
+        <w:jc w:val="both"/>
+      </w:pPr>
+      <w:r>
+        <w:rPr>
+          <w:b/>
+        </w:rPr>
+        <w:lastRenderedPageBreak/>
+        <w:t>Perceived Limitations of ESA</w:t>
+      </w:r>
+      <w:r>
+        <w:t>:</w:t>
+      </w:r>
+    </w:p>
+    <w:p>
+      <w:pPr>
+        <w:pStyle w:val="ListParagraph"/>
+        <w:jc w:val="both"/>
+      </w:pPr>
+      <w:r>
+        <w:t xml:space="preserve">Also, it is important to note that ESA approach in itself has some limitations. </w:t>
+      </w:r>
+    </w:p>
+    <w:p>
+      <w:pPr>
+        <w:pStyle w:val="ListParagraph"/>
+        <w:numPr>
+          <w:ilvl w:val="1"/>
+          <w:numId w:val="1"/>
+        </w:numPr>
+        <w:jc w:val="both"/>
+      </w:pPr>
+      <w:r>
+        <w:t>Excessive representation – Although many (redundant) features could be removed from the model, nothing stops us from losing important attributes for a different sense of the word as well. As such, dimensionality reduction could have an adverse impact on the approach.</w:t>
+      </w:r>
+    </w:p>
+    <w:p>
+      <w:pPr>
+        <w:pStyle w:val="ListParagraph"/>
+        <w:numPr>
+          <w:ilvl w:val="1"/>
+          <w:numId w:val="1"/>
+        </w:numPr>
+        <w:jc w:val="both"/>
+      </w:pPr>
+      <w:r>
+        <w:t>Although, we moved away from WordNet and embedded world-knowledge into the model via Wikipedia ESA, it would be better if we could impose some hierarchy on the world-knowledge, as it would closely relate to how humans generalize the ideas (</w:t>
+      </w:r>
+      <w:r>
+        <w:t>and view the relations between words</w:t>
+      </w:r>
+      <w:r>
+        <w:t>)</w:t>
+      </w:r>
+      <w:r>
+        <w:t xml:space="preserve">. </w:t>
+      </w:r>
+      <w:r>
+        <w:t xml:space="preserve"> </w:t>
+      </w:r>
+    </w:p>
+    <w:p>
+      <w:pPr>
+        <w:pStyle w:val="Heading1"/>
+        <w:jc w:val="both"/>
+        <w:rPr>
+          <w:rFonts w:eastAsiaTheme="minorHAnsi" w:cstheme="minorBidi"/>
+          <w:i/>
+          <w:sz w:val="24"/>
+          <w:szCs w:val="22"/>
+        </w:rPr>
       </w:pPr>
       <w:r>
         <w:t>Future Work</w:t>
@@ -2112,87 +2303,259 @@
     </w:p>
     <w:p>
       <w:pPr>
-        <w:rPr>
-          <w:b/>
+        <w:pStyle w:val="Heading1"/>
+        <w:jc w:val="both"/>
+        <w:rPr>
+          <w:rFonts w:eastAsiaTheme="minorHAnsi" w:cstheme="minorBidi"/>
           <w:i/>
-        </w:rPr>
-      </w:pPr>
-      <w:r>
-        <w:rPr>
-          <w:b/>
+          <w:sz w:val="24"/>
+          <w:szCs w:val="22"/>
+        </w:rPr>
+      </w:pPr>
+      <w:r>
+        <w:rPr>
+          <w:rFonts w:eastAsiaTheme="minorHAnsi" w:cstheme="minorBidi"/>
+          <w:b w:val="0"/>
+          <w:sz w:val="24"/>
+          <w:szCs w:val="22"/>
+        </w:rPr>
+        <w:t xml:space="preserve">In order to reduce the noise in the data, we plan to perform a svd/principal component analysis on the database that we have. It will be interesting to see WSD evaluation based on this dimensionality reduced database. We also would like to impose hierarchy relations on the wiki-concepts; at this point we have not figured out how we could </w:t>
+      </w:r>
+    </w:p>
+    <w:p>
+      <w:pPr>
+        <w:pStyle w:val="Heading1"/>
+        <w:numPr>
+          <w:ilvl w:val="0"/>
+          <w:numId w:val="4"/>
+        </w:numPr>
+        <w:jc w:val="both"/>
+        <w:rPr>
+          <w:rFonts w:eastAsiaTheme="minorHAnsi" w:cstheme="minorBidi"/>
+          <w:b w:val="0"/>
+          <w:sz w:val="24"/>
+          <w:szCs w:val="22"/>
+        </w:rPr>
+      </w:pPr>
+      <w:r>
+        <w:rPr>
+          <w:rFonts w:eastAsiaTheme="minorHAnsi" w:cstheme="minorBidi"/>
+          <w:b w:val="0"/>
+          <w:sz w:val="24"/>
+          <w:szCs w:val="22"/>
+        </w:rPr>
+        <w:t xml:space="preserve">Find hierarchical relations </w:t>
+      </w:r>
+    </w:p>
+    <w:p>
+      <w:pPr>
+        <w:pStyle w:val="Heading1"/>
+        <w:numPr>
+          <w:ilvl w:val="0"/>
+          <w:numId w:val="4"/>
+        </w:numPr>
+        <w:jc w:val="both"/>
+        <w:rPr>
+          <w:rFonts w:eastAsiaTheme="minorHAnsi" w:cstheme="minorBidi"/>
+          <w:b w:val="0"/>
+          <w:sz w:val="24"/>
+          <w:szCs w:val="22"/>
+        </w:rPr>
+      </w:pPr>
+      <w:r>
+        <w:rPr>
+          <w:rFonts w:eastAsiaTheme="minorHAnsi" w:cstheme="minorBidi"/>
+          <w:b w:val="0"/>
+          <w:sz w:val="24"/>
+          <w:szCs w:val="22"/>
+        </w:rPr>
+        <w:t>Encode the same in our model</w:t>
+      </w:r>
+    </w:p>
+    <w:p>
+      <w:pPr>
+        <w:pStyle w:val="Heading1"/>
+        <w:jc w:val="both"/>
+        <w:rPr>
+          <w:rFonts w:eastAsiaTheme="minorHAnsi" w:cstheme="minorBidi"/>
+          <w:b w:val="0"/>
+          <w:sz w:val="24"/>
+          <w:szCs w:val="22"/>
+        </w:rPr>
+      </w:pPr>
+      <w:r>
+        <w:rPr>
+          <w:rFonts w:eastAsiaTheme="minorHAnsi" w:cstheme="minorBidi"/>
+          <w:b w:val="0"/>
+          <w:sz w:val="24"/>
+          <w:szCs w:val="22"/>
+        </w:rPr>
+        <w:t xml:space="preserve">We hope to pursue this work in future. </w:t>
+      </w:r>
+      <w:r>
+        <w:rPr>
+          <w:rFonts w:eastAsiaTheme="minorHAnsi" w:cstheme="minorBidi"/>
+          <w:b w:val="0"/>
+          <w:sz w:val="24"/>
+          <w:szCs w:val="22"/>
+        </w:rPr>
+        <w:t xml:space="preserve">  </w:t>
+      </w:r>
+    </w:p>
+    <w:p>
+      <w:pPr>
+        <w:pStyle w:val="Heading1"/>
+        <w:jc w:val="both"/>
+      </w:pPr>
+      <w:r>
+        <w:t>Conclusion</w:t>
+      </w:r>
+    </w:p>
+    <w:p>
+      <w:pPr>
+        <w:jc w:val="both"/>
+      </w:pPr>
+      <w:r>
+        <w:t xml:space="preserve">Thus the idea of using world-knowledge from Wikipedia concepts seems to work well for a reverse dictionary implementation and also for Word sense disambiguation. We also noticed the limitations of representing the semantic vector of a word without hierarchical relations. In our future work, we hope to improve upon the ESA approach by imposing hierarchical relations on the knowledge retrieved from the wiki-concepts. This is an improvement that would be worth trying, apart from the desired svd/pca analysis on the database that we have at our disposal. </w:t>
+      </w:r>
+    </w:p>
+    <w:p>
+      <w:pPr>
+        <w:pStyle w:val="Heading1"/>
+        <w:jc w:val="both"/>
+      </w:pPr>
+      <w:r>
+        <w:t>References</w:t>
+      </w:r>
+    </w:p>
+    <w:p>
+      <w:pPr>
+        <w:ind w:left="720" w:hanging="720"/>
+        <w:jc w:val="both"/>
+      </w:pPr>
+      <w:r>
+        <w:t xml:space="preserve">[1] </w:t>
+      </w:r>
+      <w:r>
+        <w:t>Evgeniy Gabrilovich an</w:t>
+      </w:r>
+      <w:r>
+        <w:t xml:space="preserve">d Shaul Markovitch. 2007. </w:t>
+      </w:r>
+      <w:r>
+        <w:t>Computing semantic relatedness using Wikipedia-ba</w:t>
+      </w:r>
+      <w:r>
+        <w:t>sed explicit semantic analysis.</w:t>
+      </w:r>
+      <w:r>
+        <w:t xml:space="preserve"> In</w:t>
+      </w:r>
+      <w:r>
+        <w:t xml:space="preserve"> </w:t>
+      </w:r>
+      <w:r>
+        <w:rPr>
           <w:i/>
         </w:rPr>
-        <w:t>[Basically, get machine learning to work, so we have less noise.]</w:t>
-      </w:r>
-    </w:p>
-    <w:p>
-      <w:pPr>
-        <w:pStyle w:val="Heading1"/>
-      </w:pPr>
-      <w:r>
-        <w:t>Conclusion</w:t>
-      </w:r>
-    </w:p>
-    <w:p>
-      <w:r>
-        <w:t>…</w:t>
-      </w:r>
-    </w:p>
-    <w:p>
-      <w:pPr>
-        <w:pStyle w:val="Heading1"/>
-      </w:pPr>
-      <w:r>
-        <w:t>References</w:t>
+        <w:t>Proceedings of the 20th International Joint Conference on Artificial Intelligence</w:t>
+      </w:r>
+      <w:r>
+        <w:t>.</w:t>
       </w:r>
     </w:p>
     <w:p>
       <w:pPr>
         <w:ind w:left="720" w:hanging="720"/>
-      </w:pPr>
-      <w:r>
-        <w:t xml:space="preserve">[1] </w:t>
-      </w:r>
-      <w:proofErr w:type="spellStart"/>
-      <w:r>
-        <w:t>Evgeniy</w:t>
-      </w:r>
-      <w:proofErr w:type="spellEnd"/>
+        <w:jc w:val="both"/>
+      </w:pPr>
+      <w:r>
+        <w:t xml:space="preserve">[2] </w:t>
+      </w:r>
+      <w:r>
+        <w:t>Thad H</w:t>
+      </w:r>
+      <w:r>
+        <w:t xml:space="preserve">ughes and Daniel Ramage. 2007. </w:t>
+      </w:r>
+      <w:r>
+        <w:t>Lexical Semantic Relatednes</w:t>
+      </w:r>
+      <w:r>
+        <w:t>s with Random Graph Walks.</w:t>
+      </w:r>
+      <w:r>
+        <w:t xml:space="preserve"> In</w:t>
+      </w:r>
       <w:r>
         <w:t xml:space="preserve"> </w:t>
       </w:r>
-      <w:proofErr w:type="spellStart"/>
-      <w:r>
-        <w:t>Gabrilovich</w:t>
-      </w:r>
-      <w:proofErr w:type="spellEnd"/>
-      <w:r>
-        <w:t xml:space="preserve"> an</w:t>
-      </w:r>
-      <w:r>
-        <w:t xml:space="preserve">d </w:t>
-      </w:r>
-      <w:proofErr w:type="spellStart"/>
-      <w:r>
-        <w:t>Shaul</w:t>
-      </w:r>
-      <w:proofErr w:type="spellEnd"/>
+      <w:r>
+        <w:rPr>
+          <w:i/>
+        </w:rPr>
+        <w:t>Proceedings of the 2007 Joint Conference on Empirical Methods in Natural Language Processing and Computational Natural Language Learning</w:t>
+      </w:r>
+      <w:r>
+        <w:t>.</w:t>
+      </w:r>
+    </w:p>
+    <w:p>
+      <w:pPr>
+        <w:ind w:left="720" w:hanging="720"/>
+        <w:jc w:val="both"/>
+      </w:pPr>
+      <w:r>
+        <w:lastRenderedPageBreak/>
+        <w:t xml:space="preserve">[3] </w:t>
+      </w:r>
+      <w:r>
+        <w:t>Michael Strube an</w:t>
+      </w:r>
+      <w:r>
+        <w:t xml:space="preserve">d Simone Paolo Ponzetto. 2006. </w:t>
+      </w:r>
+      <w:r>
+        <w:t>WikiRelate! Computing Semantic Relatedness</w:t>
+      </w:r>
+      <w:r>
+        <w:t xml:space="preserve"> Using Wikipedia.</w:t>
+      </w:r>
+      <w:r>
+        <w:t xml:space="preserve"> In</w:t>
+      </w:r>
       <w:r>
         <w:t xml:space="preserve"> </w:t>
       </w:r>
-      <w:proofErr w:type="spellStart"/>
-      <w:r>
-        <w:t>Markovitch</w:t>
-      </w:r>
-      <w:proofErr w:type="spellEnd"/>
-      <w:r>
-        <w:t xml:space="preserve">. 2007. </w:t>
-      </w:r>
-      <w:r>
-        <w:t>Computing semantic relatedness using Wikipedia-ba</w:t>
-      </w:r>
-      <w:r>
-        <w:t>sed explicit semantic analysis.</w:t>
+      <w:r>
+        <w:rPr>
+          <w:i/>
+        </w:rPr>
+        <w:t>Proceedings of the 21st National Conference on Artificial intelligence</w:t>
+      </w:r>
+      <w:r>
+        <w:t>,</w:t>
+      </w:r>
+      <w:r>
+        <w:t xml:space="preserve"> Volume 2.</w:t>
+      </w:r>
+    </w:p>
+    <w:p>
+      <w:pPr>
+        <w:ind w:left="720" w:hanging="720"/>
+        <w:jc w:val="both"/>
+      </w:pPr>
+      <w:r>
+        <w:t xml:space="preserve">[4] </w:t>
+      </w:r>
+      <w:r>
+        <w:t>Satanjeev Ba</w:t>
+      </w:r>
+      <w:r>
+        <w:t xml:space="preserve">nerjee and Ted Pedersen. 2003. </w:t>
+      </w:r>
+      <w:r>
+        <w:t>Extended Gloss Overlaps as a Measure of Semantic Relatedness.</w:t>
       </w:r>
       <w:r>
         <w:t xml:space="preserve"> In</w:t>
@@ -2204,7 +2567,7 @@
         <w:rPr>
           <w:i/>
         </w:rPr>
-        <w:t>Proceedings of the 20th International Joint Conference on Artificial Intelligence</w:t>
+        <w:t>Proceedings of the Eighteenth International Joint Conference on Artificial Intelligence</w:t>
       </w:r>
       <w:r>
         <w:t>.</w:t>
@@ -2213,176 +2576,13 @@
     <w:p>
       <w:pPr>
         <w:ind w:left="720" w:hanging="720"/>
-      </w:pPr>
-      <w:r>
-        <w:t xml:space="preserve">[2] </w:t>
-      </w:r>
-      <w:r>
-        <w:t>Thad H</w:t>
-      </w:r>
-      <w:r>
-        <w:t xml:space="preserve">ughes and Daniel </w:t>
-      </w:r>
-      <w:proofErr w:type="spellStart"/>
-      <w:r>
-        <w:t>Ramage</w:t>
-      </w:r>
-      <w:proofErr w:type="spellEnd"/>
-      <w:r>
-        <w:t xml:space="preserve">. 2007. </w:t>
-      </w:r>
-      <w:r>
-        <w:t>Lexical Semantic Relatednes</w:t>
-      </w:r>
-      <w:r>
-        <w:t>s with Random Graph Walks.</w:t>
-      </w:r>
-      <w:r>
-        <w:t xml:space="preserve"> In</w:t>
-      </w:r>
-      <w:r>
-        <w:t xml:space="preserve"> </w:t>
-      </w:r>
-      <w:r>
-        <w:rPr>
-          <w:i/>
-        </w:rPr>
-        <w:t>Proceedings of the 2007 Joint Conference on Empirical Methods in Natural Language Processing and Computational Natural Language Learning</w:t>
-      </w:r>
-      <w:r>
-        <w:t>.</w:t>
-      </w:r>
-    </w:p>
-    <w:p>
-      <w:pPr>
-        <w:ind w:left="720" w:hanging="720"/>
-      </w:pPr>
-      <w:r>
-        <w:t xml:space="preserve">[3] </w:t>
-      </w:r>
-      <w:r>
-        <w:t xml:space="preserve">Michael </w:t>
-      </w:r>
-      <w:proofErr w:type="spellStart"/>
-      <w:r>
-        <w:t>Strube</w:t>
-      </w:r>
-      <w:proofErr w:type="spellEnd"/>
-      <w:r>
-        <w:t xml:space="preserve"> an</w:t>
-      </w:r>
-      <w:r>
-        <w:t xml:space="preserve">d Simone Paolo </w:t>
-      </w:r>
-      <w:proofErr w:type="spellStart"/>
-      <w:r>
-        <w:t>Ponzetto</w:t>
-      </w:r>
-      <w:proofErr w:type="spellEnd"/>
-      <w:r>
-        <w:t xml:space="preserve">. 2006. </w:t>
-      </w:r>
-      <w:proofErr w:type="spellStart"/>
-      <w:r>
-        <w:t>WikiRelate</w:t>
-      </w:r>
-      <w:proofErr w:type="spellEnd"/>
-      <w:r>
-        <w:t>! Computing Semantic Relatedness</w:t>
-      </w:r>
-      <w:r>
-        <w:t xml:space="preserve"> Using Wikipedia.</w:t>
-      </w:r>
-      <w:r>
-        <w:t xml:space="preserve"> In</w:t>
-      </w:r>
-      <w:r>
-        <w:t xml:space="preserve"> </w:t>
-      </w:r>
-      <w:r>
-        <w:rPr>
-          <w:i/>
-        </w:rPr>
-        <w:t>Proceedings of the 21st National Conference on Artificial intelligence</w:t>
-      </w:r>
-      <w:r>
-        <w:t>,</w:t>
-      </w:r>
-      <w:r>
-        <w:t xml:space="preserve"> Volume 2.</w:t>
-      </w:r>
-    </w:p>
-    <w:p>
-      <w:pPr>
-        <w:ind w:left="720" w:hanging="720"/>
-      </w:pPr>
-      <w:r>
-        <w:t xml:space="preserve">[4] </w:t>
-      </w:r>
-      <w:proofErr w:type="spellStart"/>
-      <w:r>
-        <w:t>Satanjeev</w:t>
-      </w:r>
-      <w:proofErr w:type="spellEnd"/>
-      <w:r>
-        <w:t xml:space="preserve"> Ba</w:t>
-      </w:r>
-      <w:r>
-        <w:t xml:space="preserve">nerjee and Ted Pedersen. 2003. </w:t>
-      </w:r>
-      <w:r>
-        <w:t>Extended Gloss Overlaps as a Measure of Semantic Relatedness.</w:t>
-      </w:r>
-      <w:r>
-        <w:t xml:space="preserve"> In</w:t>
-      </w:r>
-      <w:r>
-        <w:t xml:space="preserve"> </w:t>
-      </w:r>
-      <w:r>
-        <w:rPr>
-          <w:i/>
-        </w:rPr>
-        <w:t>Proceedings of the Eighteenth International Joint Conference on Artificial Intelligence</w:t>
-      </w:r>
-      <w:r>
-        <w:t>.</w:t>
-      </w:r>
-    </w:p>
-    <w:p>
-      <w:pPr>
-        <w:ind w:left="720" w:hanging="720"/>
-      </w:pPr>
-      <w:r>
-        <w:lastRenderedPageBreak/>
+        <w:jc w:val="both"/>
+      </w:pPr>
+      <w:r>
         <w:t xml:space="preserve">[5] </w:t>
       </w:r>
       <w:r>
-        <w:t xml:space="preserve">Alexander </w:t>
-      </w:r>
-      <w:proofErr w:type="spellStart"/>
-      <w:r>
-        <w:t>Budanitsky</w:t>
-      </w:r>
-      <w:proofErr w:type="spellEnd"/>
-      <w:r>
-        <w:t xml:space="preserve"> and Graeme </w:t>
-      </w:r>
-      <w:proofErr w:type="spellStart"/>
-      <w:r>
-        <w:t>Hirst</w:t>
-      </w:r>
-      <w:proofErr w:type="spellEnd"/>
-      <w:r>
-        <w:t xml:space="preserve">. 2006. Evaluating </w:t>
-      </w:r>
-      <w:proofErr w:type="spellStart"/>
-      <w:r>
-        <w:t>WordNet</w:t>
-      </w:r>
-      <w:proofErr w:type="spellEnd"/>
-      <w:r>
-        <w:t xml:space="preserve">-based measures of lexical semantic relatedness. In </w:t>
+        <w:t xml:space="preserve">Alexander Budanitsky and Graeme Hirst. 2006. Evaluating WordNet-based measures of lexical semantic relatedness. In </w:t>
       </w:r>
       <w:r>
         <w:rPr>
@@ -2405,7 +2605,7 @@
 </file>
 
 <file path=word/numbering.xml><?xml version="1.0" encoding="utf-8"?>
-<w:numbering xmlns:wpc="http://schemas.microsoft.com/office/word/2010/wordprocessingCanvas" xmlns:mc="http://schemas.openxmlformats.org/markup-compatibility/2006" xmlns:o="urn:schemas-microsoft-com:office:office" xmlns:r="http://schemas.openxmlformats.org/officeDocument/2006/relationships" xmlns:m="http://schemas.openxmlformats.org/officeDocument/2006/math" xmlns:v="urn:schemas-microsoft-com:vml" xmlns:wp14="http://schemas.microsoft.com/office/word/2010/wordprocessingDrawing" xmlns:wp="http://schemas.openxmlformats.org/drawingml/2006/wordprocessingDrawing" xmlns:w10="urn:schemas-microsoft-com:office:word" xmlns:w="http://schemas.openxmlformats.org/wordprocessingml/2006/main" xmlns:w14="http://schemas.microsoft.com/office/word/2010/wordml" xmlns:w15="http://schemas.microsoft.com/office/word/2012/wordml" xmlns:wpg="http://schemas.microsoft.com/office/word/2010/wordprocessingGroup" xmlns:wpi="http://schemas.microsoft.com/office/word/2010/wordprocessingInk" xmlns:wne="http://schemas.microsoft.com/office/word/2006/wordml" xmlns:wps="http://schemas.microsoft.com/office/word/2010/wordprocessingShape" mc:Ignorable="w14 w15 wp14">
+<w:numbering xmlns:wpc="http://schemas.microsoft.com/office/word/2010/wordprocessingCanvas" xmlns:mc="http://schemas.openxmlformats.org/markup-compatibility/2006" xmlns:o="urn:schemas-microsoft-com:office:office" xmlns:r="http://schemas.openxmlformats.org/officeDocument/2006/relationships" xmlns:m="http://schemas.openxmlformats.org/officeDocument/2006/math" xmlns:v="urn:schemas-microsoft-com:vml" xmlns:wp14="http://schemas.microsoft.com/office/word/2010/wordprocessingDrawing" xmlns:wp="http://schemas.openxmlformats.org/drawingml/2006/wordprocessingDrawing" xmlns:w10="urn:schemas-microsoft-com:office:word" xmlns:w="http://schemas.openxmlformats.org/wordprocessingml/2006/main" xmlns:w14="http://schemas.microsoft.com/office/word/2010/wordml" xmlns:wpg="http://schemas.microsoft.com/office/word/2010/wordprocessingGroup" xmlns:wpi="http://schemas.microsoft.com/office/word/2010/wordprocessingInk" xmlns:wne="http://schemas.microsoft.com/office/word/2006/wordml" xmlns:wps="http://schemas.microsoft.com/office/word/2010/wordprocessingShape" mc:Ignorable="w14 wp14">
   <w:abstractNum w:abstractNumId="0">
     <w:nsid w:val="094B3524"/>
     <w:multiLevelType w:val="hybridMultilevel"/>
@@ -2422,7 +2622,7 @@
         <w:rFonts w:ascii="Symbol" w:eastAsiaTheme="minorHAnsi" w:hAnsi="Symbol" w:cstheme="minorBidi" w:hint="default"/>
       </w:rPr>
     </w:lvl>
-    <w:lvl w:ilvl="1" w:tplc="04090003" w:tentative="1">
+    <w:lvl w:ilvl="1" w:tplc="04090003">
       <w:start w:val="1"/>
       <w:numFmt w:val="bullet"/>
       <w:lvlText w:val="o"/>
@@ -2519,14 +2719,314 @@
       </w:rPr>
     </w:lvl>
   </w:abstractNum>
+  <w:abstractNum w:abstractNumId="1">
+    <w:nsid w:val="112E526E"/>
+    <w:multiLevelType w:val="hybridMultilevel"/>
+    <w:tmpl w:val="89EA478A"/>
+    <w:lvl w:ilvl="0" w:tplc="4009000F">
+      <w:start w:val="1"/>
+      <w:numFmt w:val="decimal"/>
+      <w:lvlText w:val="%1."/>
+      <w:lvlJc w:val="left"/>
+      <w:pPr>
+        <w:ind w:left="720" w:hanging="360"/>
+      </w:pPr>
+      <w:rPr>
+        <w:rFonts w:hint="default"/>
+      </w:rPr>
+    </w:lvl>
+    <w:lvl w:ilvl="1" w:tplc="40090019" w:tentative="1">
+      <w:start w:val="1"/>
+      <w:numFmt w:val="lowerLetter"/>
+      <w:lvlText w:val="%2."/>
+      <w:lvlJc w:val="left"/>
+      <w:pPr>
+        <w:ind w:left="1440" w:hanging="360"/>
+      </w:pPr>
+    </w:lvl>
+    <w:lvl w:ilvl="2" w:tplc="4009001B" w:tentative="1">
+      <w:start w:val="1"/>
+      <w:numFmt w:val="lowerRoman"/>
+      <w:lvlText w:val="%3."/>
+      <w:lvlJc w:val="right"/>
+      <w:pPr>
+        <w:ind w:left="2160" w:hanging="180"/>
+      </w:pPr>
+    </w:lvl>
+    <w:lvl w:ilvl="3" w:tplc="4009000F" w:tentative="1">
+      <w:start w:val="1"/>
+      <w:numFmt w:val="decimal"/>
+      <w:lvlText w:val="%4."/>
+      <w:lvlJc w:val="left"/>
+      <w:pPr>
+        <w:ind w:left="2880" w:hanging="360"/>
+      </w:pPr>
+    </w:lvl>
+    <w:lvl w:ilvl="4" w:tplc="40090019" w:tentative="1">
+      <w:start w:val="1"/>
+      <w:numFmt w:val="lowerLetter"/>
+      <w:lvlText w:val="%5."/>
+      <w:lvlJc w:val="left"/>
+      <w:pPr>
+        <w:ind w:left="3600" w:hanging="360"/>
+      </w:pPr>
+    </w:lvl>
+    <w:lvl w:ilvl="5" w:tplc="4009001B" w:tentative="1">
+      <w:start w:val="1"/>
+      <w:numFmt w:val="lowerRoman"/>
+      <w:lvlText w:val="%6."/>
+      <w:lvlJc w:val="right"/>
+      <w:pPr>
+        <w:ind w:left="4320" w:hanging="180"/>
+      </w:pPr>
+    </w:lvl>
+    <w:lvl w:ilvl="6" w:tplc="4009000F" w:tentative="1">
+      <w:start w:val="1"/>
+      <w:numFmt w:val="decimal"/>
+      <w:lvlText w:val="%7."/>
+      <w:lvlJc w:val="left"/>
+      <w:pPr>
+        <w:ind w:left="5040" w:hanging="360"/>
+      </w:pPr>
+    </w:lvl>
+    <w:lvl w:ilvl="7" w:tplc="40090019" w:tentative="1">
+      <w:start w:val="1"/>
+      <w:numFmt w:val="lowerLetter"/>
+      <w:lvlText w:val="%8."/>
+      <w:lvlJc w:val="left"/>
+      <w:pPr>
+        <w:ind w:left="5760" w:hanging="360"/>
+      </w:pPr>
+    </w:lvl>
+    <w:lvl w:ilvl="8" w:tplc="4009001B" w:tentative="1">
+      <w:start w:val="1"/>
+      <w:numFmt w:val="lowerRoman"/>
+      <w:lvlText w:val="%9."/>
+      <w:lvlJc w:val="right"/>
+      <w:pPr>
+        <w:ind w:left="6480" w:hanging="180"/>
+      </w:pPr>
+    </w:lvl>
+  </w:abstractNum>
+  <w:abstractNum w:abstractNumId="2">
+    <w:nsid w:val="1D197E16"/>
+    <w:multiLevelType w:val="hybridMultilevel"/>
+    <w:tmpl w:val="B9A8DE8A"/>
+    <w:lvl w:ilvl="0" w:tplc="4009000F">
+      <w:start w:val="1"/>
+      <w:numFmt w:val="decimal"/>
+      <w:lvlText w:val="%1."/>
+      <w:lvlJc w:val="left"/>
+      <w:pPr>
+        <w:ind w:left="360" w:hanging="360"/>
+      </w:pPr>
+      <w:rPr>
+        <w:rFonts w:hint="default"/>
+      </w:rPr>
+    </w:lvl>
+    <w:lvl w:ilvl="1" w:tplc="40090019" w:tentative="1">
+      <w:start w:val="1"/>
+      <w:numFmt w:val="lowerLetter"/>
+      <w:lvlText w:val="%2."/>
+      <w:lvlJc w:val="left"/>
+      <w:pPr>
+        <w:ind w:left="1080" w:hanging="360"/>
+      </w:pPr>
+    </w:lvl>
+    <w:lvl w:ilvl="2" w:tplc="4009001B" w:tentative="1">
+      <w:start w:val="1"/>
+      <w:numFmt w:val="lowerRoman"/>
+      <w:lvlText w:val="%3."/>
+      <w:lvlJc w:val="right"/>
+      <w:pPr>
+        <w:ind w:left="1800" w:hanging="180"/>
+      </w:pPr>
+    </w:lvl>
+    <w:lvl w:ilvl="3" w:tplc="4009000F" w:tentative="1">
+      <w:start w:val="1"/>
+      <w:numFmt w:val="decimal"/>
+      <w:lvlText w:val="%4."/>
+      <w:lvlJc w:val="left"/>
+      <w:pPr>
+        <w:ind w:left="2520" w:hanging="360"/>
+      </w:pPr>
+    </w:lvl>
+    <w:lvl w:ilvl="4" w:tplc="40090019" w:tentative="1">
+      <w:start w:val="1"/>
+      <w:numFmt w:val="lowerLetter"/>
+      <w:lvlText w:val="%5."/>
+      <w:lvlJc w:val="left"/>
+      <w:pPr>
+        <w:ind w:left="3240" w:hanging="360"/>
+      </w:pPr>
+    </w:lvl>
+    <w:lvl w:ilvl="5" w:tplc="4009001B" w:tentative="1">
+      <w:start w:val="1"/>
+      <w:numFmt w:val="lowerRoman"/>
+      <w:lvlText w:val="%6."/>
+      <w:lvlJc w:val="right"/>
+      <w:pPr>
+        <w:ind w:left="3960" w:hanging="180"/>
+      </w:pPr>
+    </w:lvl>
+    <w:lvl w:ilvl="6" w:tplc="4009000F" w:tentative="1">
+      <w:start w:val="1"/>
+      <w:numFmt w:val="decimal"/>
+      <w:lvlText w:val="%7."/>
+      <w:lvlJc w:val="left"/>
+      <w:pPr>
+        <w:ind w:left="4680" w:hanging="360"/>
+      </w:pPr>
+    </w:lvl>
+    <w:lvl w:ilvl="7" w:tplc="40090019" w:tentative="1">
+      <w:start w:val="1"/>
+      <w:numFmt w:val="lowerLetter"/>
+      <w:lvlText w:val="%8."/>
+      <w:lvlJc w:val="left"/>
+      <w:pPr>
+        <w:ind w:left="5400" w:hanging="360"/>
+      </w:pPr>
+    </w:lvl>
+    <w:lvl w:ilvl="8" w:tplc="4009001B" w:tentative="1">
+      <w:start w:val="1"/>
+      <w:numFmt w:val="lowerRoman"/>
+      <w:lvlText w:val="%9."/>
+      <w:lvlJc w:val="right"/>
+      <w:pPr>
+        <w:ind w:left="6120" w:hanging="180"/>
+      </w:pPr>
+    </w:lvl>
+  </w:abstractNum>
+  <w:abstractNum w:abstractNumId="3">
+    <w:nsid w:val="3369012A"/>
+    <w:multiLevelType w:val="hybridMultilevel"/>
+    <w:tmpl w:val="B074E344"/>
+    <w:lvl w:ilvl="0" w:tplc="40090001">
+      <w:start w:val="1"/>
+      <w:numFmt w:val="bullet"/>
+      <w:lvlText w:val=""/>
+      <w:lvlJc w:val="left"/>
+      <w:pPr>
+        <w:ind w:left="1080" w:hanging="360"/>
+      </w:pPr>
+      <w:rPr>
+        <w:rFonts w:ascii="Symbol" w:hAnsi="Symbol" w:hint="default"/>
+      </w:rPr>
+    </w:lvl>
+    <w:lvl w:ilvl="1" w:tplc="40090003" w:tentative="1">
+      <w:start w:val="1"/>
+      <w:numFmt w:val="bullet"/>
+      <w:lvlText w:val="o"/>
+      <w:lvlJc w:val="left"/>
+      <w:pPr>
+        <w:ind w:left="1800" w:hanging="360"/>
+      </w:pPr>
+      <w:rPr>
+        <w:rFonts w:ascii="Courier New" w:hAnsi="Courier New" w:cs="Courier New" w:hint="default"/>
+      </w:rPr>
+    </w:lvl>
+    <w:lvl w:ilvl="2" w:tplc="40090005" w:tentative="1">
+      <w:start w:val="1"/>
+      <w:numFmt w:val="bullet"/>
+      <w:lvlText w:val=""/>
+      <w:lvlJc w:val="left"/>
+      <w:pPr>
+        <w:ind w:left="2520" w:hanging="360"/>
+      </w:pPr>
+      <w:rPr>
+        <w:rFonts w:ascii="Wingdings" w:hAnsi="Wingdings" w:hint="default"/>
+      </w:rPr>
+    </w:lvl>
+    <w:lvl w:ilvl="3" w:tplc="40090001" w:tentative="1">
+      <w:start w:val="1"/>
+      <w:numFmt w:val="bullet"/>
+      <w:lvlText w:val=""/>
+      <w:lvlJc w:val="left"/>
+      <w:pPr>
+        <w:ind w:left="3240" w:hanging="360"/>
+      </w:pPr>
+      <w:rPr>
+        <w:rFonts w:ascii="Symbol" w:hAnsi="Symbol" w:hint="default"/>
+      </w:rPr>
+    </w:lvl>
+    <w:lvl w:ilvl="4" w:tplc="40090003" w:tentative="1">
+      <w:start w:val="1"/>
+      <w:numFmt w:val="bullet"/>
+      <w:lvlText w:val="o"/>
+      <w:lvlJc w:val="left"/>
+      <w:pPr>
+        <w:ind w:left="3960" w:hanging="360"/>
+      </w:pPr>
+      <w:rPr>
+        <w:rFonts w:ascii="Courier New" w:hAnsi="Courier New" w:cs="Courier New" w:hint="default"/>
+      </w:rPr>
+    </w:lvl>
+    <w:lvl w:ilvl="5" w:tplc="40090005" w:tentative="1">
+      <w:start w:val="1"/>
+      <w:numFmt w:val="bullet"/>
+      <w:lvlText w:val=""/>
+      <w:lvlJc w:val="left"/>
+      <w:pPr>
+        <w:ind w:left="4680" w:hanging="360"/>
+      </w:pPr>
+      <w:rPr>
+        <w:rFonts w:ascii="Wingdings" w:hAnsi="Wingdings" w:hint="default"/>
+      </w:rPr>
+    </w:lvl>
+    <w:lvl w:ilvl="6" w:tplc="40090001" w:tentative="1">
+      <w:start w:val="1"/>
+      <w:numFmt w:val="bullet"/>
+      <w:lvlText w:val=""/>
+      <w:lvlJc w:val="left"/>
+      <w:pPr>
+        <w:ind w:left="5400" w:hanging="360"/>
+      </w:pPr>
+      <w:rPr>
+        <w:rFonts w:ascii="Symbol" w:hAnsi="Symbol" w:hint="default"/>
+      </w:rPr>
+    </w:lvl>
+    <w:lvl w:ilvl="7" w:tplc="40090003" w:tentative="1">
+      <w:start w:val="1"/>
+      <w:numFmt w:val="bullet"/>
+      <w:lvlText w:val="o"/>
+      <w:lvlJc w:val="left"/>
+      <w:pPr>
+        <w:ind w:left="6120" w:hanging="360"/>
+      </w:pPr>
+      <w:rPr>
+        <w:rFonts w:ascii="Courier New" w:hAnsi="Courier New" w:cs="Courier New" w:hint="default"/>
+      </w:rPr>
+    </w:lvl>
+    <w:lvl w:ilvl="8" w:tplc="40090005" w:tentative="1">
+      <w:start w:val="1"/>
+      <w:numFmt w:val="bullet"/>
+      <w:lvlText w:val=""/>
+      <w:lvlJc w:val="left"/>
+      <w:pPr>
+        <w:ind w:left="6840" w:hanging="360"/>
+      </w:pPr>
+      <w:rPr>
+        <w:rFonts w:ascii="Wingdings" w:hAnsi="Wingdings" w:hint="default"/>
+      </w:rPr>
+    </w:lvl>
+  </w:abstractNum>
   <w:num w:numId="1">
     <w:abstractNumId w:val="0"/>
+  </w:num>
+  <w:num w:numId="2">
+    <w:abstractNumId w:val="1"/>
+  </w:num>
+  <w:num w:numId="3">
+    <w:abstractNumId w:val="2"/>
+  </w:num>
+  <w:num w:numId="4">
+    <w:abstractNumId w:val="3"/>
   </w:num>
 </w:numbering>
 </file>
 
 <file path=word/styles.xml><?xml version="1.0" encoding="utf-8"?>
-<w:styles xmlns:mc="http://schemas.openxmlformats.org/markup-compatibility/2006" xmlns:r="http://schemas.openxmlformats.org/officeDocument/2006/relationships" xmlns:w="http://schemas.openxmlformats.org/wordprocessingml/2006/main" xmlns:w14="http://schemas.microsoft.com/office/word/2010/wordml" xmlns:w15="http://schemas.microsoft.com/office/word/2012/wordml" mc:Ignorable="w14 w15">
+<w:styles xmlns:mc="http://schemas.openxmlformats.org/markup-compatibility/2006" xmlns:r="http://schemas.openxmlformats.org/officeDocument/2006/relationships" xmlns:w="http://schemas.openxmlformats.org/wordprocessingml/2006/main" xmlns:w14="http://schemas.microsoft.com/office/word/2010/wordml" mc:Ignorable="w14">
   <w:docDefaults>
     <w:rPrDefault>
       <w:rPr>
@@ -2542,378 +3042,144 @@
       </w:pPr>
     </w:pPrDefault>
   </w:docDefaults>
-  <w:latentStyles w:defLockedState="0" w:defUIPriority="99" w:defSemiHidden="0" w:defUnhideWhenUsed="0" w:defQFormat="0" w:count="371">
-    <w:lsdException w:name="Normal" w:uiPriority="0" w:qFormat="1"/>
-    <w:lsdException w:name="heading 1" w:uiPriority="9" w:qFormat="1"/>
-    <w:lsdException w:name="heading 2" w:semiHidden="1" w:uiPriority="9" w:unhideWhenUsed="1" w:qFormat="1"/>
-    <w:lsdException w:name="heading 3" w:semiHidden="1" w:uiPriority="9" w:unhideWhenUsed="1" w:qFormat="1"/>
-    <w:lsdException w:name="heading 4" w:semiHidden="1" w:uiPriority="9" w:unhideWhenUsed="1" w:qFormat="1"/>
-    <w:lsdException w:name="heading 5" w:semiHidden="1" w:uiPriority="9" w:unhideWhenUsed="1" w:qFormat="1"/>
-    <w:lsdException w:name="heading 6" w:semiHidden="1" w:uiPriority="9" w:unhideWhenUsed="1" w:qFormat="1"/>
-    <w:lsdException w:name="heading 7" w:semiHidden="1" w:uiPriority="9" w:unhideWhenUsed="1" w:qFormat="1"/>
-    <w:lsdException w:name="heading 8" w:semiHidden="1" w:uiPriority="9" w:unhideWhenUsed="1" w:qFormat="1"/>
-    <w:lsdException w:name="heading 9" w:semiHidden="1" w:uiPriority="9" w:unhideWhenUsed="1" w:qFormat="1"/>
-    <w:lsdException w:name="index 1" w:semiHidden="1" w:unhideWhenUsed="1"/>
-    <w:lsdException w:name="index 2" w:semiHidden="1" w:unhideWhenUsed="1"/>
-    <w:lsdException w:name="index 3" w:semiHidden="1" w:unhideWhenUsed="1"/>
-    <w:lsdException w:name="index 4" w:semiHidden="1" w:unhideWhenUsed="1"/>
-    <w:lsdException w:name="index 5" w:semiHidden="1" w:unhideWhenUsed="1"/>
-    <w:lsdException w:name="index 6" w:semiHidden="1" w:unhideWhenUsed="1"/>
-    <w:lsdException w:name="index 7" w:semiHidden="1" w:unhideWhenUsed="1"/>
-    <w:lsdException w:name="index 8" w:semiHidden="1" w:unhideWhenUsed="1"/>
-    <w:lsdException w:name="index 9" w:semiHidden="1" w:unhideWhenUsed="1"/>
-    <w:lsdException w:name="toc 1" w:semiHidden="1" w:uiPriority="39" w:unhideWhenUsed="1"/>
-    <w:lsdException w:name="toc 2" w:semiHidden="1" w:uiPriority="39" w:unhideWhenUsed="1"/>
-    <w:lsdException w:name="toc 3" w:semiHidden="1" w:uiPriority="39" w:unhideWhenUsed="1"/>
-    <w:lsdException w:name="toc 4" w:semiHidden="1" w:uiPriority="39" w:unhideWhenUsed="1"/>
-    <w:lsdException w:name="toc 5" w:semiHidden="1" w:uiPriority="39" w:unhideWhenUsed="1"/>
-    <w:lsdException w:name="toc 6" w:semiHidden="1" w:uiPriority="39" w:unhideWhenUsed="1"/>
-    <w:lsdException w:name="toc 7" w:semiHidden="1" w:uiPriority="39" w:unhideWhenUsed="1"/>
-    <w:lsdException w:name="toc 8" w:semiHidden="1" w:uiPriority="39" w:unhideWhenUsed="1"/>
-    <w:lsdException w:name="toc 9" w:semiHidden="1" w:uiPriority="39" w:unhideWhenUsed="1"/>
-    <w:lsdException w:name="Normal Indent" w:semiHidden="1" w:unhideWhenUsed="1"/>
-    <w:lsdException w:name="footnote text" w:semiHidden="1" w:unhideWhenUsed="1"/>
-    <w:lsdException w:name="annotation text" w:semiHidden="1" w:unhideWhenUsed="1"/>
-    <w:lsdException w:name="header" w:semiHidden="1" w:unhideWhenUsed="1"/>
-    <w:lsdException w:name="footer" w:semiHidden="1" w:unhideWhenUsed="1"/>
-    <w:lsdException w:name="index heading" w:semiHidden="1" w:unhideWhenUsed="1"/>
-    <w:lsdException w:name="caption" w:semiHidden="1" w:uiPriority="35" w:unhideWhenUsed="1" w:qFormat="1"/>
-    <w:lsdException w:name="table of figures" w:semiHidden="1" w:unhideWhenUsed="1"/>
-    <w:lsdException w:name="envelope address" w:semiHidden="1" w:unhideWhenUsed="1"/>
-    <w:lsdException w:name="envelope return" w:semiHidden="1" w:unhideWhenUsed="1"/>
-    <w:lsdException w:name="footnote reference" w:semiHidden="1" w:unhideWhenUsed="1"/>
-    <w:lsdException w:name="annotation reference" w:semiHidden="1" w:unhideWhenUsed="1"/>
-    <w:lsdException w:name="line number" w:semiHidden="1" w:unhideWhenUsed="1"/>
-    <w:lsdException w:name="page number" w:semiHidden="1" w:unhideWhenUsed="1"/>
-    <w:lsdException w:name="endnote reference" w:semiHidden="1" w:unhideWhenUsed="1"/>
-    <w:lsdException w:name="endnote text" w:semiHidden="1" w:unhideWhenUsed="1"/>
-    <w:lsdException w:name="table of authorities" w:semiHidden="1" w:unhideWhenUsed="1"/>
-    <w:lsdException w:name="macro" w:semiHidden="1" w:unhideWhenUsed="1"/>
-    <w:lsdException w:name="toa heading" w:semiHidden="1" w:unhideWhenUsed="1"/>
-    <w:lsdException w:name="List" w:semiHidden="1" w:unhideWhenUsed="1"/>
-    <w:lsdException w:name="List Bullet" w:semiHidden="1" w:unhideWhenUsed="1"/>
-    <w:lsdException w:name="List Number" w:semiHidden="1" w:unhideWhenUsed="1"/>
-    <w:lsdException w:name="List 2" w:semiHidden="1" w:unhideWhenUsed="1"/>
-    <w:lsdException w:name="List 3" w:semiHidden="1" w:unhideWhenUsed="1"/>
-    <w:lsdException w:name="List 4" w:semiHidden="1" w:unhideWhenUsed="1"/>
-    <w:lsdException w:name="List 5" w:semiHidden="1" w:unhideWhenUsed="1"/>
-    <w:lsdException w:name="List Bullet 2" w:semiHidden="1" w:unhideWhenUsed="1"/>
-    <w:lsdException w:name="List Bullet 3" w:semiHidden="1" w:unhideWhenUsed="1"/>
-    <w:lsdException w:name="List Bullet 4" w:semiHidden="1" w:unhideWhenUsed="1"/>
-    <w:lsdException w:name="List Bullet 5" w:semiHidden="1" w:unhideWhenUsed="1"/>
-    <w:lsdException w:name="List Number 2" w:semiHidden="1" w:unhideWhenUsed="1"/>
-    <w:lsdException w:name="List Number 3" w:semiHidden="1" w:unhideWhenUsed="1"/>
-    <w:lsdException w:name="List Number 4" w:semiHidden="1" w:unhideWhenUsed="1"/>
-    <w:lsdException w:name="List Number 5" w:semiHidden="1" w:unhideWhenUsed="1"/>
-    <w:lsdException w:name="Title" w:uiPriority="10" w:qFormat="1"/>
-    <w:lsdException w:name="Closing" w:semiHidden="1" w:unhideWhenUsed="1"/>
-    <w:lsdException w:name="Signature" w:semiHidden="1" w:unhideWhenUsed="1"/>
-    <w:lsdException w:name="Default Paragraph Font" w:semiHidden="1" w:uiPriority="1" w:unhideWhenUsed="1"/>
-    <w:lsdException w:name="Body Text" w:semiHidden="1" w:unhideWhenUsed="1"/>
-    <w:lsdException w:name="Body Text Indent" w:semiHidden="1" w:unhideWhenUsed="1"/>
-    <w:lsdException w:name="List Continue" w:semiHidden="1" w:unhideWhenUsed="1"/>
-    <w:lsdException w:name="List Continue 2" w:semiHidden="1" w:unhideWhenUsed="1"/>
-    <w:lsdException w:name="List Continue 3" w:semiHidden="1" w:unhideWhenUsed="1"/>
-    <w:lsdException w:name="List Continue 4" w:semiHidden="1" w:unhideWhenUsed="1"/>
-    <w:lsdException w:name="List Continue 5" w:semiHidden="1" w:unhideWhenUsed="1"/>
-    <w:lsdException w:name="Message Header" w:semiHidden="1" w:unhideWhenUsed="1"/>
-    <w:lsdException w:name="Subtitle" w:uiPriority="11" w:qFormat="1"/>
-    <w:lsdException w:name="Salutation" w:semiHidden="1" w:unhideWhenUsed="1"/>
-    <w:lsdException w:name="Date" w:semiHidden="1" w:unhideWhenUsed="1"/>
-    <w:lsdException w:name="Body Text First Indent" w:semiHidden="1" w:unhideWhenUsed="1"/>
-    <w:lsdException w:name="Body Text First Indent 2" w:semiHidden="1" w:unhideWhenUsed="1"/>
-    <w:lsdException w:name="Note Heading" w:semiHidden="1" w:unhideWhenUsed="1"/>
-    <w:lsdException w:name="Body Text 2" w:semiHidden="1" w:unhideWhenUsed="1"/>
-    <w:lsdException w:name="Body Text 3" w:semiHidden="1" w:unhideWhenUsed="1"/>
-    <w:lsdException w:name="Body Text Indent 2" w:semiHidden="1" w:unhideWhenUsed="1"/>
-    <w:lsdException w:name="Body Text Indent 3" w:semiHidden="1" w:unhideWhenUsed="1"/>
-    <w:lsdException w:name="Block Text" w:semiHidden="1" w:unhideWhenUsed="1"/>
-    <w:lsdException w:name="Hyperlink" w:semiHidden="1" w:unhideWhenUsed="1"/>
-    <w:lsdException w:name="FollowedHyperlink" w:semiHidden="1" w:unhideWhenUsed="1"/>
-    <w:lsdException w:name="Strong" w:uiPriority="22" w:qFormat="1"/>
-    <w:lsdException w:name="Emphasis" w:uiPriority="20" w:qFormat="1"/>
-    <w:lsdException w:name="Document Map" w:semiHidden="1" w:unhideWhenUsed="1"/>
-    <w:lsdException w:name="Plain Text" w:semiHidden="1" w:unhideWhenUsed="1"/>
-    <w:lsdException w:name="E-mail Signature" w:semiHidden="1" w:unhideWhenUsed="1"/>
-    <w:lsdException w:name="HTML Top of Form" w:semiHidden="1" w:unhideWhenUsed="1"/>
-    <w:lsdException w:name="HTML Bottom of Form" w:semiHidden="1" w:unhideWhenUsed="1"/>
-    <w:lsdException w:name="Normal (Web)" w:semiHidden="1" w:unhideWhenUsed="1"/>
-    <w:lsdException w:name="HTML Acronym" w:semiHidden="1" w:unhideWhenUsed="1"/>
-    <w:lsdException w:name="HTML Address" w:semiHidden="1" w:unhideWhenUsed="1"/>
-    <w:lsdException w:name="HTML Cite" w:semiHidden="1" w:unhideWhenUsed="1"/>
-    <w:lsdException w:name="HTML Code" w:semiHidden="1" w:unhideWhenUsed="1"/>
-    <w:lsdException w:name="HTML Definition" w:semiHidden="1" w:unhideWhenUsed="1"/>
-    <w:lsdException w:name="HTML Keyboard" w:semiHidden="1" w:unhideWhenUsed="1"/>
-    <w:lsdException w:name="HTML Preformatted" w:semiHidden="1" w:unhideWhenUsed="1"/>
-    <w:lsdException w:name="HTML Sample" w:semiHidden="1" w:unhideWhenUsed="1"/>
-    <w:lsdException w:name="HTML Typewriter" w:semiHidden="1" w:unhideWhenUsed="1"/>
-    <w:lsdException w:name="HTML Variable" w:semiHidden="1" w:unhideWhenUsed="1"/>
-    <w:lsdException w:name="Normal Table" w:semiHidden="1" w:unhideWhenUsed="1"/>
-    <w:lsdException w:name="annotation subject" w:semiHidden="1" w:unhideWhenUsed="1"/>
-    <w:lsdException w:name="No List" w:semiHidden="1" w:unhideWhenUsed="1"/>
-    <w:lsdException w:name="Outline List 1" w:semiHidden="1" w:unhideWhenUsed="1"/>
-    <w:lsdException w:name="Outline List 2" w:semiHidden="1" w:unhideWhenUsed="1"/>
-    <w:lsdException w:name="Outline List 3" w:semiHidden="1" w:unhideWhenUsed="1"/>
-    <w:lsdException w:name="Table Simple 1" w:semiHidden="1" w:unhideWhenUsed="1"/>
-    <w:lsdException w:name="Table Simple 2" w:semiHidden="1" w:unhideWhenUsed="1"/>
-    <w:lsdException w:name="Table Simple 3" w:semiHidden="1" w:unhideWhenUsed="1"/>
-    <w:lsdException w:name="Table Classic 1" w:semiHidden="1" w:unhideWhenUsed="1"/>
-    <w:lsdException w:name="Table Classic 2" w:semiHidden="1" w:unhideWhenUsed="1"/>
-    <w:lsdException w:name="Table Classic 3" w:semiHidden="1" w:unhideWhenUsed="1"/>
-    <w:lsdException w:name="Table Classic 4" w:semiHidden="1" w:unhideWhenUsed="1"/>
-    <w:lsdException w:name="Table Colorful 1" w:semiHidden="1" w:unhideWhenUsed="1"/>
-    <w:lsdException w:name="Table Colorful 2" w:semiHidden="1" w:unhideWhenUsed="1"/>
-    <w:lsdException w:name="Table Colorful 3" w:semiHidden="1" w:unhideWhenUsed="1"/>
-    <w:lsdException w:name="Table Columns 1" w:semiHidden="1" w:unhideWhenUsed="1"/>
-    <w:lsdException w:name="Table Columns 2" w:semiHidden="1" w:unhideWhenUsed="1"/>
-    <w:lsdException w:name="Table Columns 3" w:semiHidden="1" w:unhideWhenUsed="1"/>
-    <w:lsdException w:name="Table Columns 4" w:semiHidden="1" w:unhideWhenUsed="1"/>
-    <w:lsdException w:name="Table Columns 5" w:semiHidden="1" w:unhideWhenUsed="1"/>
-    <w:lsdException w:name="Table Grid 1" w:semiHidden="1" w:unhideWhenUsed="1"/>
-    <w:lsdException w:name="Table Grid 2" w:semiHidden="1" w:unhideWhenUsed="1"/>
-    <w:lsdException w:name="Table Grid 3" w:semiHidden="1" w:unhideWhenUsed="1"/>
-    <w:lsdException w:name="Table Grid 4" w:semiHidden="1" w:unhideWhenUsed="1"/>
-    <w:lsdException w:name="Table Grid 5" w:semiHidden="1" w:unhideWhenUsed="1"/>
-    <w:lsdException w:name="Table Grid 6" w:semiHidden="1" w:unhideWhenUsed="1"/>
-    <w:lsdException w:name="Table Grid 7" w:semiHidden="1" w:unhideWhenUsed="1"/>
-    <w:lsdException w:name="Table Grid 8" w:semiHidden="1" w:unhideWhenUsed="1"/>
-    <w:lsdException w:name="Table List 1" w:semiHidden="1" w:unhideWhenUsed="1"/>
-    <w:lsdException w:name="Table List 2" w:semiHidden="1" w:unhideWhenUsed="1"/>
-    <w:lsdException w:name="Table List 3" w:semiHidden="1" w:unhideWhenUsed="1"/>
-    <w:lsdException w:name="Table List 4" w:semiHidden="1" w:unhideWhenUsed="1"/>
-    <w:lsdException w:name="Table List 5" w:semiHidden="1" w:unhideWhenUsed="1"/>
-    <w:lsdException w:name="Table List 6" w:semiHidden="1" w:unhideWhenUsed="1"/>
-    <w:lsdException w:name="Table List 7" w:semiHidden="1" w:unhideWhenUsed="1"/>
-    <w:lsdException w:name="Table List 8" w:semiHidden="1" w:unhideWhenUsed="1"/>
-    <w:lsdException w:name="Table 3D effects 1" w:semiHidden="1" w:unhideWhenUsed="1"/>
-    <w:lsdException w:name="Table 3D effects 2" w:semiHidden="1" w:unhideWhenUsed="1"/>
-    <w:lsdException w:name="Table 3D effects 3" w:semiHidden="1" w:unhideWhenUsed="1"/>
-    <w:lsdException w:name="Table Contemporary" w:semiHidden="1" w:unhideWhenUsed="1"/>
-    <w:lsdException w:name="Table Elegant" w:semiHidden="1" w:unhideWhenUsed="1"/>
-    <w:lsdException w:name="Table Professional" w:semiHidden="1" w:unhideWhenUsed="1"/>
-    <w:lsdException w:name="Table Subtle 1" w:semiHidden="1" w:unhideWhenUsed="1"/>
-    <w:lsdException w:name="Table Subtle 2" w:semiHidden="1" w:unhideWhenUsed="1"/>
-    <w:lsdException w:name="Table Web 1" w:semiHidden="1" w:unhideWhenUsed="1"/>
-    <w:lsdException w:name="Table Web 2" w:semiHidden="1" w:unhideWhenUsed="1"/>
-    <w:lsdException w:name="Table Web 3" w:semiHidden="1" w:unhideWhenUsed="1"/>
-    <w:lsdException w:name="Balloon Text" w:semiHidden="1" w:unhideWhenUsed="1"/>
-    <w:lsdException w:name="Table Grid" w:uiPriority="39"/>
-    <w:lsdException w:name="Table Theme" w:semiHidden="1" w:unhideWhenUsed="1"/>
-    <w:lsdException w:name="Placeholder Text" w:semiHidden="1"/>
-    <w:lsdException w:name="No Spacing" w:uiPriority="1" w:qFormat="1"/>
-    <w:lsdException w:name="Light Shading" w:uiPriority="60"/>
-    <w:lsdException w:name="Light List" w:uiPriority="61"/>
-    <w:lsdException w:name="Light Grid" w:uiPriority="62"/>
-    <w:lsdException w:name="Medium Shading 1" w:uiPriority="63"/>
-    <w:lsdException w:name="Medium Shading 2" w:uiPriority="64"/>
-    <w:lsdException w:name="Medium List 1" w:uiPriority="65"/>
-    <w:lsdException w:name="Medium List 2" w:uiPriority="66"/>
-    <w:lsdException w:name="Medium Grid 1" w:uiPriority="67"/>
-    <w:lsdException w:name="Medium Grid 2" w:uiPriority="68"/>
-    <w:lsdException w:name="Medium Grid 3" w:uiPriority="69"/>
-    <w:lsdException w:name="Dark List" w:uiPriority="70"/>
-    <w:lsdException w:name="Colorful Shading" w:uiPriority="71"/>
-    <w:lsdException w:name="Colorful List" w:uiPriority="72"/>
-    <w:lsdException w:name="Colorful Grid" w:uiPriority="73"/>
-    <w:lsdException w:name="Light Shading Accent 1" w:uiPriority="60"/>
-    <w:lsdException w:name="Light List Accent 1" w:uiPriority="61"/>
-    <w:lsdException w:name="Light Grid Accent 1" w:uiPriority="62"/>
-    <w:lsdException w:name="Medium Shading 1 Accent 1" w:uiPriority="63"/>
-    <w:lsdException w:name="Medium Shading 2 Accent 1" w:uiPriority="64"/>
-    <w:lsdException w:name="Medium List 1 Accent 1" w:uiPriority="65"/>
-    <w:lsdException w:name="Revision" w:semiHidden="1"/>
-    <w:lsdException w:name="List Paragraph" w:uiPriority="34" w:qFormat="1"/>
-    <w:lsdException w:name="Quote" w:uiPriority="29" w:qFormat="1"/>
-    <w:lsdException w:name="Intense Quote" w:uiPriority="30" w:qFormat="1"/>
-    <w:lsdException w:name="Medium List 2 Accent 1" w:uiPriority="66"/>
-    <w:lsdException w:name="Medium Grid 1 Accent 1" w:uiPriority="67"/>
-    <w:lsdException w:name="Medium Grid 2 Accent 1" w:uiPriority="68"/>
-    <w:lsdException w:name="Medium Grid 3 Accent 1" w:uiPriority="69"/>
-    <w:lsdException w:name="Dark List Accent 1" w:uiPriority="70"/>
-    <w:lsdException w:name="Colorful Shading Accent 1" w:uiPriority="71"/>
-    <w:lsdException w:name="Colorful List Accent 1" w:uiPriority="72"/>
-    <w:lsdException w:name="Colorful Grid Accent 1" w:uiPriority="73"/>
-    <w:lsdException w:name="Light Shading Accent 2" w:uiPriority="60"/>
-    <w:lsdException w:name="Light List Accent 2" w:uiPriority="61"/>
-    <w:lsdException w:name="Light Grid Accent 2" w:uiPriority="62"/>
-    <w:lsdException w:name="Medium Shading 1 Accent 2" w:uiPriority="63"/>
-    <w:lsdException w:name="Medium Shading 2 Accent 2" w:uiPriority="64"/>
-    <w:lsdException w:name="Medium List 1 Accent 2" w:uiPriority="65"/>
-    <w:lsdException w:name="Medium List 2 Accent 2" w:uiPriority="66"/>
-    <w:lsdException w:name="Medium Grid 1 Accent 2" w:uiPriority="67"/>
-    <w:lsdException w:name="Medium Grid 2 Accent 2" w:uiPriority="68"/>
-    <w:lsdException w:name="Medium Grid 3 Accent 2" w:uiPriority="69"/>
-    <w:lsdException w:name="Dark List Accent 2" w:uiPriority="70"/>
-    <w:lsdException w:name="Colorful Shading Accent 2" w:uiPriority="71"/>
-    <w:lsdException w:name="Colorful List Accent 2" w:uiPriority="72"/>
-    <w:lsdException w:name="Colorful Grid Accent 2" w:uiPriority="73"/>
-    <w:lsdException w:name="Light Shading Accent 3" w:uiPriority="60"/>
-    <w:lsdException w:name="Light List Accent 3" w:uiPriority="61"/>
-    <w:lsdException w:name="Light Grid Accent 3" w:uiPriority="62"/>
-    <w:lsdException w:name="Medium Shading 1 Accent 3" w:uiPriority="63"/>
-    <w:lsdException w:name="Medium Shading 2 Accent 3" w:uiPriority="64"/>
-    <w:lsdException w:name="Medium List 1 Accent 3" w:uiPriority="65"/>
-    <w:lsdException w:name="Medium List 2 Accent 3" w:uiPriority="66"/>
-    <w:lsdException w:name="Medium Grid 1 Accent 3" w:uiPriority="67"/>
-    <w:lsdException w:name="Medium Grid 2 Accent 3" w:uiPriority="68"/>
-    <w:lsdException w:name="Medium Grid 3 Accent 3" w:uiPriority="69"/>
-    <w:lsdException w:name="Dark List Accent 3" w:uiPriority="70"/>
-    <w:lsdException w:name="Colorful Shading Accent 3" w:uiPriority="71"/>
-    <w:lsdException w:name="Colorful List Accent 3" w:uiPriority="72"/>
-    <w:lsdException w:name="Colorful Grid Accent 3" w:uiPriority="73"/>
-    <w:lsdException w:name="Light Shading Accent 4" w:uiPriority="60"/>
-    <w:lsdException w:name="Light List Accent 4" w:uiPriority="61"/>
-    <w:lsdException w:name="Light Grid Accent 4" w:uiPriority="62"/>
-    <w:lsdException w:name="Medium Shading 1 Accent 4" w:uiPriority="63"/>
-    <w:lsdException w:name="Medium Shading 2 Accent 4" w:uiPriority="64"/>
-    <w:lsdException w:name="Medium List 1 Accent 4" w:uiPriority="65"/>
-    <w:lsdException w:name="Medium List 2 Accent 4" w:uiPriority="66"/>
-    <w:lsdException w:name="Medium Grid 1 Accent 4" w:uiPriority="67"/>
-    <w:lsdException w:name="Medium Grid 2 Accent 4" w:uiPriority="68"/>
-    <w:lsdException w:name="Medium Grid 3 Accent 4" w:uiPriority="69"/>
-    <w:lsdException w:name="Dark List Accent 4" w:uiPriority="70"/>
-    <w:lsdException w:name="Colorful Shading Accent 4" w:uiPriority="71"/>
-    <w:lsdException w:name="Colorful List Accent 4" w:uiPriority="72"/>
-    <w:lsdException w:name="Colorful Grid Accent 4" w:uiPriority="73"/>
-    <w:lsdException w:name="Light Shading Accent 5" w:uiPriority="60"/>
-    <w:lsdException w:name="Light List Accent 5" w:uiPriority="61"/>
-    <w:lsdException w:name="Light Grid Accent 5" w:uiPriority="62"/>
-    <w:lsdException w:name="Medium Shading 1 Accent 5" w:uiPriority="63"/>
-    <w:lsdException w:name="Medium Shading 2 Accent 5" w:uiPriority="64"/>
-    <w:lsdException w:name="Medium List 1 Accent 5" w:uiPriority="65"/>
-    <w:lsdException w:name="Medium List 2 Accent 5" w:uiPriority="66"/>
-    <w:lsdException w:name="Medium Grid 1 Accent 5" w:uiPriority="67"/>
-    <w:lsdException w:name="Medium Grid 2 Accent 5" w:uiPriority="68"/>
-    <w:lsdException w:name="Medium Grid 3 Accent 5" w:uiPriority="69"/>
-    <w:lsdException w:name="Dark List Accent 5" w:uiPriority="70"/>
-    <w:lsdException w:name="Colorful Shading Accent 5" w:uiPriority="71"/>
-    <w:lsdException w:name="Colorful List Accent 5" w:uiPriority="72"/>
-    <w:lsdException w:name="Colorful Grid Accent 5" w:uiPriority="73"/>
-    <w:lsdException w:name="Light Shading Accent 6" w:uiPriority="60"/>
-    <w:lsdException w:name="Light List Accent 6" w:uiPriority="61"/>
-    <w:lsdException w:name="Light Grid Accent 6" w:uiPriority="62"/>
-    <w:lsdException w:name="Medium Shading 1 Accent 6" w:uiPriority="63"/>
-    <w:lsdException w:name="Medium Shading 2 Accent 6" w:uiPriority="64"/>
-    <w:lsdException w:name="Medium List 1 Accent 6" w:uiPriority="65"/>
-    <w:lsdException w:name="Medium List 2 Accent 6" w:uiPriority="66"/>
-    <w:lsdException w:name="Medium Grid 1 Accent 6" w:uiPriority="67"/>
-    <w:lsdException w:name="Medium Grid 2 Accent 6" w:uiPriority="68"/>
-    <w:lsdException w:name="Medium Grid 3 Accent 6" w:uiPriority="69"/>
-    <w:lsdException w:name="Dark List Accent 6" w:uiPriority="70"/>
-    <w:lsdException w:name="Colorful Shading Accent 6" w:uiPriority="71"/>
-    <w:lsdException w:name="Colorful List Accent 6" w:uiPriority="72"/>
-    <w:lsdException w:name="Colorful Grid Accent 6" w:uiPriority="73"/>
-    <w:lsdException w:name="Subtle Emphasis" w:uiPriority="19" w:qFormat="1"/>
-    <w:lsdException w:name="Intense Emphasis" w:uiPriority="21" w:qFormat="1"/>
-    <w:lsdException w:name="Subtle Reference" w:uiPriority="31" w:qFormat="1"/>
-    <w:lsdException w:name="Intense Reference" w:uiPriority="32" w:qFormat="1"/>
-    <w:lsdException w:name="Book Title" w:uiPriority="33" w:qFormat="1"/>
-    <w:lsdException w:name="Bibliography" w:semiHidden="1" w:uiPriority="37" w:unhideWhenUsed="1"/>
-    <w:lsdException w:name="TOC Heading" w:semiHidden="1" w:uiPriority="39" w:unhideWhenUsed="1" w:qFormat="1"/>
-    <w:lsdException w:name="Plain Table 1" w:uiPriority="41"/>
-    <w:lsdException w:name="Plain Table 2" w:uiPriority="42"/>
-    <w:lsdException w:name="Plain Table 3" w:uiPriority="43"/>
-    <w:lsdException w:name="Plain Table 4" w:uiPriority="44"/>
-    <w:lsdException w:name="Plain Table 5" w:uiPriority="45"/>
-    <w:lsdException w:name="Grid Table Light" w:uiPriority="40"/>
-    <w:lsdException w:name="Grid Table 1 Light" w:uiPriority="46"/>
-    <w:lsdException w:name="Grid Table 2" w:uiPriority="47"/>
-    <w:lsdException w:name="Grid Table 3" w:uiPriority="48"/>
-    <w:lsdException w:name="Grid Table 4" w:uiPriority="49"/>
-    <w:lsdException w:name="Grid Table 5 Dark" w:uiPriority="50"/>
-    <w:lsdException w:name="Grid Table 6 Colorful" w:uiPriority="51"/>
-    <w:lsdException w:name="Grid Table 7 Colorful" w:uiPriority="52"/>
-    <w:lsdException w:name="Grid Table 1 Light Accent 1" w:uiPriority="46"/>
-    <w:lsdException w:name="Grid Table 2 Accent 1" w:uiPriority="47"/>
-    <w:lsdException w:name="Grid Table 3 Accent 1" w:uiPriority="48"/>
-    <w:lsdException w:name="Grid Table 4 Accent 1" w:uiPriority="49"/>
-    <w:lsdException w:name="Grid Table 5 Dark Accent 1" w:uiPriority="50"/>
-    <w:lsdException w:name="Grid Table 6 Colorful Accent 1" w:uiPriority="51"/>
-    <w:lsdException w:name="Grid Table 7 Colorful Accent 1" w:uiPriority="52"/>
-    <w:lsdException w:name="Grid Table 1 Light Accent 2" w:uiPriority="46"/>
-    <w:lsdException w:name="Grid Table 2 Accent 2" w:uiPriority="47"/>
-    <w:lsdException w:name="Grid Table 3 Accent 2" w:uiPriority="48"/>
-    <w:lsdException w:name="Grid Table 4 Accent 2" w:uiPriority="49"/>
-    <w:lsdException w:name="Grid Table 5 Dark Accent 2" w:uiPriority="50"/>
-    <w:lsdException w:name="Grid Table 6 Colorful Accent 2" w:uiPriority="51"/>
-    <w:lsdException w:name="Grid Table 7 Colorful Accent 2" w:uiPriority="52"/>
-    <w:lsdException w:name="Grid Table 1 Light Accent 3" w:uiPriority="46"/>
-    <w:lsdException w:name="Grid Table 2 Accent 3" w:uiPriority="47"/>
-    <w:lsdException w:name="Grid Table 3 Accent 3" w:uiPriority="48"/>
-    <w:lsdException w:name="Grid Table 4 Accent 3" w:uiPriority="49"/>
-    <w:lsdException w:name="Grid Table 5 Dark Accent 3" w:uiPriority="50"/>
-    <w:lsdException w:name="Grid Table 6 Colorful Accent 3" w:uiPriority="51"/>
-    <w:lsdException w:name="Grid Table 7 Colorful Accent 3" w:uiPriority="52"/>
-    <w:lsdException w:name="Grid Table 1 Light Accent 4" w:uiPriority="46"/>
-    <w:lsdException w:name="Grid Table 2 Accent 4" w:uiPriority="47"/>
-    <w:lsdException w:name="Grid Table 3 Accent 4" w:uiPriority="48"/>
-    <w:lsdException w:name="Grid Table 4 Accent 4" w:uiPriority="49"/>
-    <w:lsdException w:name="Grid Table 5 Dark Accent 4" w:uiPriority="50"/>
-    <w:lsdException w:name="Grid Table 6 Colorful Accent 4" w:uiPriority="51"/>
-    <w:lsdException w:name="Grid Table 7 Colorful Accent 4" w:uiPriority="52"/>
-    <w:lsdException w:name="Grid Table 1 Light Accent 5" w:uiPriority="46"/>
-    <w:lsdException w:name="Grid Table 2 Accent 5" w:uiPriority="47"/>
-    <w:lsdException w:name="Grid Table 3 Accent 5" w:uiPriority="48"/>
-    <w:lsdException w:name="Grid Table 4 Accent 5" w:uiPriority="49"/>
-    <w:lsdException w:name="Grid Table 5 Dark Accent 5" w:uiPriority="50"/>
-    <w:lsdException w:name="Grid Table 6 Colorful Accent 5" w:uiPriority="51"/>
-    <w:lsdException w:name="Grid Table 7 Colorful Accent 5" w:uiPriority="52"/>
-    <w:lsdException w:name="Grid Table 1 Light Accent 6" w:uiPriority="46"/>
-    <w:lsdException w:name="Grid Table 2 Accent 6" w:uiPriority="47"/>
-    <w:lsdException w:name="Grid Table 3 Accent 6" w:uiPriority="48"/>
-    <w:lsdException w:name="Grid Table 4 Accent 6" w:uiPriority="49"/>
-    <w:lsdException w:name="Grid Table 5 Dark Accent 6" w:uiPriority="50"/>
-    <w:lsdException w:name="Grid Table 6 Colorful Accent 6" w:uiPriority="51"/>
-    <w:lsdException w:name="Grid Table 7 Colorful Accent 6" w:uiPriority="52"/>
-    <w:lsdException w:name="List Table 1 Light" w:uiPriority="46"/>
-    <w:lsdException w:name="List Table 2" w:uiPriority="47"/>
-    <w:lsdException w:name="List Table 3" w:uiPriority="48"/>
-    <w:lsdException w:name="List Table 4" w:uiPriority="49"/>
-    <w:lsdException w:name="List Table 5 Dark" w:uiPriority="50"/>
-    <w:lsdException w:name="List Table 6 Colorful" w:uiPriority="51"/>
-    <w:lsdException w:name="List Table 7 Colorful" w:uiPriority="52"/>
-    <w:lsdException w:name="List Table 1 Light Accent 1" w:uiPriority="46"/>
-    <w:lsdException w:name="List Table 2 Accent 1" w:uiPriority="47"/>
-    <w:lsdException w:name="List Table 3 Accent 1" w:uiPriority="48"/>
-    <w:lsdException w:name="List Table 4 Accent 1" w:uiPriority="49"/>
-    <w:lsdException w:name="List Table 5 Dark Accent 1" w:uiPriority="50"/>
-    <w:lsdException w:name="List Table 6 Colorful Accent 1" w:uiPriority="51"/>
-    <w:lsdException w:name="List Table 7 Colorful Accent 1" w:uiPriority="52"/>
-    <w:lsdException w:name="List Table 1 Light Accent 2" w:uiPriority="46"/>
-    <w:lsdException w:name="List Table 2 Accent 2" w:uiPriority="47"/>
-    <w:lsdException w:name="List Table 3 Accent 2" w:uiPriority="48"/>
-    <w:lsdException w:name="List Table 4 Accent 2" w:uiPriority="49"/>
-    <w:lsdException w:name="List Table 5 Dark Accent 2" w:uiPriority="50"/>
-    <w:lsdException w:name="List Table 6 Colorful Accent 2" w:uiPriority="51"/>
-    <w:lsdException w:name="List Table 7 Colorful Accent 2" w:uiPriority="52"/>
-    <w:lsdException w:name="List Table 1 Light Accent 3" w:uiPriority="46"/>
-    <w:lsdException w:name="List Table 2 Accent 3" w:uiPriority="47"/>
-    <w:lsdException w:name="List Table 3 Accent 3" w:uiPriority="48"/>
-    <w:lsdException w:name="List Table 4 Accent 3" w:uiPriority="49"/>
-    <w:lsdException w:name="List Table 5 Dark Accent 3" w:uiPriority="50"/>
-    <w:lsdException w:name="List Table 6 Colorful Accent 3" w:uiPriority="51"/>
-    <w:lsdException w:name="List Table 7 Colorful Accent 3" w:uiPriority="52"/>
-    <w:lsdException w:name="List Table 1 Light Accent 4" w:uiPriority="46"/>
-    <w:lsdException w:name="List Table 2 Accent 4" w:uiPriority="47"/>
-    <w:lsdException w:name="List Table 3 Accent 4" w:uiPriority="48"/>
-    <w:lsdException w:name="List Table 4 Accent 4" w:uiPriority="49"/>
-    <w:lsdException w:name="List Table 5 Dark Accent 4" w:uiPriority="50"/>
-    <w:lsdException w:name="List Table 6 Colorful Accent 4" w:uiPriority="51"/>
-    <w:lsdException w:name="List Table 7 Colorful Accent 4" w:uiPriority="52"/>
-    <w:lsdException w:name="List Table 1 Light Accent 5" w:uiPriority="46"/>
-    <w:lsdException w:name="List Table 2 Accent 5" w:uiPriority="47"/>
-    <w:lsdException w:name="List Table 3 Accent 5" w:uiPriority="48"/>
-    <w:lsdException w:name="List Table 4 Accent 5" w:uiPriority="49"/>
-    <w:lsdException w:name="List Table 5 Dark Accent 5" w:uiPriority="50"/>
-    <w:lsdException w:name="List Table 6 Colorful Accent 5" w:uiPriority="51"/>
-    <w:lsdException w:name="List Table 7 Colorful Accent 5" w:uiPriority="52"/>
-    <w:lsdException w:name="List Table 1 Light Accent 6" w:uiPriority="46"/>
-    <w:lsdException w:name="List Table 2 Accent 6" w:uiPriority="47"/>
-    <w:lsdException w:name="List Table 3 Accent 6" w:uiPriority="48"/>
-    <w:lsdException w:name="List Table 4 Accent 6" w:uiPriority="49"/>
-    <w:lsdException w:name="List Table 5 Dark Accent 6" w:uiPriority="50"/>
-    <w:lsdException w:name="List Table 6 Colorful Accent 6" w:uiPriority="51"/>
-    <w:lsdException w:name="List Table 7 Colorful Accent 6" w:uiPriority="52"/>
+  <w:latentStyles w:defLockedState="0" w:defUIPriority="99" w:defSemiHidden="1" w:defUnhideWhenUsed="1" w:defQFormat="0" w:count="267">
+    <w:lsdException w:name="Normal" w:semiHidden="0" w:uiPriority="0" w:unhideWhenUsed="0" w:qFormat="1"/>
+    <w:lsdException w:name="heading 1" w:semiHidden="0" w:uiPriority="9" w:unhideWhenUsed="0" w:qFormat="1"/>
+    <w:lsdException w:name="heading 2" w:uiPriority="9" w:qFormat="1"/>
+    <w:lsdException w:name="heading 3" w:uiPriority="9" w:qFormat="1"/>
+    <w:lsdException w:name="heading 4" w:uiPriority="9" w:qFormat="1"/>
+    <w:lsdException w:name="heading 5" w:uiPriority="9" w:qFormat="1"/>
+    <w:lsdException w:name="heading 6" w:uiPriority="9" w:qFormat="1"/>
+    <w:lsdException w:name="heading 7" w:uiPriority="9" w:qFormat="1"/>
+    <w:lsdException w:name="heading 8" w:uiPriority="9" w:qFormat="1"/>
+    <w:lsdException w:name="heading 9" w:uiPriority="9" w:qFormat="1"/>
+    <w:lsdException w:name="toc 1" w:uiPriority="39"/>
+    <w:lsdException w:name="toc 2" w:uiPriority="39"/>
+    <w:lsdException w:name="toc 3" w:uiPriority="39"/>
+    <w:lsdException w:name="toc 4" w:uiPriority="39"/>
+    <w:lsdException w:name="toc 5" w:uiPriority="39"/>
+    <w:lsdException w:name="toc 6" w:uiPriority="39"/>
+    <w:lsdException w:name="toc 7" w:uiPriority="39"/>
+    <w:lsdException w:name="toc 8" w:uiPriority="39"/>
+    <w:lsdException w:name="toc 9" w:uiPriority="39"/>
+    <w:lsdException w:name="caption" w:uiPriority="35" w:qFormat="1"/>
+    <w:lsdException w:name="Title" w:semiHidden="0" w:uiPriority="10" w:unhideWhenUsed="0" w:qFormat="1"/>
+    <w:lsdException w:name="Default Paragraph Font" w:uiPriority="1"/>
+    <w:lsdException w:name="Subtitle" w:semiHidden="0" w:uiPriority="11" w:unhideWhenUsed="0" w:qFormat="1"/>
+    <w:lsdException w:name="Strong" w:semiHidden="0" w:uiPriority="22" w:unhideWhenUsed="0" w:qFormat="1"/>
+    <w:lsdException w:name="Emphasis" w:semiHidden="0" w:uiPriority="20" w:unhideWhenUsed="0" w:qFormat="1"/>
+    <w:lsdException w:name="Table Grid" w:semiHidden="0" w:uiPriority="39" w:unhideWhenUsed="0"/>
+    <w:lsdException w:name="Placeholder Text" w:unhideWhenUsed="0"/>
+    <w:lsdException w:name="No Spacing" w:semiHidden="0" w:uiPriority="1" w:unhideWhenUsed="0" w:qFormat="1"/>
+    <w:lsdException w:name="Light Shading" w:semiHidden="0" w:uiPriority="60" w:unhideWhenUsed="0"/>
+    <w:lsdException w:name="Light List" w:semiHidden="0" w:uiPriority="61" w:unhideWhenUsed="0"/>
+    <w:lsdException w:name="Light Grid" w:semiHidden="0" w:uiPriority="62" w:unhideWhenUsed="0"/>
+    <w:lsdException w:name="Medium Shading 1" w:semiHidden="0" w:uiPriority="63" w:unhideWhenUsed="0"/>
+    <w:lsdException w:name="Medium Shading 2" w:semiHidden="0" w:uiPriority="64" w:unhideWhenUsed="0"/>
+    <w:lsdException w:name="Medium List 1" w:semiHidden="0" w:uiPriority="65" w:unhideWhenUsed="0"/>
+    <w:lsdException w:name="Medium List 2" w:semiHidden="0" w:uiPriority="66" w:unhideWhenUsed="0"/>
+    <w:lsdException w:name="Medium Grid 1" w:semiHidden="0" w:uiPriority="67" w:unhideWhenUsed="0"/>
+    <w:lsdException w:name="Medium Grid 2" w:semiHidden="0" w:uiPriority="68" w:unhideWhenUsed="0"/>
+    <w:lsdException w:name="Medium Grid 3" w:semiHidden="0" w:uiPriority="69" w:unhideWhenUsed="0"/>
+    <w:lsdException w:name="Dark List" w:semiHidden="0" w:uiPriority="70" w:unhideWhenUsed="0"/>
+    <w:lsdException w:name="Colorful Shading" w:semiHidden="0" w:uiPriority="71" w:unhideWhenUsed="0"/>
+    <w:lsdException w:name="Colorful List" w:semiHidden="0" w:uiPriority="72" w:unhideWhenUsed="0"/>
+    <w:lsdException w:name="Colorful Grid" w:semiHidden="0" w:uiPriority="73" w:unhideWhenUsed="0"/>
+    <w:lsdException w:name="Light Shading Accent 1" w:semiHidden="0" w:uiPriority="60" w:unhideWhenUsed="0"/>
+    <w:lsdException w:name="Light List Accent 1" w:semiHidden="0" w:uiPriority="61" w:unhideWhenUsed="0"/>
+    <w:lsdException w:name="Light Grid Accent 1" w:semiHidden="0" w:uiPriority="62" w:unhideWhenUsed="0"/>
+    <w:lsdException w:name="Medium Shading 1 Accent 1" w:semiHidden="0" w:uiPriority="63" w:unhideWhenUsed="0"/>
+    <w:lsdException w:name="Medium Shading 2 Accent 1" w:semiHidden="0" w:uiPriority="64" w:unhideWhenUsed="0"/>
+    <w:lsdException w:name="Medium List 1 Accent 1" w:semiHidden="0" w:uiPriority="65" w:unhideWhenUsed="0"/>
+    <w:lsdException w:name="Revision" w:unhideWhenUsed="0"/>
+    <w:lsdException w:name="List Paragraph" w:semiHidden="0" w:uiPriority="34" w:unhideWhenUsed="0" w:qFormat="1"/>
+    <w:lsdException w:name="Quote" w:semiHidden="0" w:uiPriority="29" w:unhideWhenUsed="0" w:qFormat="1"/>
+    <w:lsdException w:name="Intense Quote" w:semiHidden="0" w:uiPriority="30" w:unhideWhenUsed="0" w:qFormat="1"/>
+    <w:lsdException w:name="Medium List 2 Accent 1" w:semiHidden="0" w:uiPriority="66" w:unhideWhenUsed="0"/>
+    <w:lsdException w:name="Medium Grid 1 Accent 1" w:semiHidden="0" w:uiPriority="67" w:unhideWhenUsed="0"/>
+    <w:lsdException w:name="Medium Grid 2 Accent 1" w:semiHidden="0" w:uiPriority="68" w:unhideWhenUsed="0"/>
+    <w:lsdException w:name="Medium Grid 3 Accent 1" w:semiHidden="0" w:uiPriority="69" w:unhideWhenUsed="0"/>
+    <w:lsdException w:name="Dark List Accent 1" w:semiHidden="0" w:uiPriority="70" w:unhideWhenUsed="0"/>
+    <w:lsdException w:name="Colorful Shading Accent 1" w:semiHidden="0" w:uiPriority="71" w:unhideWhenUsed="0"/>
+    <w:lsdException w:name="Colorful List Accent 1" w:semiHidden="0" w:uiPriority="72" w:unhideWhenUsed="0"/>
+    <w:lsdException w:name="Colorful Grid Accent 1" w:semiHidden="0" w:uiPriority="73" w:unhideWhenUsed="0"/>
+    <w:lsdException w:name="Light Shading Accent 2" w:semiHidden="0" w:uiPriority="60" w:unhideWhenUsed="0"/>
+    <w:lsdException w:name="Light List Accent 2" w:semiHidden="0" w:uiPriority="61" w:unhideWhenUsed="0"/>
+    <w:lsdException w:name="Light Grid Accent 2" w:semiHidden="0" w:uiPriority="62" w:unhideWhenUsed="0"/>
+    <w:lsdException w:name="Medium Shading 1 Accent 2" w:semiHidden="0" w:uiPriority="63" w:unhideWhenUsed="0"/>
+    <w:lsdException w:name="Medium Shading 2 Accent 2" w:semiHidden="0" w:uiPriority="64" w:unhideWhenUsed="0"/>
+    <w:lsdException w:name="Medium List 1 Accent 2" w:semiHidden="0" w:uiPriority="65" w:unhideWhenUsed="0"/>
+    <w:lsdException w:name="Medium List 2 Accent 2" w:semiHidden="0" w:uiPriority="66" w:unhideWhenUsed="0"/>
+    <w:lsdException w:name="Medium Grid 1 Accent 2" w:semiHidden="0" w:uiPriority="67" w:unhideWhenUsed="0"/>
+    <w:lsdException w:name="Medium Grid 2 Accent 2" w:semiHidden="0" w:uiPriority="68" w:unhideWhenUsed="0"/>
+    <w:lsdException w:name="Medium Grid 3 Accent 2" w:semiHidden="0" w:uiPriority="69" w:unhideWhenUsed="0"/>
+    <w:lsdException w:name="Dark List Accent 2" w:semiHidden="0" w:uiPriority="70" w:unhideWhenUsed="0"/>
+    <w:lsdException w:name="Colorful Shading Accent 2" w:semiHidden="0" w:uiPriority="71" w:unhideWhenUsed="0"/>
+    <w:lsdException w:name="Colorful List Accent 2" w:semiHidden="0" w:uiPriority="72" w:unhideWhenUsed="0"/>
+    <w:lsdException w:name="Colorful Grid Accent 2" w:semiHidden="0" w:uiPriority="73" w:unhideWhenUsed="0"/>
+    <w:lsdException w:name="Light Shading Accent 3" w:semiHidden="0" w:uiPriority="60" w:unhideWhenUsed="0"/>
+    <w:lsdException w:name="Light List Accent 3" w:semiHidden="0" w:uiPriority="61" w:unhideWhenUsed="0"/>
+    <w:lsdException w:name="Light Grid Accent 3" w:semiHidden="0" w:uiPriority="62" w:unhideWhenUsed="0"/>
+    <w:lsdException w:name="Medium Shading 1 Accent 3" w:semiHidden="0" w:uiPriority="63" w:unhideWhenUsed="0"/>
+    <w:lsdException w:name="Medium Shading 2 Accent 3" w:semiHidden="0" w:uiPriority="64" w:unhideWhenUsed="0"/>
+    <w:lsdException w:name="Medium List 1 Accent 3" w:semiHidden="0" w:uiPriority="65" w:unhideWhenUsed="0"/>
+    <w:lsdException w:name="Medium List 2 Accent 3" w:semiHidden="0" w:uiPriority="66" w:unhideWhenUsed="0"/>
+    <w:lsdException w:name="Medium Grid 1 Accent 3" w:semiHidden="0" w:uiPriority="67" w:unhideWhenUsed="0"/>
+    <w:lsdException w:name="Medium Grid 2 Accent 3" w:semiHidden="0" w:uiPriority="68" w:unhideWhenUsed="0"/>
+    <w:lsdException w:name="Medium Grid 3 Accent 3" w:semiHidden="0" w:uiPriority="69" w:unhideWhenUsed="0"/>
+    <w:lsdException w:name="Dark List Accent 3" w:semiHidden="0" w:uiPriority="70" w:unhideWhenUsed="0"/>
+    <w:lsdException w:name="Colorful Shading Accent 3" w:semiHidden="0" w:uiPriority="71" w:unhideWhenUsed="0"/>
+    <w:lsdException w:name="Colorful List Accent 3" w:semiHidden="0" w:uiPriority="72" w:unhideWhenUsed="0"/>
+    <w:lsdException w:name="Colorful Grid Accent 3" w:semiHidden="0" w:uiPriority="73" w:unhideWhenUsed="0"/>
+    <w:lsdException w:name="Light Shading Accent 4" w:semiHidden="0" w:uiPriority="60" w:unhideWhenUsed="0"/>
+    <w:lsdException w:name="Light List Accent 4" w:semiHidden="0" w:uiPriority="61" w:unhideWhenUsed="0"/>
+    <w:lsdException w:name="Light Grid Accent 4" w:semiHidden="0" w:uiPriority="62" w:unhideWhenUsed="0"/>
+    <w:lsdException w:name="Medium Shading 1 Accent 4" w:semiHidden="0" w:uiPriority="63" w:unhideWhenUsed="0"/>
+    <w:lsdException w:name="Medium Shading 2 Accent 4" w:semiHidden="0" w:uiPriority="64" w:unhideWhenUsed="0"/>
+    <w:lsdException w:name="Medium List 1 Accent 4" w:semiHidden="0" w:uiPriority="65" w:unhideWhenUsed="0"/>
+    <w:lsdException w:name="Medium List 2 Accent 4" w:semiHidden="0" w:uiPriority="66" w:unhideWhenUsed="0"/>
+    <w:lsdException w:name="Medium Grid 1 Accent 4" w:semiHidden="0" w:uiPriority="67" w:unhideWhenUsed="0"/>
+    <w:lsdException w:name="Medium Grid 2 Accent 4" w:semiHidden="0" w:uiPriority="68" w:unhideWhenUsed="0"/>
+    <w:lsdException w:name="Medium Grid 3 Accent 4" w:semiHidden="0" w:uiPriority="69" w:unhideWhenUsed="0"/>
+    <w:lsdException w:name="Dark List Accent 4" w:semiHidden="0" w:uiPriority="70" w:unhideWhenUsed="0"/>
+    <w:lsdException w:name="Colorful Shading Accent 4" w:semiHidden="0" w:uiPriority="71" w:unhideWhenUsed="0"/>
+    <w:lsdException w:name="Colorful List Accent 4" w:semiHidden="0" w:uiPriority="72" w:unhideWhenUsed="0"/>
+    <w:lsdException w:name="Colorful Grid Accent 4" w:semiHidden="0" w:uiPriority="73" w:unhideWhenUsed="0"/>
+    <w:lsdException w:name="Light Shading Accent 5" w:semiHidden="0" w:uiPriority="60" w:unhideWhenUsed="0"/>
+    <w:lsdException w:name="Light List Accent 5" w:semiHidden="0" w:uiPriority="61" w:unhideWhenUsed="0"/>
+    <w:lsdException w:name="Light Grid Accent 5" w:semiHidden="0" w:uiPriority="62" w:unhideWhenUsed="0"/>
+    <w:lsdException w:name="Medium Shading 1 Accent 5" w:semiHidden="0" w:uiPriority="63" w:unhideWhenUsed="0"/>
+    <w:lsdException w:name="Medium Shading 2 Accent 5" w:semiHidden="0" w:uiPriority="64" w:unhideWhenUsed="0"/>
+    <w:lsdException w:name="Medium List 1 Accent 5" w:semiHidden="0" w:uiPriority="65" w:unhideWhenUsed="0"/>
+    <w:lsdException w:name="Medium List 2 Accent 5" w:semiHidden="0" w:uiPriority="66" w:unhideWhenUsed="0"/>
+    <w:lsdException w:name="Medium Grid 1 Accent 5" w:semiHidden="0" w:uiPriority="67" w:unhideWhenUsed="0"/>
+    <w:lsdException w:name="Medium Grid 2 Accent 5" w:semiHidden="0" w:uiPriority="68" w:unhideWhenUsed="0"/>
+    <w:lsdException w:name="Medium Grid 3 Accent 5" w:semiHidden="0" w:uiPriority="69" w:unhideWhenUsed="0"/>
+    <w:lsdException w:name="Dark List Accent 5" w:semiHidden="0" w:uiPriority="70" w:unhideWhenUsed="0"/>
+    <w:lsdException w:name="Colorful Shading Accent 5" w:semiHidden="0" w:uiPriority="71" w:unhideWhenUsed="0"/>
+    <w:lsdException w:name="Colorful List Accent 5" w:semiHidden="0" w:uiPriority="72" w:unhideWhenUsed="0"/>
+    <w:lsdException w:name="Colorful Grid Accent 5" w:semiHidden="0" w:uiPriority="73" w:unhideWhenUsed="0"/>
+    <w:lsdException w:name="Light Shading Accent 6" w:semiHidden="0" w:uiPriority="60" w:unhideWhenUsed="0"/>
+    <w:lsdException w:name="Light List Accent 6" w:semiHidden="0" w:uiPriority="61" w:unhideWhenUsed="0"/>
+    <w:lsdException w:name="Light Grid Accent 6" w:semiHidden="0" w:uiPriority="62" w:unhideWhenUsed="0"/>
+    <w:lsdException w:name="Medium Shading 1 Accent 6" w:semiHidden="0" w:uiPriority="63" w:unhideWhenUsed="0"/>
+    <w:lsdException w:name="Medium Shading 2 Accent 6" w:semiHidden="0" w:uiPriority="64" w:unhideWhenUsed="0"/>
+    <w:lsdException w:name="Medium List 1 Accent 6" w:semiHidden="0" w:uiPriority="65" w:unhideWhenUsed="0"/>
+    <w:lsdException w:name="Medium List 2 Accent 6" w:semiHidden="0" w:uiPriority="66" w:unhideWhenUsed="0"/>
+    <w:lsdException w:name="Medium Grid 1 Accent 6" w:semiHidden="0" w:uiPriority="67" w:unhideWhenUsed="0"/>
+    <w:lsdException w:name="Medium Grid 2 Accent 6" w:semiHidden="0" w:uiPriority="68" w:unhideWhenUsed="0"/>
+    <w:lsdException w:name="Medium Grid 3 Accent 6" w:semiHidden="0" w:uiPriority="69" w:unhideWhenUsed="0"/>
+    <w:lsdException w:name="Dark List Accent 6" w:semiHidden="0" w:uiPriority="70" w:unhideWhenUsed="0"/>
+    <w:lsdException w:name="Colorful Shading Accent 6" w:semiHidden="0" w:uiPriority="71" w:unhideWhenUsed="0"/>
+    <w:lsdException w:name="Colorful List Accent 6" w:semiHidden="0" w:uiPriority="72" w:unhideWhenUsed="0"/>
+    <w:lsdException w:name="Colorful Grid Accent 6" w:semiHidden="0" w:uiPriority="73" w:unhideWhenUsed="0"/>
+    <w:lsdException w:name="Subtle Emphasis" w:semiHidden="0" w:uiPriority="19" w:unhideWhenUsed="0" w:qFormat="1"/>
+    <w:lsdException w:name="Intense Emphasis" w:semiHidden="0" w:uiPriority="21" w:unhideWhenUsed="0" w:qFormat="1"/>
+    <w:lsdException w:name="Subtle Reference" w:semiHidden="0" w:uiPriority="31" w:unhideWhenUsed="0" w:qFormat="1"/>
+    <w:lsdException w:name="Intense Reference" w:semiHidden="0" w:uiPriority="32" w:unhideWhenUsed="0" w:qFormat="1"/>
+    <w:lsdException w:name="Book Title" w:semiHidden="0" w:uiPriority="33" w:unhideWhenUsed="0" w:qFormat="1"/>
+    <w:lsdException w:name="Bibliography" w:uiPriority="37"/>
+    <w:lsdException w:name="TOC Heading" w:uiPriority="39" w:qFormat="1"/>
   </w:latentStyles>
   <w:style w:type="paragraph" w:default="1" w:styleId="Normal">
     <w:name w:val="Normal"/>
@@ -3097,6 +3363,435 @@
       <w:szCs w:val="18"/>
     </w:rPr>
   </w:style>
+  <w:style w:type="paragraph" w:styleId="BalloonText">
+    <w:name w:val="Balloon Text"/>
+    <w:basedOn w:val="Normal"/>
+    <w:link w:val="BalloonTextChar"/>
+    <w:uiPriority w:val="99"/>
+    <w:semiHidden/>
+    <w:unhideWhenUsed/>
+    <w:rsid w:val="00A6066D"/>
+    <w:pPr>
+      <w:spacing w:after="0" w:line="240" w:lineRule="auto"/>
+    </w:pPr>
+    <w:rPr>
+      <w:rFonts w:ascii="Tahoma" w:hAnsi="Tahoma" w:cs="Tahoma"/>
+      <w:sz w:val="16"/>
+      <w:szCs w:val="16"/>
+    </w:rPr>
+  </w:style>
+  <w:style w:type="character" w:customStyle="1" w:styleId="BalloonTextChar">
+    <w:name w:val="Balloon Text Char"/>
+    <w:basedOn w:val="DefaultParagraphFont"/>
+    <w:link w:val="BalloonText"/>
+    <w:uiPriority w:val="99"/>
+    <w:semiHidden/>
+    <w:rsid w:val="00A6066D"/>
+    <w:rPr>
+      <w:rFonts w:ascii="Tahoma" w:hAnsi="Tahoma" w:cs="Tahoma"/>
+      <w:kern w:val="24"/>
+      <w:sz w:val="16"/>
+      <w:szCs w:val="16"/>
+      <w14:ligatures w14:val="standardContextual"/>
+      <w14:cntxtAlts/>
+    </w:rPr>
+  </w:style>
+  <w:style w:type="character" w:styleId="Hyperlink">
+    <w:name w:val="Hyperlink"/>
+    <w:basedOn w:val="DefaultParagraphFont"/>
+    <w:uiPriority w:val="99"/>
+    <w:unhideWhenUsed/>
+    <w:rsid w:val="00A6066D"/>
+    <w:rPr>
+      <w:color w:val="0563C1" w:themeColor="hyperlink"/>
+      <w:u w:val="single"/>
+    </w:rPr>
+  </w:style>
+</w:styles>
+</file>
+
+<file path=word/stylesWithEffects.xml><?xml version="1.0" encoding="utf-8"?>
+<w:styles xmlns:wpc="http://schemas.microsoft.com/office/word/2010/wordprocessingCanvas" xmlns:mc="http://schemas.openxmlformats.org/markup-compatibility/2006" xmlns:o="urn:schemas-microsoft-com:office:office" xmlns:r="http://schemas.openxmlformats.org/officeDocument/2006/relationships" xmlns:m="http://schemas.openxmlformats.org/officeDocument/2006/math" xmlns:v="urn:schemas-microsoft-com:vml" xmlns:wp14="http://schemas.microsoft.com/office/word/2010/wordprocessingDrawing" xmlns:wp="http://schemas.openxmlformats.org/drawingml/2006/wordprocessingDrawing" xmlns:w10="urn:schemas-microsoft-com:office:word" xmlns:w="http://schemas.openxmlformats.org/wordprocessingml/2006/main" xmlns:w14="http://schemas.microsoft.com/office/word/2010/wordml" xmlns:wpg="http://schemas.microsoft.com/office/word/2010/wordprocessingGroup" xmlns:wpi="http://schemas.microsoft.com/office/word/2010/wordprocessingInk" xmlns:wne="http://schemas.microsoft.com/office/word/2006/wordml" xmlns:wps="http://schemas.microsoft.com/office/word/2010/wordprocessingShape" mc:Ignorable="w14 wp14">
+  <w:docDefaults>
+    <w:rPrDefault>
+      <w:rPr>
+        <w:rFonts w:asciiTheme="minorHAnsi" w:eastAsiaTheme="minorHAnsi" w:hAnsiTheme="minorHAnsi" w:cstheme="minorBidi"/>
+        <w:sz w:val="22"/>
+        <w:szCs w:val="22"/>
+        <w:lang w:val="en-US" w:eastAsia="en-US" w:bidi="ar-SA"/>
+      </w:rPr>
+    </w:rPrDefault>
+    <w:pPrDefault>
+      <w:pPr>
+        <w:spacing w:after="160" w:line="259" w:lineRule="auto"/>
+      </w:pPr>
+    </w:pPrDefault>
+  </w:docDefaults>
+  <w:latentStyles w:defLockedState="0" w:defUIPriority="99" w:defSemiHidden="1" w:defUnhideWhenUsed="1" w:defQFormat="0" w:count="267">
+    <w:lsdException w:name="Normal" w:semiHidden="0" w:uiPriority="0" w:unhideWhenUsed="0" w:qFormat="1"/>
+    <w:lsdException w:name="heading 1" w:semiHidden="0" w:uiPriority="9" w:unhideWhenUsed="0" w:qFormat="1"/>
+    <w:lsdException w:name="heading 2" w:uiPriority="9" w:qFormat="1"/>
+    <w:lsdException w:name="heading 3" w:uiPriority="9" w:qFormat="1"/>
+    <w:lsdException w:name="heading 4" w:uiPriority="9" w:qFormat="1"/>
+    <w:lsdException w:name="heading 5" w:uiPriority="9" w:qFormat="1"/>
+    <w:lsdException w:name="heading 6" w:uiPriority="9" w:qFormat="1"/>
+    <w:lsdException w:name="heading 7" w:uiPriority="9" w:qFormat="1"/>
+    <w:lsdException w:name="heading 8" w:uiPriority="9" w:qFormat="1"/>
+    <w:lsdException w:name="heading 9" w:uiPriority="9" w:qFormat="1"/>
+    <w:lsdException w:name="toc 1" w:uiPriority="39"/>
+    <w:lsdException w:name="toc 2" w:uiPriority="39"/>
+    <w:lsdException w:name="toc 3" w:uiPriority="39"/>
+    <w:lsdException w:name="toc 4" w:uiPriority="39"/>
+    <w:lsdException w:name="toc 5" w:uiPriority="39"/>
+    <w:lsdException w:name="toc 6" w:uiPriority="39"/>
+    <w:lsdException w:name="toc 7" w:uiPriority="39"/>
+    <w:lsdException w:name="toc 8" w:uiPriority="39"/>
+    <w:lsdException w:name="toc 9" w:uiPriority="39"/>
+    <w:lsdException w:name="caption" w:uiPriority="35" w:qFormat="1"/>
+    <w:lsdException w:name="Title" w:semiHidden="0" w:uiPriority="10" w:unhideWhenUsed="0" w:qFormat="1"/>
+    <w:lsdException w:name="Default Paragraph Font" w:uiPriority="1"/>
+    <w:lsdException w:name="Subtitle" w:semiHidden="0" w:uiPriority="11" w:unhideWhenUsed="0" w:qFormat="1"/>
+    <w:lsdException w:name="Strong" w:semiHidden="0" w:uiPriority="22" w:unhideWhenUsed="0" w:qFormat="1"/>
+    <w:lsdException w:name="Emphasis" w:semiHidden="0" w:uiPriority="20" w:unhideWhenUsed="0" w:qFormat="1"/>
+    <w:lsdException w:name="Table Grid" w:semiHidden="0" w:uiPriority="39" w:unhideWhenUsed="0"/>
+    <w:lsdException w:name="Placeholder Text" w:unhideWhenUsed="0"/>
+    <w:lsdException w:name="No Spacing" w:semiHidden="0" w:uiPriority="1" w:unhideWhenUsed="0" w:qFormat="1"/>
+    <w:lsdException w:name="Light Shading" w:semiHidden="0" w:uiPriority="60" w:unhideWhenUsed="0"/>
+    <w:lsdException w:name="Light List" w:semiHidden="0" w:uiPriority="61" w:unhideWhenUsed="0"/>
+    <w:lsdException w:name="Light Grid" w:semiHidden="0" w:uiPriority="62" w:unhideWhenUsed="0"/>
+    <w:lsdException w:name="Medium Shading 1" w:semiHidden="0" w:uiPriority="63" w:unhideWhenUsed="0"/>
+    <w:lsdException w:name="Medium Shading 2" w:semiHidden="0" w:uiPriority="64" w:unhideWhenUsed="0"/>
+    <w:lsdException w:name="Medium List 1" w:semiHidden="0" w:uiPriority="65" w:unhideWhenUsed="0"/>
+    <w:lsdException w:name="Medium List 2" w:semiHidden="0" w:uiPriority="66" w:unhideWhenUsed="0"/>
+    <w:lsdException w:name="Medium Grid 1" w:semiHidden="0" w:uiPriority="67" w:unhideWhenUsed="0"/>
+    <w:lsdException w:name="Medium Grid 2" w:semiHidden="0" w:uiPriority="68" w:unhideWhenUsed="0"/>
+    <w:lsdException w:name="Medium Grid 3" w:semiHidden="0" w:uiPriority="69" w:unhideWhenUsed="0"/>
+    <w:lsdException w:name="Dark List" w:semiHidden="0" w:uiPriority="70" w:unhideWhenUsed="0"/>
+    <w:lsdException w:name="Colorful Shading" w:semiHidden="0" w:uiPriority="71" w:unhideWhenUsed="0"/>
+    <w:lsdException w:name="Colorful List" w:semiHidden="0" w:uiPriority="72" w:unhideWhenUsed="0"/>
+    <w:lsdException w:name="Colorful Grid" w:semiHidden="0" w:uiPriority="73" w:unhideWhenUsed="0"/>
+    <w:lsdException w:name="Light Shading Accent 1" w:semiHidden="0" w:uiPriority="60" w:unhideWhenUsed="0"/>
+    <w:lsdException w:name="Light List Accent 1" w:semiHidden="0" w:uiPriority="61" w:unhideWhenUsed="0"/>
+    <w:lsdException w:name="Light Grid Accent 1" w:semiHidden="0" w:uiPriority="62" w:unhideWhenUsed="0"/>
+    <w:lsdException w:name="Medium Shading 1 Accent 1" w:semiHidden="0" w:uiPriority="63" w:unhideWhenUsed="0"/>
+    <w:lsdException w:name="Medium Shading 2 Accent 1" w:semiHidden="0" w:uiPriority="64" w:unhideWhenUsed="0"/>
+    <w:lsdException w:name="Medium List 1 Accent 1" w:semiHidden="0" w:uiPriority="65" w:unhideWhenUsed="0"/>
+    <w:lsdException w:name="Revision" w:unhideWhenUsed="0"/>
+    <w:lsdException w:name="List Paragraph" w:semiHidden="0" w:uiPriority="34" w:unhideWhenUsed="0" w:qFormat="1"/>
+    <w:lsdException w:name="Quote" w:semiHidden="0" w:uiPriority="29" w:unhideWhenUsed="0" w:qFormat="1"/>
+    <w:lsdException w:name="Intense Quote" w:semiHidden="0" w:uiPriority="30" w:unhideWhenUsed="0" w:qFormat="1"/>
+    <w:lsdException w:name="Medium List 2 Accent 1" w:semiHidden="0" w:uiPriority="66" w:unhideWhenUsed="0"/>
+    <w:lsdException w:name="Medium Grid 1 Accent 1" w:semiHidden="0" w:uiPriority="67" w:unhideWhenUsed="0"/>
+    <w:lsdException w:name="Medium Grid 2 Accent 1" w:semiHidden="0" w:uiPriority="68" w:unhideWhenUsed="0"/>
+    <w:lsdException w:name="Medium Grid 3 Accent 1" w:semiHidden="0" w:uiPriority="69" w:unhideWhenUsed="0"/>
+    <w:lsdException w:name="Dark List Accent 1" w:semiHidden="0" w:uiPriority="70" w:unhideWhenUsed="0"/>
+    <w:lsdException w:name="Colorful Shading Accent 1" w:semiHidden="0" w:uiPriority="71" w:unhideWhenUsed="0"/>
+    <w:lsdException w:name="Colorful List Accent 1" w:semiHidden="0" w:uiPriority="72" w:unhideWhenUsed="0"/>
+    <w:lsdException w:name="Colorful Grid Accent 1" w:semiHidden="0" w:uiPriority="73" w:unhideWhenUsed="0"/>
+    <w:lsdException w:name="Light Shading Accent 2" w:semiHidden="0" w:uiPriority="60" w:unhideWhenUsed="0"/>
+    <w:lsdException w:name="Light List Accent 2" w:semiHidden="0" w:uiPriority="61" w:unhideWhenUsed="0"/>
+    <w:lsdException w:name="Light Grid Accent 2" w:semiHidden="0" w:uiPriority="62" w:unhideWhenUsed="0"/>
+    <w:lsdException w:name="Medium Shading 1 Accent 2" w:semiHidden="0" w:uiPriority="63" w:unhideWhenUsed="0"/>
+    <w:lsdException w:name="Medium Shading 2 Accent 2" w:semiHidden="0" w:uiPriority="64" w:unhideWhenUsed="0"/>
+    <w:lsdException w:name="Medium List 1 Accent 2" w:semiHidden="0" w:uiPriority="65" w:unhideWhenUsed="0"/>
+    <w:lsdException w:name="Medium List 2 Accent 2" w:semiHidden="0" w:uiPriority="66" w:unhideWhenUsed="0"/>
+    <w:lsdException w:name="Medium Grid 1 Accent 2" w:semiHidden="0" w:uiPriority="67" w:unhideWhenUsed="0"/>
+    <w:lsdException w:name="Medium Grid 2 Accent 2" w:semiHidden="0" w:uiPriority="68" w:unhideWhenUsed="0"/>
+    <w:lsdException w:name="Medium Grid 3 Accent 2" w:semiHidden="0" w:uiPriority="69" w:unhideWhenUsed="0"/>
+    <w:lsdException w:name="Dark List Accent 2" w:semiHidden="0" w:uiPriority="70" w:unhideWhenUsed="0"/>
+    <w:lsdException w:name="Colorful Shading Accent 2" w:semiHidden="0" w:uiPriority="71" w:unhideWhenUsed="0"/>
+    <w:lsdException w:name="Colorful List Accent 2" w:semiHidden="0" w:uiPriority="72" w:unhideWhenUsed="0"/>
+    <w:lsdException w:name="Colorful Grid Accent 2" w:semiHidden="0" w:uiPriority="73" w:unhideWhenUsed="0"/>
+    <w:lsdException w:name="Light Shading Accent 3" w:semiHidden="0" w:uiPriority="60" w:unhideWhenUsed="0"/>
+    <w:lsdException w:name="Light List Accent 3" w:semiHidden="0" w:uiPriority="61" w:unhideWhenUsed="0"/>
+    <w:lsdException w:name="Light Grid Accent 3" w:semiHidden="0" w:uiPriority="62" w:unhideWhenUsed="0"/>
+    <w:lsdException w:name="Medium Shading 1 Accent 3" w:semiHidden="0" w:uiPriority="63" w:unhideWhenUsed="0"/>
+    <w:lsdException w:name="Medium Shading 2 Accent 3" w:semiHidden="0" w:uiPriority="64" w:unhideWhenUsed="0"/>
+    <w:lsdException w:name="Medium List 1 Accent 3" w:semiHidden="0" w:uiPriority="65" w:unhideWhenUsed="0"/>
+    <w:lsdException w:name="Medium List 2 Accent 3" w:semiHidden="0" w:uiPriority="66" w:unhideWhenUsed="0"/>
+    <w:lsdException w:name="Medium Grid 1 Accent 3" w:semiHidden="0" w:uiPriority="67" w:unhideWhenUsed="0"/>
+    <w:lsdException w:name="Medium Grid 2 Accent 3" w:semiHidden="0" w:uiPriority="68" w:unhideWhenUsed="0"/>
+    <w:lsdException w:name="Medium Grid 3 Accent 3" w:semiHidden="0" w:uiPriority="69" w:unhideWhenUsed="0"/>
+    <w:lsdException w:name="Dark List Accent 3" w:semiHidden="0" w:uiPriority="70" w:unhideWhenUsed="0"/>
+    <w:lsdException w:name="Colorful Shading Accent 3" w:semiHidden="0" w:uiPriority="71" w:unhideWhenUsed="0"/>
+    <w:lsdException w:name="Colorful List Accent 3" w:semiHidden="0" w:uiPriority="72" w:unhideWhenUsed="0"/>
+    <w:lsdException w:name="Colorful Grid Accent 3" w:semiHidden="0" w:uiPriority="73" w:unhideWhenUsed="0"/>
+    <w:lsdException w:name="Light Shading Accent 4" w:semiHidden="0" w:uiPriority="60" w:unhideWhenUsed="0"/>
+    <w:lsdException w:name="Light List Accent 4" w:semiHidden="0" w:uiPriority="61" w:unhideWhenUsed="0"/>
+    <w:lsdException w:name="Light Grid Accent 4" w:semiHidden="0" w:uiPriority="62" w:unhideWhenUsed="0"/>
+    <w:lsdException w:name="Medium Shading 1 Accent 4" w:semiHidden="0" w:uiPriority="63" w:unhideWhenUsed="0"/>
+    <w:lsdException w:name="Medium Shading 2 Accent 4" w:semiHidden="0" w:uiPriority="64" w:unhideWhenUsed="0"/>
+    <w:lsdException w:name="Medium List 1 Accent 4" w:semiHidden="0" w:uiPriority="65" w:unhideWhenUsed="0"/>
+    <w:lsdException w:name="Medium List 2 Accent 4" w:semiHidden="0" w:uiPriority="66" w:unhideWhenUsed="0"/>
+    <w:lsdException w:name="Medium Grid 1 Accent 4" w:semiHidden="0" w:uiPriority="67" w:unhideWhenUsed="0"/>
+    <w:lsdException w:name="Medium Grid 2 Accent 4" w:semiHidden="0" w:uiPriority="68" w:unhideWhenUsed="0"/>
+    <w:lsdException w:name="Medium Grid 3 Accent 4" w:semiHidden="0" w:uiPriority="69" w:unhideWhenUsed="0"/>
+    <w:lsdException w:name="Dark List Accent 4" w:semiHidden="0" w:uiPriority="70" w:unhideWhenUsed="0"/>
+    <w:lsdException w:name="Colorful Shading Accent 4" w:semiHidden="0" w:uiPriority="71" w:unhideWhenUsed="0"/>
+    <w:lsdException w:name="Colorful List Accent 4" w:semiHidden="0" w:uiPriority="72" w:unhideWhenUsed="0"/>
+    <w:lsdException w:name="Colorful Grid Accent 4" w:semiHidden="0" w:uiPriority="73" w:unhideWhenUsed="0"/>
+    <w:lsdException w:name="Light Shading Accent 5" w:semiHidden="0" w:uiPriority="60" w:unhideWhenUsed="0"/>
+    <w:lsdException w:name="Light List Accent 5" w:semiHidden="0" w:uiPriority="61" w:unhideWhenUsed="0"/>
+    <w:lsdException w:name="Light Grid Accent 5" w:semiHidden="0" w:uiPriority="62" w:unhideWhenUsed="0"/>
+    <w:lsdException w:name="Medium Shading 1 Accent 5" w:semiHidden="0" w:uiPriority="63" w:unhideWhenUsed="0"/>
+    <w:lsdException w:name="Medium Shading 2 Accent 5" w:semiHidden="0" w:uiPriority="64" w:unhideWhenUsed="0"/>
+    <w:lsdException w:name="Medium List 1 Accent 5" w:semiHidden="0" w:uiPriority="65" w:unhideWhenUsed="0"/>
+    <w:lsdException w:name="Medium List 2 Accent 5" w:semiHidden="0" w:uiPriority="66" w:unhideWhenUsed="0"/>
+    <w:lsdException w:name="Medium Grid 1 Accent 5" w:semiHidden="0" w:uiPriority="67" w:unhideWhenUsed="0"/>
+    <w:lsdException w:name="Medium Grid 2 Accent 5" w:semiHidden="0" w:uiPriority="68" w:unhideWhenUsed="0"/>
+    <w:lsdException w:name="Medium Grid 3 Accent 5" w:semiHidden="0" w:uiPriority="69" w:unhideWhenUsed="0"/>
+    <w:lsdException w:name="Dark List Accent 5" w:semiHidden="0" w:uiPriority="70" w:unhideWhenUsed="0"/>
+    <w:lsdException w:name="Colorful Shading Accent 5" w:semiHidden="0" w:uiPriority="71" w:unhideWhenUsed="0"/>
+    <w:lsdException w:name="Colorful List Accent 5" w:semiHidden="0" w:uiPriority="72" w:unhideWhenUsed="0"/>
+    <w:lsdException w:name="Colorful Grid Accent 5" w:semiHidden="0" w:uiPriority="73" w:unhideWhenUsed="0"/>
+    <w:lsdException w:name="Light Shading Accent 6" w:semiHidden="0" w:uiPriority="60" w:unhideWhenUsed="0"/>
+    <w:lsdException w:name="Light List Accent 6" w:semiHidden="0" w:uiPriority="61" w:unhideWhenUsed="0"/>
+    <w:lsdException w:name="Light Grid Accent 6" w:semiHidden="0" w:uiPriority="62" w:unhideWhenUsed="0"/>
+    <w:lsdException w:name="Medium Shading 1 Accent 6" w:semiHidden="0" w:uiPriority="63" w:unhideWhenUsed="0"/>
+    <w:lsdException w:name="Medium Shading 2 Accent 6" w:semiHidden="0" w:uiPriority="64" w:unhideWhenUsed="0"/>
+    <w:lsdException w:name="Medium List 1 Accent 6" w:semiHidden="0" w:uiPriority="65" w:unhideWhenUsed="0"/>
+    <w:lsdException w:name="Medium List 2 Accent 6" w:semiHidden="0" w:uiPriority="66" w:unhideWhenUsed="0"/>
+    <w:lsdException w:name="Medium Grid 1 Accent 6" w:semiHidden="0" w:uiPriority="67" w:unhideWhenUsed="0"/>
+    <w:lsdException w:name="Medium Grid 2 Accent 6" w:semiHidden="0" w:uiPriority="68" w:unhideWhenUsed="0"/>
+    <w:lsdException w:name="Medium Grid 3 Accent 6" w:semiHidden="0" w:uiPriority="69" w:unhideWhenUsed="0"/>
+    <w:lsdException w:name="Dark List Accent 6" w:semiHidden="0" w:uiPriority="70" w:unhideWhenUsed="0"/>
+    <w:lsdException w:name="Colorful Shading Accent 6" w:semiHidden="0" w:uiPriority="71" w:unhideWhenUsed="0"/>
+    <w:lsdException w:name="Colorful List Accent 6" w:semiHidden="0" w:uiPriority="72" w:unhideWhenUsed="0"/>
+    <w:lsdException w:name="Colorful Grid Accent 6" w:semiHidden="0" w:uiPriority="73" w:unhideWhenUsed="0"/>
+    <w:lsdException w:name="Subtle Emphasis" w:semiHidden="0" w:uiPriority="19" w:unhideWhenUsed="0" w:qFormat="1"/>
+    <w:lsdException w:name="Intense Emphasis" w:semiHidden="0" w:uiPriority="21" w:unhideWhenUsed="0" w:qFormat="1"/>
+    <w:lsdException w:name="Subtle Reference" w:semiHidden="0" w:uiPriority="31" w:unhideWhenUsed="0" w:qFormat="1"/>
+    <w:lsdException w:name="Intense Reference" w:semiHidden="0" w:uiPriority="32" w:unhideWhenUsed="0" w:qFormat="1"/>
+    <w:lsdException w:name="Book Title" w:semiHidden="0" w:uiPriority="33" w:unhideWhenUsed="0" w:qFormat="1"/>
+    <w:lsdException w:name="Bibliography" w:uiPriority="37"/>
+    <w:lsdException w:name="TOC Heading" w:uiPriority="39" w:qFormat="1"/>
+  </w:latentStyles>
+  <w:style w:type="paragraph" w:default="1" w:styleId="Normal">
+    <w:name w:val="Normal"/>
+    <w:qFormat/>
+    <w:rsid w:val="00B80F0F"/>
+    <w:pPr>
+      <w:spacing w:after="240" w:line="276" w:lineRule="auto"/>
+    </w:pPr>
+    <w:rPr>
+      <w:rFonts w:ascii="Times New Roman" w:hAnsi="Times New Roman"/>
+      <w:kern w:val="24"/>
+      <w:sz w:val="24"/>
+      <w14:ligatures w14:val="standardContextual"/>
+      <w14:cntxtAlts/>
+    </w:rPr>
+  </w:style>
+  <w:style w:type="paragraph" w:styleId="Heading1">
+    <w:name w:val="heading 1"/>
+    <w:basedOn w:val="Normal"/>
+    <w:next w:val="Normal"/>
+    <w:link w:val="Heading1Char"/>
+    <w:uiPriority w:val="9"/>
+    <w:qFormat/>
+    <w:rsid w:val="00012E35"/>
+    <w:pPr>
+      <w:keepNext/>
+      <w:keepLines/>
+      <w:outlineLvl w:val="0"/>
+    </w:pPr>
+    <w:rPr>
+      <w:rFonts w:eastAsiaTheme="majorEastAsia" w:cstheme="majorBidi"/>
+      <w:b/>
+      <w:sz w:val="28"/>
+      <w:szCs w:val="32"/>
+    </w:rPr>
+  </w:style>
+  <w:style w:type="character" w:default="1" w:styleId="DefaultParagraphFont">
+    <w:name w:val="Default Paragraph Font"/>
+    <w:uiPriority w:val="1"/>
+    <w:semiHidden/>
+    <w:unhideWhenUsed/>
+  </w:style>
+  <w:style w:type="table" w:default="1" w:styleId="TableNormal">
+    <w:name w:val="Normal Table"/>
+    <w:uiPriority w:val="99"/>
+    <w:semiHidden/>
+    <w:unhideWhenUsed/>
+    <w:tblPr>
+      <w:tblInd w:w="0" w:type="dxa"/>
+      <w:tblCellMar>
+        <w:top w:w="0" w:type="dxa"/>
+        <w:left w:w="108" w:type="dxa"/>
+        <w:bottom w:w="0" w:type="dxa"/>
+        <w:right w:w="108" w:type="dxa"/>
+      </w:tblCellMar>
+    </w:tblPr>
+  </w:style>
+  <w:style w:type="numbering" w:default="1" w:styleId="NoList">
+    <w:name w:val="No List"/>
+    <w:uiPriority w:val="99"/>
+    <w:semiHidden/>
+    <w:unhideWhenUsed/>
+  </w:style>
+  <w:style w:type="paragraph" w:styleId="NoSpacing">
+    <w:name w:val="No Spacing"/>
+    <w:uiPriority w:val="1"/>
+    <w:qFormat/>
+    <w:rsid w:val="00B80F0F"/>
+    <w:pPr>
+      <w:spacing w:after="0" w:line="276" w:lineRule="auto"/>
+    </w:pPr>
+    <w:rPr>
+      <w:rFonts w:ascii="Times New Roman" w:hAnsi="Times New Roman"/>
+      <w:sz w:val="24"/>
+      <w14:ligatures w14:val="standardContextual"/>
+      <w14:cntxtAlts/>
+    </w:rPr>
+  </w:style>
+  <w:style w:type="character" w:customStyle="1" w:styleId="Heading1Char">
+    <w:name w:val="Heading 1 Char"/>
+    <w:basedOn w:val="DefaultParagraphFont"/>
+    <w:link w:val="Heading1"/>
+    <w:uiPriority w:val="9"/>
+    <w:rsid w:val="00012E35"/>
+    <w:rPr>
+      <w:rFonts w:ascii="Times New Roman" w:eastAsiaTheme="majorEastAsia" w:hAnsi="Times New Roman" w:cstheme="majorBidi"/>
+      <w:b/>
+      <w:kern w:val="24"/>
+      <w:sz w:val="28"/>
+      <w:szCs w:val="32"/>
+      <w14:ligatures w14:val="standardContextual"/>
+      <w14:cntxtAlts/>
+    </w:rPr>
+  </w:style>
+  <w:style w:type="paragraph" w:styleId="Title">
+    <w:name w:val="Title"/>
+    <w:basedOn w:val="Normal"/>
+    <w:next w:val="Normal"/>
+    <w:link w:val="TitleChar"/>
+    <w:uiPriority w:val="10"/>
+    <w:qFormat/>
+    <w:rsid w:val="00012E35"/>
+    <w:pPr>
+      <w:contextualSpacing/>
+      <w:jc w:val="center"/>
+    </w:pPr>
+    <w:rPr>
+      <w:rFonts w:eastAsiaTheme="majorEastAsia" w:cstheme="majorBidi"/>
+      <w:b/>
+      <w:kern w:val="28"/>
+      <w:sz w:val="32"/>
+      <w:szCs w:val="56"/>
+    </w:rPr>
+  </w:style>
+  <w:style w:type="character" w:customStyle="1" w:styleId="TitleChar">
+    <w:name w:val="Title Char"/>
+    <w:basedOn w:val="DefaultParagraphFont"/>
+    <w:link w:val="Title"/>
+    <w:uiPriority w:val="10"/>
+    <w:rsid w:val="00012E35"/>
+    <w:rPr>
+      <w:rFonts w:ascii="Times New Roman" w:eastAsiaTheme="majorEastAsia" w:hAnsi="Times New Roman" w:cstheme="majorBidi"/>
+      <w:b/>
+      <w:kern w:val="28"/>
+      <w:sz w:val="32"/>
+      <w:szCs w:val="56"/>
+      <w14:ligatures w14:val="standardContextual"/>
+      <w14:cntxtAlts/>
+    </w:rPr>
+  </w:style>
+  <w:style w:type="paragraph" w:styleId="ListParagraph">
+    <w:name w:val="List Paragraph"/>
+    <w:basedOn w:val="Normal"/>
+    <w:uiPriority w:val="34"/>
+    <w:qFormat/>
+    <w:rsid w:val="0039089F"/>
+    <w:pPr>
+      <w:ind w:left="720"/>
+      <w:contextualSpacing/>
+    </w:pPr>
+  </w:style>
+  <w:style w:type="table" w:styleId="TableGrid">
+    <w:name w:val="Table Grid"/>
+    <w:basedOn w:val="TableNormal"/>
+    <w:uiPriority w:val="39"/>
+    <w:rsid w:val="00FD4846"/>
+    <w:pPr>
+      <w:spacing w:after="0" w:line="240" w:lineRule="auto"/>
+    </w:pPr>
+    <w:tblPr>
+      <w:tblInd w:w="0" w:type="dxa"/>
+      <w:tblBorders>
+        <w:top w:val="single" w:sz="4" w:space="0" w:color="auto"/>
+        <w:left w:val="single" w:sz="4" w:space="0" w:color="auto"/>
+        <w:bottom w:val="single" w:sz="4" w:space="0" w:color="auto"/>
+        <w:right w:val="single" w:sz="4" w:space="0" w:color="auto"/>
+        <w:insideH w:val="single" w:sz="4" w:space="0" w:color="auto"/>
+        <w:insideV w:val="single" w:sz="4" w:space="0" w:color="auto"/>
+      </w:tblBorders>
+      <w:tblCellMar>
+        <w:top w:w="0" w:type="dxa"/>
+        <w:left w:w="108" w:type="dxa"/>
+        <w:bottom w:w="0" w:type="dxa"/>
+        <w:right w:w="108" w:type="dxa"/>
+      </w:tblCellMar>
+    </w:tblPr>
+  </w:style>
+  <w:style w:type="paragraph" w:styleId="Caption">
+    <w:name w:val="caption"/>
+    <w:basedOn w:val="Normal"/>
+    <w:next w:val="Normal"/>
+    <w:uiPriority w:val="35"/>
+    <w:unhideWhenUsed/>
+    <w:qFormat/>
+    <w:rsid w:val="00A962E5"/>
+    <w:pPr>
+      <w:spacing w:line="240" w:lineRule="auto"/>
+    </w:pPr>
+    <w:rPr>
+      <w:iCs/>
+      <w:szCs w:val="18"/>
+    </w:rPr>
+  </w:style>
+  <w:style w:type="paragraph" w:styleId="BalloonText">
+    <w:name w:val="Balloon Text"/>
+    <w:basedOn w:val="Normal"/>
+    <w:link w:val="BalloonTextChar"/>
+    <w:uiPriority w:val="99"/>
+    <w:semiHidden/>
+    <w:unhideWhenUsed/>
+    <w:rsid w:val="00A6066D"/>
+    <w:pPr>
+      <w:spacing w:after="0" w:line="240" w:lineRule="auto"/>
+    </w:pPr>
+    <w:rPr>
+      <w:rFonts w:ascii="Tahoma" w:hAnsi="Tahoma" w:cs="Tahoma"/>
+      <w:sz w:val="16"/>
+      <w:szCs w:val="16"/>
+    </w:rPr>
+  </w:style>
+  <w:style w:type="character" w:customStyle="1" w:styleId="BalloonTextChar">
+    <w:name w:val="Balloon Text Char"/>
+    <w:basedOn w:val="DefaultParagraphFont"/>
+    <w:link w:val="BalloonText"/>
+    <w:uiPriority w:val="99"/>
+    <w:semiHidden/>
+    <w:rsid w:val="00A6066D"/>
+    <w:rPr>
+      <w:rFonts w:ascii="Tahoma" w:hAnsi="Tahoma" w:cs="Tahoma"/>
+      <w:kern w:val="24"/>
+      <w:sz w:val="16"/>
+      <w:szCs w:val="16"/>
+      <w14:ligatures w14:val="standardContextual"/>
+      <w14:cntxtAlts/>
+    </w:rPr>
+  </w:style>
+  <w:style w:type="character" w:styleId="Hyperlink">
+    <w:name w:val="Hyperlink"/>
+    <w:basedOn w:val="DefaultParagraphFont"/>
+    <w:uiPriority w:val="99"/>
+    <w:unhideWhenUsed/>
+    <w:rsid w:val="00A6066D"/>
+    <w:rPr>
+      <w:color w:val="0563C1" w:themeColor="hyperlink"/>
+      <w:u w:val="single"/>
+    </w:rPr>
+  </w:style>
 </w:styles>
 </file>
 
@@ -3143,7 +3838,7 @@
     </a:clrScheme>
     <a:fontScheme name="Office">
       <a:majorFont>
-        <a:latin typeface="Calibri Light" panose="020F0302020204030204"/>
+        <a:latin typeface="Calibri Light"/>
         <a:ea typeface=""/>
         <a:cs typeface=""/>
         <a:font script="Jpan" typeface="ＭＳ ゴシック"/>
@@ -3178,7 +3873,7 @@
         <a:font script="Geor" typeface="Sylfaen"/>
       </a:majorFont>
       <a:minorFont>
-        <a:latin typeface="Calibri" panose="020F0502020204030204"/>
+        <a:latin typeface="Calibri"/>
         <a:ea typeface=""/>
         <a:cs typeface=""/>
         <a:font script="Jpan" typeface="ＭＳ 明朝"/>
@@ -3355,7 +4050,7 @@
   <a:extraClrSchemeLst/>
   <a:extLst>
     <a:ext uri="{05A4C25C-085E-4340-85A3-A5531E510DB2}">
-      <thm15:themeFamily xmlns:thm15="http://schemas.microsoft.com/office/thememl/2012/main" name="Office Theme" id="{62F939B6-93AF-4DB8-9C6B-D6C7DFDC589F}" vid="{4A3C46E8-61CC-4603-A589-7422A47A8E4A}"/>
+      <thm15:themeFamily xmlns="" xmlns:thm15="http://schemas.microsoft.com/office/thememl/2012/main" name="Office Theme" id="{62F939B6-93AF-4DB8-9C6B-D6C7DFDC589F}" vid="{4A3C46E8-61CC-4603-A589-7422A47A8E4A}"/>
     </a:ext>
   </a:extLst>
 </a:theme>

</xml_diff>